<commit_message>
add documents for queue performance study data
</commit_message>
<xml_diff>
--- a/SocketPro development guide.docx
+++ b/SocketPro development guide.docx
@@ -1,6 +1,6 @@
 
 <file path=word/document.xml><?xml version="1.0" encoding="utf-8"?>
-<w:document xmlns:wpc="http://schemas.microsoft.com/office/word/2010/wordprocessingCanvas" xmlns:cx="http://schemas.microsoft.com/office/drawing/2014/chartex" xmlns:cx1="http://schemas.microsoft.com/office/drawing/2015/9/8/chartex" xmlns:cx2="http://schemas.microsoft.com/office/drawing/2015/10/21/chartex" xmlns:mc="http://schemas.openxmlformats.org/markup-compatibility/2006" xmlns:o="urn:schemas-microsoft-com:office:office" xmlns:r="http://schemas.openxmlformats.org/officeDocument/2006/relationships" xmlns:m="http://schemas.openxmlformats.org/officeDocument/2006/math" xmlns:v="urn:schemas-microsoft-com:vml" xmlns:wp14="http://schemas.microsoft.com/office/word/2010/wordprocessingDrawing" xmlns:wp="http://schemas.openxmlformats.org/drawingml/2006/wordprocessingDrawing" xmlns:w10="urn:schemas-microsoft-com:office:word" xmlns:w="http://schemas.openxmlformats.org/wordprocessingml/2006/main" xmlns:w14="http://schemas.microsoft.com/office/word/2010/wordml" xmlns:w15="http://schemas.microsoft.com/office/word/2012/wordml" xmlns:w16se="http://schemas.microsoft.com/office/word/2015/wordml/symex" xmlns:wpg="http://schemas.microsoft.com/office/word/2010/wordprocessingGroup" xmlns:wpi="http://schemas.microsoft.com/office/word/2010/wordprocessingInk" xmlns:wne="http://schemas.microsoft.com/office/word/2006/wordml" xmlns:wps="http://schemas.microsoft.com/office/word/2010/wordprocessingShape" mc:Ignorable="w14 w15 w16se wp14">
+<w:document xmlns:ve="http://schemas.openxmlformats.org/markup-compatibility/2006" xmlns:o="urn:schemas-microsoft-com:office:office" xmlns:r="http://schemas.openxmlformats.org/officeDocument/2006/relationships" xmlns:m="http://schemas.openxmlformats.org/officeDocument/2006/math" xmlns:v="urn:schemas-microsoft-com:vml" xmlns:wp="http://schemas.openxmlformats.org/drawingml/2006/wordprocessingDrawing" xmlns:w10="urn:schemas-microsoft-com:office:word" xmlns:w="http://schemas.openxmlformats.org/wordprocessingml/2006/main" xmlns:wne="http://schemas.microsoft.com/office/word/2006/wordml">
   <w:body>
     <w:sdt>
       <w:sdtPr>
@@ -26,7 +26,7 @@
             <w:tblBorders>
               <w:left w:val="single" w:sz="18" w:space="0" w:color="4F81BD" w:themeColor="accent1"/>
             </w:tblBorders>
-            <w:tblLook w:val="04A0" w:firstRow="1" w:lastRow="0" w:firstColumn="1" w:lastColumn="0" w:noHBand="0" w:noVBand="1"/>
+            <w:tblLook w:val="04A0"/>
           </w:tblPr>
           <w:tblGrid>
             <w:gridCol w:w="8456"/>
@@ -153,7 +153,6 @@
                 <w:dataBinding w:prefixMappings="xmlns:ns0='http://schemas.openxmlformats.org/package/2006/metadata/core-properties' xmlns:ns1='http://purl.org/dc/elements/1.1/'" w:xpath="/ns0:coreProperties[1]/ns1:subject[1]" w:storeItemID="{6C3C8BC8-F283-45AE-878A-BAB7291924A1}"/>
                 <w:text/>
               </w:sdtPr>
-              <w:sdtEndPr/>
               <w:sdtContent>
                 <w:tc>
                   <w:tcPr>
@@ -202,7 +201,7 @@
           <w:tblPr>
             <w:tblpPr w:leftFromText="187" w:rightFromText="187" w:horzAnchor="margin" w:tblpXSpec="center" w:tblpYSpec="bottom"/>
             <w:tblW w:w="4000" w:type="pct"/>
-            <w:tblLook w:val="04A0" w:firstRow="1" w:lastRow="0" w:firstColumn="1" w:lastColumn="0" w:noHBand="0" w:noVBand="1"/>
+            <w:tblLook w:val="04A0"/>
           </w:tblPr>
           <w:tblGrid>
             <w:gridCol w:w="7672"/>
@@ -252,14 +251,13 @@
                   <w:alias w:val="Date"/>
                   <w:id w:val="13406932"/>
                   <w:dataBinding w:prefixMappings="xmlns:ns0='http://schemas.microsoft.com/office/2006/coverPageProps'" w:xpath="/ns0:CoverPageProperties[1]/ns0:PublishDate[1]" w:storeItemID="{55AF091B-3C7A-41E3-B477-F2FDAA23CFDA}"/>
-                  <w:date w:fullDate="2016-12-14T00:00:00Z">
+                  <w:date w:fullDate="2016-12-30T00:00:00Z">
                     <w:dateFormat w:val="M/d/yyyy"/>
                     <w:lid w:val="en-US"/>
                     <w:storeMappedDataAs w:val="dateTime"/>
                     <w:calendar w:val="gregorian"/>
                   </w:date>
                 </w:sdtPr>
-                <w:sdtEndPr/>
                 <w:sdtContent>
                   <w:p>
                     <w:pPr>
@@ -280,7 +278,7 @@
                         <w:sz w:val="28"/>
                         <w:szCs w:val="28"/>
                       </w:rPr>
-                      <w:t>12/14/2016</w:t>
+                      <w:t>12/30/2016</w:t>
                     </w:r>
                   </w:p>
                 </w:sdtContent>
@@ -343,7 +341,6 @@
           <w:docPartUnique/>
         </w:docPartObj>
       </w:sdtPr>
-      <w:sdtEndPr/>
       <w:sdtContent>
         <w:p>
           <w:pPr>
@@ -373,7 +370,6 @@
             <w:rPr>
               <w:rFonts w:eastAsiaTheme="minorEastAsia"/>
               <w:noProof/>
-              <w:lang w:eastAsia="zh-CN"/>
             </w:rPr>
           </w:pPr>
           <w:r>
@@ -394,7 +390,7 @@
             </w:rPr>
             <w:fldChar w:fldCharType="separate"/>
           </w:r>
-          <w:hyperlink w:anchor="_Toc469477059" w:history="1">
+          <w:hyperlink w:anchor="_Toc470873629" w:history="1">
             <w:r>
               <w:rPr>
                 <w:rStyle w:val="Hyperlink"/>
@@ -407,7 +403,6 @@
               <w:rPr>
                 <w:rFonts w:eastAsiaTheme="minorEastAsia"/>
                 <w:noProof/>
-                <w:lang w:eastAsia="zh-CN"/>
               </w:rPr>
               <w:tab/>
             </w:r>
@@ -438,7 +433,7 @@
                 <w:noProof/>
                 <w:webHidden/>
               </w:rPr>
-              <w:instrText xml:space="preserve"> PAGEREF _Toc469477059 \h </w:instrText>
+              <w:instrText xml:space="preserve"> PAGEREF _Toc470873629 \h </w:instrText>
             </w:r>
             <w:r>
               <w:rPr>
@@ -479,10 +474,9 @@
             <w:rPr>
               <w:rFonts w:eastAsiaTheme="minorEastAsia"/>
               <w:noProof/>
-              <w:lang w:eastAsia="zh-CN"/>
             </w:rPr>
           </w:pPr>
-          <w:hyperlink w:anchor="_Toc469477060" w:history="1">
+          <w:hyperlink w:anchor="_Toc470873630" w:history="1">
             <w:r>
               <w:rPr>
                 <w:rStyle w:val="Hyperlink"/>
@@ -495,7 +489,6 @@
               <w:rPr>
                 <w:rFonts w:eastAsiaTheme="minorEastAsia"/>
                 <w:noProof/>
-                <w:lang w:eastAsia="zh-CN"/>
               </w:rPr>
               <w:tab/>
             </w:r>
@@ -526,7 +519,7 @@
                 <w:noProof/>
                 <w:webHidden/>
               </w:rPr>
-              <w:instrText xml:space="preserve"> PAGEREF _Toc469477060 \h </w:instrText>
+              <w:instrText xml:space="preserve"> PAGEREF _Toc470873630 \h </w:instrText>
             </w:r>
             <w:r>
               <w:rPr>
@@ -567,10 +560,9 @@
             <w:rPr>
               <w:rFonts w:eastAsiaTheme="minorEastAsia"/>
               <w:noProof/>
-              <w:lang w:eastAsia="zh-CN"/>
             </w:rPr>
           </w:pPr>
-          <w:hyperlink w:anchor="_Toc469477061" w:history="1">
+          <w:hyperlink w:anchor="_Toc470873631" w:history="1">
             <w:r>
               <w:rPr>
                 <w:rStyle w:val="Hyperlink"/>
@@ -583,7 +575,6 @@
               <w:rPr>
                 <w:rFonts w:eastAsiaTheme="minorEastAsia"/>
                 <w:noProof/>
-                <w:lang w:eastAsia="zh-CN"/>
               </w:rPr>
               <w:tab/>
             </w:r>
@@ -614,7 +605,7 @@
                 <w:noProof/>
                 <w:webHidden/>
               </w:rPr>
-              <w:instrText xml:space="preserve"> PAGEREF _Toc469477061 \h </w:instrText>
+              <w:instrText xml:space="preserve"> PAGEREF _Toc470873631 \h </w:instrText>
             </w:r>
             <w:r>
               <w:rPr>
@@ -655,10 +646,9 @@
             <w:rPr>
               <w:rFonts w:eastAsiaTheme="minorEastAsia"/>
               <w:noProof/>
-              <w:lang w:eastAsia="zh-CN"/>
             </w:rPr>
           </w:pPr>
-          <w:hyperlink w:anchor="_Toc469477062" w:history="1">
+          <w:hyperlink w:anchor="_Toc470873632" w:history="1">
             <w:r>
               <w:rPr>
                 <w:rStyle w:val="Hyperlink"/>
@@ -671,7 +661,6 @@
               <w:rPr>
                 <w:rFonts w:eastAsiaTheme="minorEastAsia"/>
                 <w:noProof/>
-                <w:lang w:eastAsia="zh-CN"/>
               </w:rPr>
               <w:tab/>
             </w:r>
@@ -702,7 +691,7 @@
                 <w:noProof/>
                 <w:webHidden/>
               </w:rPr>
-              <w:instrText xml:space="preserve"> PAGEREF _Toc469477062 \h </w:instrText>
+              <w:instrText xml:space="preserve"> PAGEREF _Toc470873632 \h </w:instrText>
             </w:r>
             <w:r>
               <w:rPr>
@@ -743,10 +732,9 @@
             <w:rPr>
               <w:rFonts w:eastAsiaTheme="minorEastAsia"/>
               <w:noProof/>
-              <w:lang w:eastAsia="zh-CN"/>
             </w:rPr>
           </w:pPr>
-          <w:hyperlink w:anchor="_Toc469477063" w:history="1">
+          <w:hyperlink w:anchor="_Toc470873633" w:history="1">
             <w:r>
               <w:rPr>
                 <w:rStyle w:val="Hyperlink"/>
@@ -759,7 +747,6 @@
               <w:rPr>
                 <w:rFonts w:eastAsiaTheme="minorEastAsia"/>
                 <w:noProof/>
-                <w:lang w:eastAsia="zh-CN"/>
               </w:rPr>
               <w:tab/>
             </w:r>
@@ -790,7 +777,7 @@
                 <w:noProof/>
                 <w:webHidden/>
               </w:rPr>
-              <w:instrText xml:space="preserve"> PAGEREF _Toc469477063 \h </w:instrText>
+              <w:instrText xml:space="preserve"> PAGEREF _Toc470873633 \h </w:instrText>
             </w:r>
             <w:r>
               <w:rPr>
@@ -831,10 +818,9 @@
             <w:rPr>
               <w:rFonts w:eastAsiaTheme="minorEastAsia"/>
               <w:noProof/>
-              <w:lang w:eastAsia="zh-CN"/>
             </w:rPr>
           </w:pPr>
-          <w:hyperlink w:anchor="_Toc469477064" w:history="1">
+          <w:hyperlink w:anchor="_Toc470873634" w:history="1">
             <w:r>
               <w:rPr>
                 <w:rStyle w:val="Hyperlink"/>
@@ -847,7 +833,6 @@
               <w:rPr>
                 <w:rFonts w:eastAsiaTheme="minorEastAsia"/>
                 <w:noProof/>
-                <w:lang w:eastAsia="zh-CN"/>
               </w:rPr>
               <w:tab/>
             </w:r>
@@ -878,7 +863,7 @@
                 <w:noProof/>
                 <w:webHidden/>
               </w:rPr>
-              <w:instrText xml:space="preserve"> PAGEREF _Toc469477064 \h </w:instrText>
+              <w:instrText xml:space="preserve"> PAGEREF _Toc470873634 \h </w:instrText>
             </w:r>
             <w:r>
               <w:rPr>
@@ -919,10 +904,9 @@
             <w:rPr>
               <w:rFonts w:eastAsiaTheme="minorEastAsia"/>
               <w:noProof/>
-              <w:lang w:eastAsia="zh-CN"/>
             </w:rPr>
           </w:pPr>
-          <w:hyperlink w:anchor="_Toc469477065" w:history="1">
+          <w:hyperlink w:anchor="_Toc470873635" w:history="1">
             <w:r>
               <w:rPr>
                 <w:rStyle w:val="Hyperlink"/>
@@ -935,7 +919,6 @@
               <w:rPr>
                 <w:rFonts w:eastAsiaTheme="minorEastAsia"/>
                 <w:noProof/>
-                <w:lang w:eastAsia="zh-CN"/>
               </w:rPr>
               <w:tab/>
             </w:r>
@@ -966,7 +949,7 @@
                 <w:noProof/>
                 <w:webHidden/>
               </w:rPr>
-              <w:instrText xml:space="preserve"> PAGEREF _Toc469477065 \h </w:instrText>
+              <w:instrText xml:space="preserve"> PAGEREF _Toc470873635 \h </w:instrText>
             </w:r>
             <w:r>
               <w:rPr>
@@ -1007,10 +990,9 @@
             <w:rPr>
               <w:rFonts w:eastAsiaTheme="minorEastAsia"/>
               <w:noProof/>
-              <w:lang w:eastAsia="zh-CN"/>
             </w:rPr>
           </w:pPr>
-          <w:hyperlink w:anchor="_Toc469477066" w:history="1">
+          <w:hyperlink w:anchor="_Toc470873636" w:history="1">
             <w:r>
               <w:rPr>
                 <w:rStyle w:val="Hyperlink"/>
@@ -1023,7 +1005,6 @@
               <w:rPr>
                 <w:rFonts w:eastAsiaTheme="minorEastAsia"/>
                 <w:noProof/>
-                <w:lang w:eastAsia="zh-CN"/>
               </w:rPr>
               <w:tab/>
             </w:r>
@@ -1054,7 +1035,7 @@
                 <w:noProof/>
                 <w:webHidden/>
               </w:rPr>
-              <w:instrText xml:space="preserve"> PAGEREF _Toc469477066 \h </w:instrText>
+              <w:instrText xml:space="preserve"> PAGEREF _Toc470873636 \h </w:instrText>
             </w:r>
             <w:r>
               <w:rPr>
@@ -1095,10 +1076,9 @@
             <w:rPr>
               <w:rFonts w:eastAsiaTheme="minorEastAsia"/>
               <w:noProof/>
-              <w:lang w:eastAsia="zh-CN"/>
             </w:rPr>
           </w:pPr>
-          <w:hyperlink w:anchor="_Toc469477067" w:history="1">
+          <w:hyperlink w:anchor="_Toc470873637" w:history="1">
             <w:r>
               <w:rPr>
                 <w:rStyle w:val="Hyperlink"/>
@@ -1111,7 +1091,6 @@
               <w:rPr>
                 <w:rFonts w:eastAsiaTheme="minorEastAsia"/>
                 <w:noProof/>
-                <w:lang w:eastAsia="zh-CN"/>
               </w:rPr>
               <w:tab/>
             </w:r>
@@ -1142,7 +1121,7 @@
                 <w:noProof/>
                 <w:webHidden/>
               </w:rPr>
-              <w:instrText xml:space="preserve"> PAGEREF _Toc469477067 \h </w:instrText>
+              <w:instrText xml:space="preserve"> PAGEREF _Toc470873637 \h </w:instrText>
             </w:r>
             <w:r>
               <w:rPr>
@@ -1183,10 +1162,9 @@
             <w:rPr>
               <w:rFonts w:eastAsiaTheme="minorEastAsia"/>
               <w:noProof/>
-              <w:lang w:eastAsia="zh-CN"/>
             </w:rPr>
           </w:pPr>
-          <w:hyperlink w:anchor="_Toc469477068" w:history="1">
+          <w:hyperlink w:anchor="_Toc470873638" w:history="1">
             <w:r>
               <w:rPr>
                 <w:rStyle w:val="Hyperlink"/>
@@ -1199,7 +1177,6 @@
               <w:rPr>
                 <w:rFonts w:eastAsiaTheme="minorEastAsia"/>
                 <w:noProof/>
-                <w:lang w:eastAsia="zh-CN"/>
               </w:rPr>
               <w:tab/>
             </w:r>
@@ -1230,7 +1207,7 @@
                 <w:noProof/>
                 <w:webHidden/>
               </w:rPr>
-              <w:instrText xml:space="preserve"> PAGEREF _Toc469477068 \h </w:instrText>
+              <w:instrText xml:space="preserve"> PAGEREF _Toc470873638 \h </w:instrText>
             </w:r>
             <w:r>
               <w:rPr>
@@ -1271,10 +1248,9 @@
             <w:rPr>
               <w:rFonts w:eastAsiaTheme="minorEastAsia"/>
               <w:noProof/>
-              <w:lang w:eastAsia="zh-CN"/>
             </w:rPr>
           </w:pPr>
-          <w:hyperlink w:anchor="_Toc469477069" w:history="1">
+          <w:hyperlink w:anchor="_Toc470873639" w:history="1">
             <w:r>
               <w:rPr>
                 <w:rStyle w:val="Hyperlink"/>
@@ -1287,7 +1263,6 @@
               <w:rPr>
                 <w:rFonts w:eastAsiaTheme="minorEastAsia"/>
                 <w:noProof/>
-                <w:lang w:eastAsia="zh-CN"/>
               </w:rPr>
               <w:tab/>
             </w:r>
@@ -1318,7 +1293,7 @@
                 <w:noProof/>
                 <w:webHidden/>
               </w:rPr>
-              <w:instrText xml:space="preserve"> PAGEREF _Toc469477069 \h </w:instrText>
+              <w:instrText xml:space="preserve"> PAGEREF _Toc470873639 \h </w:instrText>
             </w:r>
             <w:r>
               <w:rPr>
@@ -1359,10 +1334,9 @@
             <w:rPr>
               <w:rFonts w:eastAsiaTheme="minorEastAsia"/>
               <w:noProof/>
-              <w:lang w:eastAsia="zh-CN"/>
             </w:rPr>
           </w:pPr>
-          <w:hyperlink w:anchor="_Toc469477070" w:history="1">
+          <w:hyperlink w:anchor="_Toc470873640" w:history="1">
             <w:r>
               <w:rPr>
                 <w:rStyle w:val="Hyperlink"/>
@@ -1375,7 +1349,6 @@
               <w:rPr>
                 <w:rFonts w:eastAsiaTheme="minorEastAsia"/>
                 <w:noProof/>
-                <w:lang w:eastAsia="zh-CN"/>
               </w:rPr>
               <w:tab/>
             </w:r>
@@ -1406,7 +1379,7 @@
                 <w:noProof/>
                 <w:webHidden/>
               </w:rPr>
-              <w:instrText xml:space="preserve"> PAGEREF _Toc469477070 \h </w:instrText>
+              <w:instrText xml:space="preserve"> PAGEREF _Toc470873640 \h </w:instrText>
             </w:r>
             <w:r>
               <w:rPr>
@@ -1447,10 +1420,9 @@
             <w:rPr>
               <w:rFonts w:eastAsiaTheme="minorEastAsia"/>
               <w:noProof/>
-              <w:lang w:eastAsia="zh-CN"/>
             </w:rPr>
           </w:pPr>
-          <w:hyperlink w:anchor="_Toc469477071" w:history="1">
+          <w:hyperlink w:anchor="_Toc470873641" w:history="1">
             <w:r>
               <w:rPr>
                 <w:rStyle w:val="Hyperlink"/>
@@ -1463,7 +1435,6 @@
               <w:rPr>
                 <w:rFonts w:eastAsiaTheme="minorEastAsia"/>
                 <w:noProof/>
-                <w:lang w:eastAsia="zh-CN"/>
               </w:rPr>
               <w:tab/>
             </w:r>
@@ -1494,7 +1465,7 @@
                 <w:noProof/>
                 <w:webHidden/>
               </w:rPr>
-              <w:instrText xml:space="preserve"> PAGEREF _Toc469477071 \h </w:instrText>
+              <w:instrText xml:space="preserve"> PAGEREF _Toc470873641 \h </w:instrText>
             </w:r>
             <w:r>
               <w:rPr>
@@ -1535,10 +1506,9 @@
             <w:rPr>
               <w:rFonts w:eastAsiaTheme="minorEastAsia"/>
               <w:noProof/>
-              <w:lang w:eastAsia="zh-CN"/>
             </w:rPr>
           </w:pPr>
-          <w:hyperlink w:anchor="_Toc469477072" w:history="1">
+          <w:hyperlink w:anchor="_Toc470873642" w:history="1">
             <w:r>
               <w:rPr>
                 <w:rStyle w:val="Hyperlink"/>
@@ -1551,7 +1521,6 @@
               <w:rPr>
                 <w:rFonts w:eastAsiaTheme="minorEastAsia"/>
                 <w:noProof/>
-                <w:lang w:eastAsia="zh-CN"/>
               </w:rPr>
               <w:tab/>
             </w:r>
@@ -1582,7 +1551,7 @@
                 <w:noProof/>
                 <w:webHidden/>
               </w:rPr>
-              <w:instrText xml:space="preserve"> PAGEREF _Toc469477072 \h </w:instrText>
+              <w:instrText xml:space="preserve"> PAGEREF _Toc470873642 \h </w:instrText>
             </w:r>
             <w:r>
               <w:rPr>
@@ -1623,10 +1592,9 @@
             <w:rPr>
               <w:rFonts w:eastAsiaTheme="minorEastAsia"/>
               <w:noProof/>
-              <w:lang w:eastAsia="zh-CN"/>
             </w:rPr>
           </w:pPr>
-          <w:hyperlink w:anchor="_Toc469477073" w:history="1">
+          <w:hyperlink w:anchor="_Toc470873643" w:history="1">
             <w:r>
               <w:rPr>
                 <w:rStyle w:val="Hyperlink"/>
@@ -1639,7 +1607,6 @@
               <w:rPr>
                 <w:rFonts w:eastAsiaTheme="minorEastAsia"/>
                 <w:noProof/>
-                <w:lang w:eastAsia="zh-CN"/>
               </w:rPr>
               <w:tab/>
             </w:r>
@@ -1670,7 +1637,7 @@
                 <w:noProof/>
                 <w:webHidden/>
               </w:rPr>
-              <w:instrText xml:space="preserve"> PAGEREF _Toc469477073 \h </w:instrText>
+              <w:instrText xml:space="preserve"> PAGEREF _Toc470873643 \h </w:instrText>
             </w:r>
             <w:r>
               <w:rPr>
@@ -1711,10 +1678,9 @@
             <w:rPr>
               <w:rFonts w:eastAsiaTheme="minorEastAsia"/>
               <w:noProof/>
-              <w:lang w:eastAsia="zh-CN"/>
             </w:rPr>
           </w:pPr>
-          <w:hyperlink w:anchor="_Toc469477074" w:history="1">
+          <w:hyperlink w:anchor="_Toc470873644" w:history="1">
             <w:r>
               <w:rPr>
                 <w:rStyle w:val="Hyperlink"/>
@@ -1727,7 +1693,6 @@
               <w:rPr>
                 <w:rFonts w:eastAsiaTheme="minorEastAsia"/>
                 <w:noProof/>
-                <w:lang w:eastAsia="zh-CN"/>
               </w:rPr>
               <w:tab/>
             </w:r>
@@ -1758,7 +1723,7 @@
                 <w:noProof/>
                 <w:webHidden/>
               </w:rPr>
-              <w:instrText xml:space="preserve"> PAGEREF _Toc469477074 \h </w:instrText>
+              <w:instrText xml:space="preserve"> PAGEREF _Toc470873644 \h </w:instrText>
             </w:r>
             <w:r>
               <w:rPr>
@@ -1799,10 +1764,9 @@
             <w:rPr>
               <w:rFonts w:eastAsiaTheme="minorEastAsia"/>
               <w:noProof/>
-              <w:lang w:eastAsia="zh-CN"/>
             </w:rPr>
           </w:pPr>
-          <w:hyperlink w:anchor="_Toc469477075" w:history="1">
+          <w:hyperlink w:anchor="_Toc470873645" w:history="1">
             <w:r>
               <w:rPr>
                 <w:rStyle w:val="Hyperlink"/>
@@ -1815,7 +1779,6 @@
               <w:rPr>
                 <w:rFonts w:eastAsiaTheme="minorEastAsia"/>
                 <w:noProof/>
-                <w:lang w:eastAsia="zh-CN"/>
               </w:rPr>
               <w:tab/>
             </w:r>
@@ -1846,7 +1809,7 @@
                 <w:noProof/>
                 <w:webHidden/>
               </w:rPr>
-              <w:instrText xml:space="preserve"> PAGEREF _Toc469477075 \h </w:instrText>
+              <w:instrText xml:space="preserve"> PAGEREF _Toc470873645 \h </w:instrText>
             </w:r>
             <w:r>
               <w:rPr>
@@ -1887,10 +1850,9 @@
             <w:rPr>
               <w:rFonts w:eastAsiaTheme="minorEastAsia"/>
               <w:noProof/>
-              <w:lang w:eastAsia="zh-CN"/>
             </w:rPr>
           </w:pPr>
-          <w:hyperlink w:anchor="_Toc469477076" w:history="1">
+          <w:hyperlink w:anchor="_Toc470873646" w:history="1">
             <w:r>
               <w:rPr>
                 <w:rStyle w:val="Hyperlink"/>
@@ -1903,7 +1865,6 @@
               <w:rPr>
                 <w:rFonts w:eastAsiaTheme="minorEastAsia"/>
                 <w:noProof/>
-                <w:lang w:eastAsia="zh-CN"/>
               </w:rPr>
               <w:tab/>
             </w:r>
@@ -1934,7 +1895,7 @@
                 <w:noProof/>
                 <w:webHidden/>
               </w:rPr>
-              <w:instrText xml:space="preserve"> PAGEREF _Toc469477076 \h </w:instrText>
+              <w:instrText xml:space="preserve"> PAGEREF _Toc470873646 \h </w:instrText>
             </w:r>
             <w:r>
               <w:rPr>
@@ -1975,10 +1936,9 @@
             <w:rPr>
               <w:rFonts w:eastAsiaTheme="minorEastAsia"/>
               <w:noProof/>
-              <w:lang w:eastAsia="zh-CN"/>
             </w:rPr>
           </w:pPr>
-          <w:hyperlink w:anchor="_Toc469477077" w:history="1">
+          <w:hyperlink w:anchor="_Toc470873647" w:history="1">
             <w:r>
               <w:rPr>
                 <w:rStyle w:val="Hyperlink"/>
@@ -1991,7 +1951,6 @@
               <w:rPr>
                 <w:rFonts w:eastAsiaTheme="minorEastAsia"/>
                 <w:noProof/>
-                <w:lang w:eastAsia="zh-CN"/>
               </w:rPr>
               <w:tab/>
             </w:r>
@@ -2022,7 +1981,7 @@
                 <w:noProof/>
                 <w:webHidden/>
               </w:rPr>
-              <w:instrText xml:space="preserve"> PAGEREF _Toc469477077 \h </w:instrText>
+              <w:instrText xml:space="preserve"> PAGEREF _Toc470873647 \h </w:instrText>
             </w:r>
             <w:r>
               <w:rPr>
@@ -2063,10 +2022,9 @@
             <w:rPr>
               <w:rFonts w:eastAsiaTheme="minorEastAsia"/>
               <w:noProof/>
-              <w:lang w:eastAsia="zh-CN"/>
             </w:rPr>
           </w:pPr>
-          <w:hyperlink w:anchor="_Toc469477078" w:history="1">
+          <w:hyperlink w:anchor="_Toc470873648" w:history="1">
             <w:r>
               <w:rPr>
                 <w:rStyle w:val="Hyperlink"/>
@@ -2079,7 +2037,6 @@
               <w:rPr>
                 <w:rFonts w:eastAsiaTheme="minorEastAsia"/>
                 <w:noProof/>
-                <w:lang w:eastAsia="zh-CN"/>
               </w:rPr>
               <w:tab/>
             </w:r>
@@ -2110,7 +2067,7 @@
                 <w:noProof/>
                 <w:webHidden/>
               </w:rPr>
-              <w:instrText xml:space="preserve"> PAGEREF _Toc469477078 \h </w:instrText>
+              <w:instrText xml:space="preserve"> PAGEREF _Toc470873648 \h </w:instrText>
             </w:r>
             <w:r>
               <w:rPr>
@@ -2151,10 +2108,9 @@
             <w:rPr>
               <w:rFonts w:eastAsiaTheme="minorEastAsia"/>
               <w:noProof/>
-              <w:lang w:eastAsia="zh-CN"/>
             </w:rPr>
           </w:pPr>
-          <w:hyperlink w:anchor="_Toc469477079" w:history="1">
+          <w:hyperlink w:anchor="_Toc470873649" w:history="1">
             <w:r>
               <w:rPr>
                 <w:rStyle w:val="Hyperlink"/>
@@ -2167,7 +2123,6 @@
               <w:rPr>
                 <w:rFonts w:eastAsiaTheme="minorEastAsia"/>
                 <w:noProof/>
-                <w:lang w:eastAsia="zh-CN"/>
               </w:rPr>
               <w:tab/>
             </w:r>
@@ -2198,7 +2153,7 @@
                 <w:noProof/>
                 <w:webHidden/>
               </w:rPr>
-              <w:instrText xml:space="preserve"> PAGEREF _Toc469477079 \h </w:instrText>
+              <w:instrText xml:space="preserve"> PAGEREF _Toc470873649 \h </w:instrText>
             </w:r>
             <w:r>
               <w:rPr>
@@ -2239,10 +2194,9 @@
             <w:rPr>
               <w:rFonts w:eastAsiaTheme="minorEastAsia"/>
               <w:noProof/>
-              <w:lang w:eastAsia="zh-CN"/>
             </w:rPr>
           </w:pPr>
-          <w:hyperlink w:anchor="_Toc469477080" w:history="1">
+          <w:hyperlink w:anchor="_Toc470873650" w:history="1">
             <w:r>
               <w:rPr>
                 <w:rStyle w:val="Hyperlink"/>
@@ -2255,7 +2209,6 @@
               <w:rPr>
                 <w:rFonts w:eastAsiaTheme="minorEastAsia"/>
                 <w:noProof/>
-                <w:lang w:eastAsia="zh-CN"/>
               </w:rPr>
               <w:tab/>
             </w:r>
@@ -2286,7 +2239,7 @@
                 <w:noProof/>
                 <w:webHidden/>
               </w:rPr>
-              <w:instrText xml:space="preserve"> PAGEREF _Toc469477080 \h </w:instrText>
+              <w:instrText xml:space="preserve"> PAGEREF _Toc470873650 \h </w:instrText>
             </w:r>
             <w:r>
               <w:rPr>
@@ -2327,10 +2280,9 @@
             <w:rPr>
               <w:rFonts w:eastAsiaTheme="minorEastAsia"/>
               <w:noProof/>
-              <w:lang w:eastAsia="zh-CN"/>
             </w:rPr>
           </w:pPr>
-          <w:hyperlink w:anchor="_Toc469477081" w:history="1">
+          <w:hyperlink w:anchor="_Toc470873651" w:history="1">
             <w:r>
               <w:rPr>
                 <w:rStyle w:val="Hyperlink"/>
@@ -2343,7 +2295,6 @@
               <w:rPr>
                 <w:rFonts w:eastAsiaTheme="minorEastAsia"/>
                 <w:noProof/>
-                <w:lang w:eastAsia="zh-CN"/>
               </w:rPr>
               <w:tab/>
             </w:r>
@@ -2374,7 +2325,7 @@
                 <w:noProof/>
                 <w:webHidden/>
               </w:rPr>
-              <w:instrText xml:space="preserve"> PAGEREF _Toc469477081 \h </w:instrText>
+              <w:instrText xml:space="preserve"> PAGEREF _Toc470873651 \h </w:instrText>
             </w:r>
             <w:r>
               <w:rPr>
@@ -2415,10 +2366,9 @@
             <w:rPr>
               <w:rFonts w:eastAsiaTheme="minorEastAsia"/>
               <w:noProof/>
-              <w:lang w:eastAsia="zh-CN"/>
             </w:rPr>
           </w:pPr>
-          <w:hyperlink w:anchor="_Toc469477082" w:history="1">
+          <w:hyperlink w:anchor="_Toc470873652" w:history="1">
             <w:r>
               <w:rPr>
                 <w:rStyle w:val="Hyperlink"/>
@@ -2431,7 +2381,6 @@
               <w:rPr>
                 <w:rFonts w:eastAsiaTheme="minorEastAsia"/>
                 <w:noProof/>
-                <w:lang w:eastAsia="zh-CN"/>
               </w:rPr>
               <w:tab/>
             </w:r>
@@ -2462,7 +2411,7 @@
                 <w:noProof/>
                 <w:webHidden/>
               </w:rPr>
-              <w:instrText xml:space="preserve"> PAGEREF _Toc469477082 \h </w:instrText>
+              <w:instrText xml:space="preserve"> PAGEREF _Toc470873652 \h </w:instrText>
             </w:r>
             <w:r>
               <w:rPr>
@@ -2503,10 +2452,9 @@
             <w:rPr>
               <w:rFonts w:eastAsiaTheme="minorEastAsia"/>
               <w:noProof/>
-              <w:lang w:eastAsia="zh-CN"/>
             </w:rPr>
           </w:pPr>
-          <w:hyperlink w:anchor="_Toc469477083" w:history="1">
+          <w:hyperlink w:anchor="_Toc470873653" w:history="1">
             <w:r>
               <w:rPr>
                 <w:rStyle w:val="Hyperlink"/>
@@ -2519,7 +2467,6 @@
               <w:rPr>
                 <w:rFonts w:eastAsiaTheme="minorEastAsia"/>
                 <w:noProof/>
-                <w:lang w:eastAsia="zh-CN"/>
               </w:rPr>
               <w:tab/>
             </w:r>
@@ -2550,7 +2497,7 @@
                 <w:noProof/>
                 <w:webHidden/>
               </w:rPr>
-              <w:instrText xml:space="preserve"> PAGEREF _Toc469477083 \h </w:instrText>
+              <w:instrText xml:space="preserve"> PAGEREF _Toc470873653 \h </w:instrText>
             </w:r>
             <w:r>
               <w:rPr>
@@ -2591,10 +2538,9 @@
             <w:rPr>
               <w:rFonts w:eastAsiaTheme="minorEastAsia"/>
               <w:noProof/>
-              <w:lang w:eastAsia="zh-CN"/>
             </w:rPr>
           </w:pPr>
-          <w:hyperlink w:anchor="_Toc469477084" w:history="1">
+          <w:hyperlink w:anchor="_Toc470873654" w:history="1">
             <w:r>
               <w:rPr>
                 <w:rStyle w:val="Hyperlink"/>
@@ -2607,7 +2553,6 @@
               <w:rPr>
                 <w:rFonts w:eastAsiaTheme="minorEastAsia"/>
                 <w:noProof/>
-                <w:lang w:eastAsia="zh-CN"/>
               </w:rPr>
               <w:tab/>
             </w:r>
@@ -2638,7 +2583,7 @@
                 <w:noProof/>
                 <w:webHidden/>
               </w:rPr>
-              <w:instrText xml:space="preserve"> PAGEREF _Toc469477084 \h </w:instrText>
+              <w:instrText xml:space="preserve"> PAGEREF _Toc470873654 \h </w:instrText>
             </w:r>
             <w:r>
               <w:rPr>
@@ -2679,10 +2624,9 @@
             <w:rPr>
               <w:rFonts w:eastAsiaTheme="minorEastAsia"/>
               <w:noProof/>
-              <w:lang w:eastAsia="zh-CN"/>
             </w:rPr>
           </w:pPr>
-          <w:hyperlink w:anchor="_Toc469477085" w:history="1">
+          <w:hyperlink w:anchor="_Toc470873655" w:history="1">
             <w:r>
               <w:rPr>
                 <w:rStyle w:val="Hyperlink"/>
@@ -2696,7 +2640,6 @@
               <w:rPr>
                 <w:rFonts w:eastAsiaTheme="minorEastAsia"/>
                 <w:noProof/>
-                <w:lang w:eastAsia="zh-CN"/>
               </w:rPr>
               <w:tab/>
             </w:r>
@@ -2728,7 +2671,7 @@
                 <w:noProof/>
                 <w:webHidden/>
               </w:rPr>
-              <w:instrText xml:space="preserve"> PAGEREF _Toc469477085 \h </w:instrText>
+              <w:instrText xml:space="preserve"> PAGEREF _Toc470873655 \h </w:instrText>
             </w:r>
             <w:r>
               <w:rPr>
@@ -2769,10 +2712,9 @@
             <w:rPr>
               <w:rFonts w:eastAsiaTheme="minorEastAsia"/>
               <w:noProof/>
-              <w:lang w:eastAsia="zh-CN"/>
             </w:rPr>
           </w:pPr>
-          <w:hyperlink w:anchor="_Toc469477086" w:history="1">
+          <w:hyperlink w:anchor="_Toc470873656" w:history="1">
             <w:r>
               <w:rPr>
                 <w:rStyle w:val="Hyperlink"/>
@@ -2786,7 +2728,6 @@
               <w:rPr>
                 <w:rFonts w:eastAsiaTheme="minorEastAsia"/>
                 <w:noProof/>
-                <w:lang w:eastAsia="zh-CN"/>
               </w:rPr>
               <w:tab/>
             </w:r>
@@ -2818,7 +2759,7 @@
                 <w:noProof/>
                 <w:webHidden/>
               </w:rPr>
-              <w:instrText xml:space="preserve"> PAGEREF _Toc469477086 \h </w:instrText>
+              <w:instrText xml:space="preserve"> PAGEREF _Toc470873656 \h </w:instrText>
             </w:r>
             <w:r>
               <w:rPr>
@@ -2859,10 +2800,9 @@
             <w:rPr>
               <w:rFonts w:eastAsiaTheme="minorEastAsia"/>
               <w:noProof/>
-              <w:lang w:eastAsia="zh-CN"/>
             </w:rPr>
           </w:pPr>
-          <w:hyperlink w:anchor="_Toc469477087" w:history="1">
+          <w:hyperlink w:anchor="_Toc470873657" w:history="1">
             <w:r>
               <w:rPr>
                 <w:rStyle w:val="Hyperlink"/>
@@ -2875,7 +2815,6 @@
               <w:rPr>
                 <w:rFonts w:eastAsiaTheme="minorEastAsia"/>
                 <w:noProof/>
-                <w:lang w:eastAsia="zh-CN"/>
               </w:rPr>
               <w:tab/>
             </w:r>
@@ -2906,7 +2845,7 @@
                 <w:noProof/>
                 <w:webHidden/>
               </w:rPr>
-              <w:instrText xml:space="preserve"> PAGEREF _Toc469477087 \h </w:instrText>
+              <w:instrText xml:space="preserve"> PAGEREF _Toc470873657 \h </w:instrText>
             </w:r>
             <w:r>
               <w:rPr>
@@ -2947,10 +2886,9 @@
             <w:rPr>
               <w:rFonts w:eastAsiaTheme="minorEastAsia"/>
               <w:noProof/>
-              <w:lang w:eastAsia="zh-CN"/>
             </w:rPr>
           </w:pPr>
-          <w:hyperlink w:anchor="_Toc469477088" w:history="1">
+          <w:hyperlink w:anchor="_Toc470873658" w:history="1">
             <w:r>
               <w:rPr>
                 <w:rStyle w:val="Hyperlink"/>
@@ -2963,7 +2901,6 @@
               <w:rPr>
                 <w:rFonts w:eastAsiaTheme="minorEastAsia"/>
                 <w:noProof/>
-                <w:lang w:eastAsia="zh-CN"/>
               </w:rPr>
               <w:tab/>
             </w:r>
@@ -2994,7 +2931,7 @@
                 <w:noProof/>
                 <w:webHidden/>
               </w:rPr>
-              <w:instrText xml:space="preserve"> PAGEREF _Toc469477088 \h </w:instrText>
+              <w:instrText xml:space="preserve"> PAGEREF _Toc470873658 \h </w:instrText>
             </w:r>
             <w:r>
               <w:rPr>
@@ -3035,10 +2972,9 @@
             <w:rPr>
               <w:rFonts w:eastAsiaTheme="minorEastAsia"/>
               <w:noProof/>
-              <w:lang w:eastAsia="zh-CN"/>
             </w:rPr>
           </w:pPr>
-          <w:hyperlink w:anchor="_Toc469477089" w:history="1">
+          <w:hyperlink w:anchor="_Toc470873659" w:history="1">
             <w:r>
               <w:rPr>
                 <w:rStyle w:val="Hyperlink"/>
@@ -3051,7 +2987,6 @@
               <w:rPr>
                 <w:rFonts w:eastAsiaTheme="minorEastAsia"/>
                 <w:noProof/>
-                <w:lang w:eastAsia="zh-CN"/>
               </w:rPr>
               <w:tab/>
             </w:r>
@@ -3082,7 +3017,7 @@
                 <w:noProof/>
                 <w:webHidden/>
               </w:rPr>
-              <w:instrText xml:space="preserve"> PAGEREF _Toc469477089 \h </w:instrText>
+              <w:instrText xml:space="preserve"> PAGEREF _Toc470873659 \h </w:instrText>
             </w:r>
             <w:r>
               <w:rPr>
@@ -3123,10 +3058,9 @@
             <w:rPr>
               <w:rFonts w:eastAsiaTheme="minorEastAsia"/>
               <w:noProof/>
-              <w:lang w:eastAsia="zh-CN"/>
             </w:rPr>
           </w:pPr>
-          <w:hyperlink w:anchor="_Toc469477090" w:history="1">
+          <w:hyperlink w:anchor="_Toc470873660" w:history="1">
             <w:r>
               <w:rPr>
                 <w:rStyle w:val="Hyperlink"/>
@@ -3139,7 +3073,6 @@
               <w:rPr>
                 <w:rFonts w:eastAsiaTheme="minorEastAsia"/>
                 <w:noProof/>
-                <w:lang w:eastAsia="zh-CN"/>
               </w:rPr>
               <w:tab/>
             </w:r>
@@ -3170,7 +3103,7 @@
                 <w:noProof/>
                 <w:webHidden/>
               </w:rPr>
-              <w:instrText xml:space="preserve"> PAGEREF _Toc469477090 \h </w:instrText>
+              <w:instrText xml:space="preserve"> PAGEREF _Toc470873660 \h </w:instrText>
             </w:r>
             <w:r>
               <w:rPr>
@@ -3211,10 +3144,9 @@
             <w:rPr>
               <w:rFonts w:eastAsiaTheme="minorEastAsia"/>
               <w:noProof/>
-              <w:lang w:eastAsia="zh-CN"/>
             </w:rPr>
           </w:pPr>
-          <w:hyperlink w:anchor="_Toc469477091" w:history="1">
+          <w:hyperlink w:anchor="_Toc470873661" w:history="1">
             <w:r>
               <w:rPr>
                 <w:rStyle w:val="Hyperlink"/>
@@ -3227,7 +3159,6 @@
               <w:rPr>
                 <w:rFonts w:eastAsiaTheme="minorEastAsia"/>
                 <w:noProof/>
-                <w:lang w:eastAsia="zh-CN"/>
               </w:rPr>
               <w:tab/>
             </w:r>
@@ -3258,7 +3189,7 @@
                 <w:noProof/>
                 <w:webHidden/>
               </w:rPr>
-              <w:instrText xml:space="preserve"> PAGEREF _Toc469477091 \h </w:instrText>
+              <w:instrText xml:space="preserve"> PAGEREF _Toc470873661 \h </w:instrText>
             </w:r>
             <w:r>
               <w:rPr>
@@ -3299,10 +3230,9 @@
             <w:rPr>
               <w:rFonts w:eastAsiaTheme="minorEastAsia"/>
               <w:noProof/>
-              <w:lang w:eastAsia="zh-CN"/>
             </w:rPr>
           </w:pPr>
-          <w:hyperlink w:anchor="_Toc469477092" w:history="1">
+          <w:hyperlink w:anchor="_Toc470873662" w:history="1">
             <w:r>
               <w:rPr>
                 <w:rStyle w:val="Hyperlink"/>
@@ -3315,7 +3245,6 @@
               <w:rPr>
                 <w:rFonts w:eastAsiaTheme="minorEastAsia"/>
                 <w:noProof/>
-                <w:lang w:eastAsia="zh-CN"/>
               </w:rPr>
               <w:tab/>
             </w:r>
@@ -3346,7 +3275,7 @@
                 <w:noProof/>
                 <w:webHidden/>
               </w:rPr>
-              <w:instrText xml:space="preserve"> PAGEREF _Toc469477092 \h </w:instrText>
+              <w:instrText xml:space="preserve"> PAGEREF _Toc470873662 \h </w:instrText>
             </w:r>
             <w:r>
               <w:rPr>
@@ -3387,10 +3316,9 @@
             <w:rPr>
               <w:rFonts w:eastAsiaTheme="minorEastAsia"/>
               <w:noProof/>
-              <w:lang w:eastAsia="zh-CN"/>
             </w:rPr>
           </w:pPr>
-          <w:hyperlink w:anchor="_Toc469477093" w:history="1">
+          <w:hyperlink w:anchor="_Toc470873663" w:history="1">
             <w:r>
               <w:rPr>
                 <w:rStyle w:val="Hyperlink"/>
@@ -3403,7 +3331,6 @@
               <w:rPr>
                 <w:rFonts w:eastAsiaTheme="minorEastAsia"/>
                 <w:noProof/>
-                <w:lang w:eastAsia="zh-CN"/>
               </w:rPr>
               <w:tab/>
             </w:r>
@@ -3434,7 +3361,7 @@
                 <w:noProof/>
                 <w:webHidden/>
               </w:rPr>
-              <w:instrText xml:space="preserve"> PAGEREF _Toc469477093 \h </w:instrText>
+              <w:instrText xml:space="preserve"> PAGEREF _Toc470873663 \h </w:instrText>
             </w:r>
             <w:r>
               <w:rPr>
@@ -3475,10 +3402,9 @@
             <w:rPr>
               <w:rFonts w:eastAsiaTheme="minorEastAsia"/>
               <w:noProof/>
-              <w:lang w:eastAsia="zh-CN"/>
             </w:rPr>
           </w:pPr>
-          <w:hyperlink w:anchor="_Toc469477094" w:history="1">
+          <w:hyperlink w:anchor="_Toc470873664" w:history="1">
             <w:r>
               <w:rPr>
                 <w:rStyle w:val="Hyperlink"/>
@@ -3491,7 +3417,6 @@
               <w:rPr>
                 <w:rFonts w:eastAsiaTheme="minorEastAsia"/>
                 <w:noProof/>
-                <w:lang w:eastAsia="zh-CN"/>
               </w:rPr>
               <w:tab/>
             </w:r>
@@ -3522,7 +3447,7 @@
                 <w:noProof/>
                 <w:webHidden/>
               </w:rPr>
-              <w:instrText xml:space="preserve"> PAGEREF _Toc469477094 \h </w:instrText>
+              <w:instrText xml:space="preserve"> PAGEREF _Toc470873664 \h </w:instrText>
             </w:r>
             <w:r>
               <w:rPr>
@@ -3563,10 +3488,9 @@
             <w:rPr>
               <w:rFonts w:eastAsiaTheme="minorEastAsia"/>
               <w:noProof/>
-              <w:lang w:eastAsia="zh-CN"/>
             </w:rPr>
           </w:pPr>
-          <w:hyperlink w:anchor="_Toc469477095" w:history="1">
+          <w:hyperlink w:anchor="_Toc470873665" w:history="1">
             <w:r>
               <w:rPr>
                 <w:rStyle w:val="Hyperlink"/>
@@ -3579,7 +3503,6 @@
               <w:rPr>
                 <w:rFonts w:eastAsiaTheme="minorEastAsia"/>
                 <w:noProof/>
-                <w:lang w:eastAsia="zh-CN"/>
               </w:rPr>
               <w:tab/>
             </w:r>
@@ -3610,7 +3533,7 @@
                 <w:noProof/>
                 <w:webHidden/>
               </w:rPr>
-              <w:instrText xml:space="preserve"> PAGEREF _Toc469477095 \h </w:instrText>
+              <w:instrText xml:space="preserve"> PAGEREF _Toc470873665 \h </w:instrText>
             </w:r>
             <w:r>
               <w:rPr>
@@ -3651,10 +3574,9 @@
             <w:rPr>
               <w:rFonts w:eastAsiaTheme="minorEastAsia"/>
               <w:noProof/>
-              <w:lang w:eastAsia="zh-CN"/>
             </w:rPr>
           </w:pPr>
-          <w:hyperlink w:anchor="_Toc469477096" w:history="1">
+          <w:hyperlink w:anchor="_Toc470873666" w:history="1">
             <w:r>
               <w:rPr>
                 <w:rStyle w:val="Hyperlink"/>
@@ -3667,7 +3589,6 @@
               <w:rPr>
                 <w:rFonts w:eastAsiaTheme="minorEastAsia"/>
                 <w:noProof/>
-                <w:lang w:eastAsia="zh-CN"/>
               </w:rPr>
               <w:tab/>
             </w:r>
@@ -3698,7 +3619,7 @@
                 <w:noProof/>
                 <w:webHidden/>
               </w:rPr>
-              <w:instrText xml:space="preserve"> PAGEREF _Toc469477096 \h </w:instrText>
+              <w:instrText xml:space="preserve"> PAGEREF _Toc470873666 \h </w:instrText>
             </w:r>
             <w:r>
               <w:rPr>
@@ -3739,10 +3660,9 @@
             <w:rPr>
               <w:rFonts w:eastAsiaTheme="minorEastAsia"/>
               <w:noProof/>
-              <w:lang w:eastAsia="zh-CN"/>
             </w:rPr>
           </w:pPr>
-          <w:hyperlink w:anchor="_Toc469477097" w:history="1">
+          <w:hyperlink w:anchor="_Toc470873667" w:history="1">
             <w:r>
               <w:rPr>
                 <w:rStyle w:val="Hyperlink"/>
@@ -3755,7 +3675,6 @@
               <w:rPr>
                 <w:rFonts w:eastAsiaTheme="minorEastAsia"/>
                 <w:noProof/>
-                <w:lang w:eastAsia="zh-CN"/>
               </w:rPr>
               <w:tab/>
             </w:r>
@@ -3786,7 +3705,7 @@
                 <w:noProof/>
                 <w:webHidden/>
               </w:rPr>
-              <w:instrText xml:space="preserve"> PAGEREF _Toc469477097 \h </w:instrText>
+              <w:instrText xml:space="preserve"> PAGEREF _Toc470873667 \h </w:instrText>
             </w:r>
             <w:r>
               <w:rPr>
@@ -3827,10 +3746,9 @@
             <w:rPr>
               <w:rFonts w:eastAsiaTheme="minorEastAsia"/>
               <w:noProof/>
-              <w:lang w:eastAsia="zh-CN"/>
             </w:rPr>
           </w:pPr>
-          <w:hyperlink w:anchor="_Toc469477098" w:history="1">
+          <w:hyperlink w:anchor="_Toc470873668" w:history="1">
             <w:r>
               <w:rPr>
                 <w:rStyle w:val="Hyperlink"/>
@@ -3843,7 +3761,6 @@
               <w:rPr>
                 <w:rFonts w:eastAsiaTheme="minorEastAsia"/>
                 <w:noProof/>
-                <w:lang w:eastAsia="zh-CN"/>
               </w:rPr>
               <w:tab/>
             </w:r>
@@ -3874,7 +3791,7 @@
                 <w:noProof/>
                 <w:webHidden/>
               </w:rPr>
-              <w:instrText xml:space="preserve"> PAGEREF _Toc469477098 \h </w:instrText>
+              <w:instrText xml:space="preserve"> PAGEREF _Toc470873668 \h </w:instrText>
             </w:r>
             <w:r>
               <w:rPr>
@@ -3915,10 +3832,9 @@
             <w:rPr>
               <w:rFonts w:eastAsiaTheme="minorEastAsia"/>
               <w:noProof/>
-              <w:lang w:eastAsia="zh-CN"/>
             </w:rPr>
           </w:pPr>
-          <w:hyperlink w:anchor="_Toc469477099" w:history="1">
+          <w:hyperlink w:anchor="_Toc470873669" w:history="1">
             <w:r>
               <w:rPr>
                 <w:rStyle w:val="Hyperlink"/>
@@ -3931,7 +3847,6 @@
               <w:rPr>
                 <w:rFonts w:eastAsiaTheme="minorEastAsia"/>
                 <w:noProof/>
-                <w:lang w:eastAsia="zh-CN"/>
               </w:rPr>
               <w:tab/>
             </w:r>
@@ -3962,7 +3877,7 @@
                 <w:noProof/>
                 <w:webHidden/>
               </w:rPr>
-              <w:instrText xml:space="preserve"> PAGEREF _Toc469477099 \h </w:instrText>
+              <w:instrText xml:space="preserve"> PAGEREF _Toc470873669 \h </w:instrText>
             </w:r>
             <w:r>
               <w:rPr>
@@ -4003,10 +3918,9 @@
             <w:rPr>
               <w:rFonts w:eastAsiaTheme="minorEastAsia"/>
               <w:noProof/>
-              <w:lang w:eastAsia="zh-CN"/>
             </w:rPr>
           </w:pPr>
-          <w:hyperlink w:anchor="_Toc469477100" w:history="1">
+          <w:hyperlink w:anchor="_Toc470873670" w:history="1">
             <w:r>
               <w:rPr>
                 <w:rStyle w:val="Hyperlink"/>
@@ -4019,7 +3933,6 @@
               <w:rPr>
                 <w:rFonts w:eastAsiaTheme="minorEastAsia"/>
                 <w:noProof/>
-                <w:lang w:eastAsia="zh-CN"/>
               </w:rPr>
               <w:tab/>
             </w:r>
@@ -4050,7 +3963,7 @@
                 <w:noProof/>
                 <w:webHidden/>
               </w:rPr>
-              <w:instrText xml:space="preserve"> PAGEREF _Toc469477100 \h </w:instrText>
+              <w:instrText xml:space="preserve"> PAGEREF _Toc470873670 \h </w:instrText>
             </w:r>
             <w:r>
               <w:rPr>
@@ -4091,10 +4004,9 @@
             <w:rPr>
               <w:rFonts w:eastAsiaTheme="minorEastAsia"/>
               <w:noProof/>
-              <w:lang w:eastAsia="zh-CN"/>
             </w:rPr>
           </w:pPr>
-          <w:hyperlink w:anchor="_Toc469477101" w:history="1">
+          <w:hyperlink w:anchor="_Toc470873671" w:history="1">
             <w:r>
               <w:rPr>
                 <w:rStyle w:val="Hyperlink"/>
@@ -4107,7 +4019,6 @@
               <w:rPr>
                 <w:rFonts w:eastAsiaTheme="minorEastAsia"/>
                 <w:noProof/>
-                <w:lang w:eastAsia="zh-CN"/>
               </w:rPr>
               <w:tab/>
             </w:r>
@@ -4138,7 +4049,7 @@
                 <w:noProof/>
                 <w:webHidden/>
               </w:rPr>
-              <w:instrText xml:space="preserve"> PAGEREF _Toc469477101 \h </w:instrText>
+              <w:instrText xml:space="preserve"> PAGEREF _Toc470873671 \h </w:instrText>
             </w:r>
             <w:r>
               <w:rPr>
@@ -4179,10 +4090,9 @@
             <w:rPr>
               <w:rFonts w:eastAsiaTheme="minorEastAsia"/>
               <w:noProof/>
-              <w:lang w:eastAsia="zh-CN"/>
             </w:rPr>
           </w:pPr>
-          <w:hyperlink w:anchor="_Toc469477102" w:history="1">
+          <w:hyperlink w:anchor="_Toc470873672" w:history="1">
             <w:r>
               <w:rPr>
                 <w:rStyle w:val="Hyperlink"/>
@@ -4195,7 +4105,6 @@
               <w:rPr>
                 <w:rFonts w:eastAsiaTheme="minorEastAsia"/>
                 <w:noProof/>
-                <w:lang w:eastAsia="zh-CN"/>
               </w:rPr>
               <w:tab/>
             </w:r>
@@ -4226,7 +4135,7 @@
                 <w:noProof/>
                 <w:webHidden/>
               </w:rPr>
-              <w:instrText xml:space="preserve"> PAGEREF _Toc469477102 \h </w:instrText>
+              <w:instrText xml:space="preserve"> PAGEREF _Toc470873672 \h </w:instrText>
             </w:r>
             <w:r>
               <w:rPr>
@@ -4267,10 +4176,9 @@
             <w:rPr>
               <w:rFonts w:eastAsiaTheme="minorEastAsia"/>
               <w:noProof/>
-              <w:lang w:eastAsia="zh-CN"/>
             </w:rPr>
           </w:pPr>
-          <w:hyperlink w:anchor="_Toc469477103" w:history="1">
+          <w:hyperlink w:anchor="_Toc470873673" w:history="1">
             <w:r>
               <w:rPr>
                 <w:rStyle w:val="Hyperlink"/>
@@ -4283,7 +4191,6 @@
               <w:rPr>
                 <w:rFonts w:eastAsiaTheme="minorEastAsia"/>
                 <w:noProof/>
-                <w:lang w:eastAsia="zh-CN"/>
               </w:rPr>
               <w:tab/>
             </w:r>
@@ -4314,7 +4221,7 @@
                 <w:noProof/>
                 <w:webHidden/>
               </w:rPr>
-              <w:instrText xml:space="preserve"> PAGEREF _Toc469477103 \h </w:instrText>
+              <w:instrText xml:space="preserve"> PAGEREF _Toc470873673 \h </w:instrText>
             </w:r>
             <w:r>
               <w:rPr>
@@ -4355,10 +4262,9 @@
             <w:rPr>
               <w:rFonts w:eastAsiaTheme="minorEastAsia"/>
               <w:noProof/>
-              <w:lang w:eastAsia="zh-CN"/>
             </w:rPr>
           </w:pPr>
-          <w:hyperlink w:anchor="_Toc469477104" w:history="1">
+          <w:hyperlink w:anchor="_Toc470873674" w:history="1">
             <w:r>
               <w:rPr>
                 <w:rStyle w:val="Hyperlink"/>
@@ -4371,7 +4277,6 @@
               <w:rPr>
                 <w:rFonts w:eastAsiaTheme="minorEastAsia"/>
                 <w:noProof/>
-                <w:lang w:eastAsia="zh-CN"/>
               </w:rPr>
               <w:tab/>
             </w:r>
@@ -4402,7 +4307,7 @@
                 <w:noProof/>
                 <w:webHidden/>
               </w:rPr>
-              <w:instrText xml:space="preserve"> PAGEREF _Toc469477104 \h </w:instrText>
+              <w:instrText xml:space="preserve"> PAGEREF _Toc470873674 \h </w:instrText>
             </w:r>
             <w:r>
               <w:rPr>
@@ -4443,10 +4348,9 @@
             <w:rPr>
               <w:rFonts w:eastAsiaTheme="minorEastAsia"/>
               <w:noProof/>
-              <w:lang w:eastAsia="zh-CN"/>
             </w:rPr>
           </w:pPr>
-          <w:hyperlink w:anchor="_Toc469477105" w:history="1">
+          <w:hyperlink w:anchor="_Toc470873675" w:history="1">
             <w:r>
               <w:rPr>
                 <w:rStyle w:val="Hyperlink"/>
@@ -4459,7 +4363,6 @@
               <w:rPr>
                 <w:rFonts w:eastAsiaTheme="minorEastAsia"/>
                 <w:noProof/>
-                <w:lang w:eastAsia="zh-CN"/>
               </w:rPr>
               <w:tab/>
             </w:r>
@@ -4490,7 +4393,7 @@
                 <w:noProof/>
                 <w:webHidden/>
               </w:rPr>
-              <w:instrText xml:space="preserve"> PAGEREF _Toc469477105 \h </w:instrText>
+              <w:instrText xml:space="preserve"> PAGEREF _Toc470873675 \h </w:instrText>
             </w:r>
             <w:r>
               <w:rPr>
@@ -4531,10 +4434,9 @@
             <w:rPr>
               <w:rFonts w:eastAsiaTheme="minorEastAsia"/>
               <w:noProof/>
-              <w:lang w:eastAsia="zh-CN"/>
             </w:rPr>
           </w:pPr>
-          <w:hyperlink w:anchor="_Toc469477106" w:history="1">
+          <w:hyperlink w:anchor="_Toc470873676" w:history="1">
             <w:r>
               <w:rPr>
                 <w:rStyle w:val="Hyperlink"/>
@@ -4547,7 +4449,6 @@
               <w:rPr>
                 <w:rFonts w:eastAsiaTheme="minorEastAsia"/>
                 <w:noProof/>
-                <w:lang w:eastAsia="zh-CN"/>
               </w:rPr>
               <w:tab/>
             </w:r>
@@ -4578,7 +4479,7 @@
                 <w:noProof/>
                 <w:webHidden/>
               </w:rPr>
-              <w:instrText xml:space="preserve"> PAGEREF _Toc469477106 \h </w:instrText>
+              <w:instrText xml:space="preserve"> PAGEREF _Toc470873676 \h </w:instrText>
             </w:r>
             <w:r>
               <w:rPr>
@@ -4619,10 +4520,9 @@
             <w:rPr>
               <w:rFonts w:eastAsiaTheme="minorEastAsia"/>
               <w:noProof/>
-              <w:lang w:eastAsia="zh-CN"/>
             </w:rPr>
           </w:pPr>
-          <w:hyperlink w:anchor="_Toc469477107" w:history="1">
+          <w:hyperlink w:anchor="_Toc470873677" w:history="1">
             <w:r>
               <w:rPr>
                 <w:rStyle w:val="Hyperlink"/>
@@ -4635,7 +4535,6 @@
               <w:rPr>
                 <w:rFonts w:eastAsiaTheme="minorEastAsia"/>
                 <w:noProof/>
-                <w:lang w:eastAsia="zh-CN"/>
               </w:rPr>
               <w:tab/>
             </w:r>
@@ -4666,7 +4565,7 @@
                 <w:noProof/>
                 <w:webHidden/>
               </w:rPr>
-              <w:instrText xml:space="preserve"> PAGEREF _Toc469477107 \h </w:instrText>
+              <w:instrText xml:space="preserve"> PAGEREF _Toc470873677 \h </w:instrText>
             </w:r>
             <w:r>
               <w:rPr>
@@ -4707,10 +4606,9 @@
             <w:rPr>
               <w:rFonts w:eastAsiaTheme="minorEastAsia"/>
               <w:noProof/>
-              <w:lang w:eastAsia="zh-CN"/>
             </w:rPr>
           </w:pPr>
-          <w:hyperlink w:anchor="_Toc469477108" w:history="1">
+          <w:hyperlink w:anchor="_Toc470873678" w:history="1">
             <w:r>
               <w:rPr>
                 <w:rStyle w:val="Hyperlink"/>
@@ -4723,7 +4621,6 @@
               <w:rPr>
                 <w:rFonts w:eastAsiaTheme="minorEastAsia"/>
                 <w:noProof/>
-                <w:lang w:eastAsia="zh-CN"/>
               </w:rPr>
               <w:tab/>
             </w:r>
@@ -4754,7 +4651,7 @@
                 <w:noProof/>
                 <w:webHidden/>
               </w:rPr>
-              <w:instrText xml:space="preserve"> PAGEREF _Toc469477108 \h </w:instrText>
+              <w:instrText xml:space="preserve"> PAGEREF _Toc470873678 \h </w:instrText>
             </w:r>
             <w:r>
               <w:rPr>
@@ -4795,10 +4692,9 @@
             <w:rPr>
               <w:rFonts w:eastAsiaTheme="minorEastAsia"/>
               <w:noProof/>
-              <w:lang w:eastAsia="zh-CN"/>
             </w:rPr>
           </w:pPr>
-          <w:hyperlink w:anchor="_Toc469477109" w:history="1">
+          <w:hyperlink w:anchor="_Toc470873679" w:history="1">
             <w:r>
               <w:rPr>
                 <w:rStyle w:val="Hyperlink"/>
@@ -4811,7 +4707,6 @@
               <w:rPr>
                 <w:rFonts w:eastAsiaTheme="minorEastAsia"/>
                 <w:noProof/>
-                <w:lang w:eastAsia="zh-CN"/>
               </w:rPr>
               <w:tab/>
             </w:r>
@@ -4842,7 +4737,7 @@
                 <w:noProof/>
                 <w:webHidden/>
               </w:rPr>
-              <w:instrText xml:space="preserve"> PAGEREF _Toc469477109 \h </w:instrText>
+              <w:instrText xml:space="preserve"> PAGEREF _Toc470873679 \h </w:instrText>
             </w:r>
             <w:r>
               <w:rPr>
@@ -4883,10 +4778,9 @@
             <w:rPr>
               <w:rFonts w:eastAsiaTheme="minorEastAsia"/>
               <w:noProof/>
-              <w:lang w:eastAsia="zh-CN"/>
             </w:rPr>
           </w:pPr>
-          <w:hyperlink w:anchor="_Toc469477110" w:history="1">
+          <w:hyperlink w:anchor="_Toc470873680" w:history="1">
             <w:r>
               <w:rPr>
                 <w:rStyle w:val="Hyperlink"/>
@@ -4899,7 +4793,6 @@
               <w:rPr>
                 <w:rFonts w:eastAsiaTheme="minorEastAsia"/>
                 <w:noProof/>
-                <w:lang w:eastAsia="zh-CN"/>
               </w:rPr>
               <w:tab/>
             </w:r>
@@ -4930,7 +4823,7 @@
                 <w:noProof/>
                 <w:webHidden/>
               </w:rPr>
-              <w:instrText xml:space="preserve"> PAGEREF _Toc469477110 \h </w:instrText>
+              <w:instrText xml:space="preserve"> PAGEREF _Toc470873680 \h </w:instrText>
             </w:r>
             <w:r>
               <w:rPr>
@@ -4971,10 +4864,9 @@
             <w:rPr>
               <w:rFonts w:eastAsiaTheme="minorEastAsia"/>
               <w:noProof/>
-              <w:lang w:eastAsia="zh-CN"/>
             </w:rPr>
           </w:pPr>
-          <w:hyperlink w:anchor="_Toc469477111" w:history="1">
+          <w:hyperlink w:anchor="_Toc470873681" w:history="1">
             <w:r>
               <w:rPr>
                 <w:rStyle w:val="Hyperlink"/>
@@ -4987,7 +4879,6 @@
               <w:rPr>
                 <w:rFonts w:eastAsiaTheme="minorEastAsia"/>
                 <w:noProof/>
-                <w:lang w:eastAsia="zh-CN"/>
               </w:rPr>
               <w:tab/>
             </w:r>
@@ -5018,7 +4909,7 @@
                 <w:noProof/>
                 <w:webHidden/>
               </w:rPr>
-              <w:instrText xml:space="preserve"> PAGEREF _Toc469477111 \h </w:instrText>
+              <w:instrText xml:space="preserve"> PAGEREF _Toc470873681 \h </w:instrText>
             </w:r>
             <w:r>
               <w:rPr>
@@ -5059,10 +4950,9 @@
             <w:rPr>
               <w:rFonts w:eastAsiaTheme="minorEastAsia"/>
               <w:noProof/>
-              <w:lang w:eastAsia="zh-CN"/>
             </w:rPr>
           </w:pPr>
-          <w:hyperlink w:anchor="_Toc469477112" w:history="1">
+          <w:hyperlink w:anchor="_Toc470873682" w:history="1">
             <w:r>
               <w:rPr>
                 <w:rStyle w:val="Hyperlink"/>
@@ -5075,7 +4965,6 @@
               <w:rPr>
                 <w:rFonts w:eastAsiaTheme="minorEastAsia"/>
                 <w:noProof/>
-                <w:lang w:eastAsia="zh-CN"/>
               </w:rPr>
               <w:tab/>
             </w:r>
@@ -5106,7 +4995,7 @@
                 <w:noProof/>
                 <w:webHidden/>
               </w:rPr>
-              <w:instrText xml:space="preserve"> PAGEREF _Toc469477112 \h </w:instrText>
+              <w:instrText xml:space="preserve"> PAGEREF _Toc470873682 \h </w:instrText>
             </w:r>
             <w:r>
               <w:rPr>
@@ -5147,10 +5036,9 @@
             <w:rPr>
               <w:rFonts w:eastAsiaTheme="minorEastAsia"/>
               <w:noProof/>
-              <w:lang w:eastAsia="zh-CN"/>
             </w:rPr>
           </w:pPr>
-          <w:hyperlink w:anchor="_Toc469477113" w:history="1">
+          <w:hyperlink w:anchor="_Toc470873683" w:history="1">
             <w:r>
               <w:rPr>
                 <w:rStyle w:val="Hyperlink"/>
@@ -5163,7 +5051,6 @@
               <w:rPr>
                 <w:rFonts w:eastAsiaTheme="minorEastAsia"/>
                 <w:noProof/>
-                <w:lang w:eastAsia="zh-CN"/>
               </w:rPr>
               <w:tab/>
             </w:r>
@@ -5194,7 +5081,7 @@
                 <w:noProof/>
                 <w:webHidden/>
               </w:rPr>
-              <w:instrText xml:space="preserve"> PAGEREF _Toc469477113 \h </w:instrText>
+              <w:instrText xml:space="preserve"> PAGEREF _Toc470873683 \h </w:instrText>
             </w:r>
             <w:r>
               <w:rPr>
@@ -5235,10 +5122,9 @@
             <w:rPr>
               <w:rFonts w:eastAsiaTheme="minorEastAsia"/>
               <w:noProof/>
-              <w:lang w:eastAsia="zh-CN"/>
             </w:rPr>
           </w:pPr>
-          <w:hyperlink w:anchor="_Toc469477114" w:history="1">
+          <w:hyperlink w:anchor="_Toc470873684" w:history="1">
             <w:r>
               <w:rPr>
                 <w:rStyle w:val="Hyperlink"/>
@@ -5251,7 +5137,6 @@
               <w:rPr>
                 <w:rFonts w:eastAsiaTheme="minorEastAsia"/>
                 <w:noProof/>
-                <w:lang w:eastAsia="zh-CN"/>
               </w:rPr>
               <w:tab/>
             </w:r>
@@ -5282,7 +5167,7 @@
                 <w:noProof/>
                 <w:webHidden/>
               </w:rPr>
-              <w:instrText xml:space="preserve"> PAGEREF _Toc469477114 \h </w:instrText>
+              <w:instrText xml:space="preserve"> PAGEREF _Toc470873684 \h </w:instrText>
             </w:r>
             <w:r>
               <w:rPr>
@@ -5323,10 +5208,9 @@
             <w:rPr>
               <w:rFonts w:eastAsiaTheme="minorEastAsia"/>
               <w:noProof/>
-              <w:lang w:eastAsia="zh-CN"/>
             </w:rPr>
           </w:pPr>
-          <w:hyperlink w:anchor="_Toc469477115" w:history="1">
+          <w:hyperlink w:anchor="_Toc470873685" w:history="1">
             <w:r>
               <w:rPr>
                 <w:rStyle w:val="Hyperlink"/>
@@ -5339,7 +5223,6 @@
               <w:rPr>
                 <w:rFonts w:eastAsiaTheme="minorEastAsia"/>
                 <w:noProof/>
-                <w:lang w:eastAsia="zh-CN"/>
               </w:rPr>
               <w:tab/>
             </w:r>
@@ -5370,7 +5253,7 @@
                 <w:noProof/>
                 <w:webHidden/>
               </w:rPr>
-              <w:instrText xml:space="preserve"> PAGEREF _Toc469477115 \h </w:instrText>
+              <w:instrText xml:space="preserve"> PAGEREF _Toc470873685 \h </w:instrText>
             </w:r>
             <w:r>
               <w:rPr>
@@ -5411,10 +5294,9 @@
             <w:rPr>
               <w:rFonts w:eastAsiaTheme="minorEastAsia"/>
               <w:noProof/>
-              <w:lang w:eastAsia="zh-CN"/>
             </w:rPr>
           </w:pPr>
-          <w:hyperlink w:anchor="_Toc469477116" w:history="1">
+          <w:hyperlink w:anchor="_Toc470873686" w:history="1">
             <w:r>
               <w:rPr>
                 <w:rStyle w:val="Hyperlink"/>
@@ -5427,7 +5309,6 @@
               <w:rPr>
                 <w:rFonts w:eastAsiaTheme="minorEastAsia"/>
                 <w:noProof/>
-                <w:lang w:eastAsia="zh-CN"/>
               </w:rPr>
               <w:tab/>
             </w:r>
@@ -5458,7 +5339,7 @@
                 <w:noProof/>
                 <w:webHidden/>
               </w:rPr>
-              <w:instrText xml:space="preserve"> PAGEREF _Toc469477116 \h </w:instrText>
+              <w:instrText xml:space="preserve"> PAGEREF _Toc470873686 \h </w:instrText>
             </w:r>
             <w:r>
               <w:rPr>
@@ -5499,10 +5380,9 @@
             <w:rPr>
               <w:rFonts w:eastAsiaTheme="minorEastAsia"/>
               <w:noProof/>
-              <w:lang w:eastAsia="zh-CN"/>
             </w:rPr>
           </w:pPr>
-          <w:hyperlink w:anchor="_Toc469477117" w:history="1">
+          <w:hyperlink w:anchor="_Toc470873687" w:history="1">
             <w:r>
               <w:rPr>
                 <w:rStyle w:val="Hyperlink"/>
@@ -5515,7 +5395,6 @@
               <w:rPr>
                 <w:rFonts w:eastAsiaTheme="minorEastAsia"/>
                 <w:noProof/>
-                <w:lang w:eastAsia="zh-CN"/>
               </w:rPr>
               <w:tab/>
             </w:r>
@@ -5546,7 +5425,7 @@
                 <w:noProof/>
                 <w:webHidden/>
               </w:rPr>
-              <w:instrText xml:space="preserve"> PAGEREF _Toc469477117 \h </w:instrText>
+              <w:instrText xml:space="preserve"> PAGEREF _Toc470873687 \h </w:instrText>
             </w:r>
             <w:r>
               <w:rPr>
@@ -5587,10 +5466,9 @@
             <w:rPr>
               <w:rFonts w:eastAsiaTheme="minorEastAsia"/>
               <w:noProof/>
-              <w:lang w:eastAsia="zh-CN"/>
             </w:rPr>
           </w:pPr>
-          <w:hyperlink w:anchor="_Toc469477118" w:history="1">
+          <w:hyperlink w:anchor="_Toc470873688" w:history="1">
             <w:r>
               <w:rPr>
                 <w:rStyle w:val="Hyperlink"/>
@@ -5603,7 +5481,6 @@
               <w:rPr>
                 <w:rFonts w:eastAsiaTheme="minorEastAsia"/>
                 <w:noProof/>
-                <w:lang w:eastAsia="zh-CN"/>
               </w:rPr>
               <w:tab/>
             </w:r>
@@ -5634,7 +5511,7 @@
                 <w:noProof/>
                 <w:webHidden/>
               </w:rPr>
-              <w:instrText xml:space="preserve"> PAGEREF _Toc469477118 \h </w:instrText>
+              <w:instrText xml:space="preserve"> PAGEREF _Toc470873688 \h </w:instrText>
             </w:r>
             <w:r>
               <w:rPr>
@@ -5675,10 +5552,9 @@
             <w:rPr>
               <w:rFonts w:eastAsiaTheme="minorEastAsia"/>
               <w:noProof/>
-              <w:lang w:eastAsia="zh-CN"/>
             </w:rPr>
           </w:pPr>
-          <w:hyperlink w:anchor="_Toc469477119" w:history="1">
+          <w:hyperlink w:anchor="_Toc470873689" w:history="1">
             <w:r>
               <w:rPr>
                 <w:rStyle w:val="Hyperlink"/>
@@ -5691,7 +5567,6 @@
               <w:rPr>
                 <w:rFonts w:eastAsiaTheme="minorEastAsia"/>
                 <w:noProof/>
-                <w:lang w:eastAsia="zh-CN"/>
               </w:rPr>
               <w:tab/>
             </w:r>
@@ -5722,7 +5597,7 @@
                 <w:noProof/>
                 <w:webHidden/>
               </w:rPr>
-              <w:instrText xml:space="preserve"> PAGEREF _Toc469477119 \h </w:instrText>
+              <w:instrText xml:space="preserve"> PAGEREF _Toc470873689 \h </w:instrText>
             </w:r>
             <w:r>
               <w:rPr>
@@ -5763,10 +5638,9 @@
             <w:rPr>
               <w:rFonts w:eastAsiaTheme="minorEastAsia"/>
               <w:noProof/>
-              <w:lang w:eastAsia="zh-CN"/>
             </w:rPr>
           </w:pPr>
-          <w:hyperlink w:anchor="_Toc469477120" w:history="1">
+          <w:hyperlink w:anchor="_Toc470873690" w:history="1">
             <w:r>
               <w:rPr>
                 <w:rStyle w:val="Hyperlink"/>
@@ -5779,7 +5653,6 @@
               <w:rPr>
                 <w:rFonts w:eastAsiaTheme="minorEastAsia"/>
                 <w:noProof/>
-                <w:lang w:eastAsia="zh-CN"/>
               </w:rPr>
               <w:tab/>
             </w:r>
@@ -5810,7 +5683,7 @@
                 <w:noProof/>
                 <w:webHidden/>
               </w:rPr>
-              <w:instrText xml:space="preserve"> PAGEREF _Toc469477120 \h </w:instrText>
+              <w:instrText xml:space="preserve"> PAGEREF _Toc470873690 \h </w:instrText>
             </w:r>
             <w:r>
               <w:rPr>
@@ -5851,10 +5724,9 @@
             <w:rPr>
               <w:rFonts w:eastAsiaTheme="minorEastAsia"/>
               <w:noProof/>
-              <w:lang w:eastAsia="zh-CN"/>
             </w:rPr>
           </w:pPr>
-          <w:hyperlink w:anchor="_Toc469477121" w:history="1">
+          <w:hyperlink w:anchor="_Toc470873691" w:history="1">
             <w:r>
               <w:rPr>
                 <w:rStyle w:val="Hyperlink"/>
@@ -5867,7 +5739,6 @@
               <w:rPr>
                 <w:rFonts w:eastAsiaTheme="minorEastAsia"/>
                 <w:noProof/>
-                <w:lang w:eastAsia="zh-CN"/>
               </w:rPr>
               <w:tab/>
             </w:r>
@@ -5898,7 +5769,7 @@
                 <w:noProof/>
                 <w:webHidden/>
               </w:rPr>
-              <w:instrText xml:space="preserve"> PAGEREF _Toc469477121 \h </w:instrText>
+              <w:instrText xml:space="preserve"> PAGEREF _Toc470873691 \h </w:instrText>
             </w:r>
             <w:r>
               <w:rPr>
@@ -5939,10 +5810,9 @@
             <w:rPr>
               <w:rFonts w:eastAsiaTheme="minorEastAsia"/>
               <w:noProof/>
-              <w:lang w:eastAsia="zh-CN"/>
             </w:rPr>
           </w:pPr>
-          <w:hyperlink w:anchor="_Toc469477122" w:history="1">
+          <w:hyperlink w:anchor="_Toc470873692" w:history="1">
             <w:r>
               <w:rPr>
                 <w:rStyle w:val="Hyperlink"/>
@@ -5955,7 +5825,6 @@
               <w:rPr>
                 <w:rFonts w:eastAsiaTheme="minorEastAsia"/>
                 <w:noProof/>
-                <w:lang w:eastAsia="zh-CN"/>
               </w:rPr>
               <w:tab/>
             </w:r>
@@ -5986,7 +5855,7 @@
                 <w:noProof/>
                 <w:webHidden/>
               </w:rPr>
-              <w:instrText xml:space="preserve"> PAGEREF _Toc469477122 \h </w:instrText>
+              <w:instrText xml:space="preserve"> PAGEREF _Toc470873692 \h </w:instrText>
             </w:r>
             <w:r>
               <w:rPr>
@@ -6027,10 +5896,9 @@
             <w:rPr>
               <w:rFonts w:eastAsiaTheme="minorEastAsia"/>
               <w:noProof/>
-              <w:lang w:eastAsia="zh-CN"/>
             </w:rPr>
           </w:pPr>
-          <w:hyperlink w:anchor="_Toc469477123" w:history="1">
+          <w:hyperlink w:anchor="_Toc470873693" w:history="1">
             <w:r>
               <w:rPr>
                 <w:rStyle w:val="Hyperlink"/>
@@ -6043,7 +5911,6 @@
               <w:rPr>
                 <w:rFonts w:eastAsiaTheme="minorEastAsia"/>
                 <w:noProof/>
-                <w:lang w:eastAsia="zh-CN"/>
               </w:rPr>
               <w:tab/>
             </w:r>
@@ -6074,7 +5941,7 @@
                 <w:noProof/>
                 <w:webHidden/>
               </w:rPr>
-              <w:instrText xml:space="preserve"> PAGEREF _Toc469477123 \h </w:instrText>
+              <w:instrText xml:space="preserve"> PAGEREF _Toc470873693 \h </w:instrText>
             </w:r>
             <w:r>
               <w:rPr>
@@ -6115,10 +5982,9 @@
             <w:rPr>
               <w:rFonts w:eastAsiaTheme="minorEastAsia"/>
               <w:noProof/>
-              <w:lang w:eastAsia="zh-CN"/>
             </w:rPr>
           </w:pPr>
-          <w:hyperlink w:anchor="_Toc469477124" w:history="1">
+          <w:hyperlink w:anchor="_Toc470873694" w:history="1">
             <w:r>
               <w:rPr>
                 <w:rStyle w:val="Hyperlink"/>
@@ -6131,7 +5997,6 @@
               <w:rPr>
                 <w:rFonts w:eastAsiaTheme="minorEastAsia"/>
                 <w:noProof/>
-                <w:lang w:eastAsia="zh-CN"/>
               </w:rPr>
               <w:tab/>
             </w:r>
@@ -6162,7 +6027,7 @@
                 <w:noProof/>
                 <w:webHidden/>
               </w:rPr>
-              <w:instrText xml:space="preserve"> PAGEREF _Toc469477124 \h </w:instrText>
+              <w:instrText xml:space="preserve"> PAGEREF _Toc470873694 \h </w:instrText>
             </w:r>
             <w:r>
               <w:rPr>
@@ -6203,10 +6068,9 @@
             <w:rPr>
               <w:rFonts w:eastAsiaTheme="minorEastAsia"/>
               <w:noProof/>
-              <w:lang w:eastAsia="zh-CN"/>
             </w:rPr>
           </w:pPr>
-          <w:hyperlink w:anchor="_Toc469477125" w:history="1">
+          <w:hyperlink w:anchor="_Toc470873695" w:history="1">
             <w:r>
               <w:rPr>
                 <w:rStyle w:val="Hyperlink"/>
@@ -6219,7 +6083,6 @@
               <w:rPr>
                 <w:rFonts w:eastAsiaTheme="minorEastAsia"/>
                 <w:noProof/>
-                <w:lang w:eastAsia="zh-CN"/>
               </w:rPr>
               <w:tab/>
             </w:r>
@@ -6250,7 +6113,7 @@
                 <w:noProof/>
                 <w:webHidden/>
               </w:rPr>
-              <w:instrText xml:space="preserve"> PAGEREF _Toc469477125 \h </w:instrText>
+              <w:instrText xml:space="preserve"> PAGEREF _Toc470873695 \h </w:instrText>
             </w:r>
             <w:r>
               <w:rPr>
@@ -6322,7 +6185,7 @@
           <w:szCs w:val="26"/>
         </w:rPr>
       </w:pPr>
-      <w:bookmarkStart w:id="1" w:name="_Toc469477059"/>
+      <w:bookmarkStart w:id="1" w:name="_Toc470873629"/>
       <w:r>
         <w:rPr>
           <w:rFonts w:ascii="Times New Roman" w:hAnsi="Times New Roman" w:cs="Times New Roman"/>
@@ -6357,7 +6220,7 @@
         <w:tblStyle w:val="TableGrid"/>
         <w:tblW w:w="0" w:type="auto"/>
         <w:tblInd w:w="468" w:type="dxa"/>
-        <w:tblLook w:val="04A0" w:firstRow="1" w:lastRow="0" w:firstColumn="1" w:lastColumn="0" w:noHBand="0" w:noVBand="1"/>
+        <w:tblLook w:val="04A0"/>
       </w:tblPr>
       <w:tblGrid>
         <w:gridCol w:w="1620"/>
@@ -6507,7 +6370,7 @@
           <w:szCs w:val="26"/>
         </w:rPr>
       </w:pPr>
-      <w:bookmarkStart w:id="2" w:name="_Toc469477060"/>
+      <w:bookmarkStart w:id="2" w:name="_Toc470873630"/>
       <w:r>
         <w:rPr>
           <w:rFonts w:ascii="Times New Roman" w:hAnsi="Times New Roman" w:cs="Times New Roman"/>
@@ -6531,7 +6394,7 @@
           <w:szCs w:val="24"/>
         </w:rPr>
       </w:pPr>
-      <w:bookmarkStart w:id="3" w:name="_Toc469477061"/>
+      <w:bookmarkStart w:id="3" w:name="_Toc470873631"/>
       <w:r>
         <w:rPr>
           <w:rFonts w:ascii="Times New Roman" w:hAnsi="Times New Roman" w:cs="Times New Roman"/>
@@ -6857,7 +6720,7 @@
           <w:szCs w:val="24"/>
         </w:rPr>
       </w:pPr>
-      <w:bookmarkStart w:id="4" w:name="_Toc469477062"/>
+      <w:bookmarkStart w:id="4" w:name="_Toc470873632"/>
       <w:r>
         <w:rPr>
           <w:rFonts w:ascii="Times New Roman" w:hAnsi="Times New Roman" w:cs="Times New Roman"/>
@@ -6946,7 +6809,7 @@
           <w:szCs w:val="26"/>
         </w:rPr>
       </w:pPr>
-      <w:bookmarkStart w:id="5" w:name="_Toc469477063"/>
+      <w:bookmarkStart w:id="5" w:name="_Toc470873633"/>
       <w:r>
         <w:rPr>
           <w:rFonts w:ascii="Times New Roman" w:hAnsi="Times New Roman" w:cs="Times New Roman"/>
@@ -7525,7 +7388,7 @@
           <w:rFonts w:ascii="Times New Roman" w:hAnsi="Times New Roman" w:cs="Times New Roman"/>
         </w:rPr>
       </w:pPr>
-      <w:bookmarkStart w:id="6" w:name="_Toc469477064"/>
+      <w:bookmarkStart w:id="6" w:name="_Toc470873634"/>
       <w:r>
         <w:rPr>
           <w:rFonts w:ascii="Times New Roman" w:hAnsi="Times New Roman" w:cs="Times New Roman"/>
@@ -7681,11 +7544,10 @@
         <w:rPr>
           <w:rFonts w:ascii="Times New Roman" w:hAnsi="Times New Roman" w:cs="Times New Roman"/>
           <w:noProof/>
-          <w:lang w:eastAsia="zh-CN"/>
         </w:rPr>
         <w:lastRenderedPageBreak/>
         <w:drawing>
-          <wp:inline distT="0" distB="0" distL="0" distR="0" wp14:anchorId="7C5427F9" wp14:editId="438E66E8">
+          <wp:inline distT="0" distB="0" distL="0" distR="0">
             <wp:extent cx="5629275" cy="4732020"/>
             <wp:effectExtent l="0" t="0" r="0" b="0"/>
             <wp:docPr id="4" name="Picture 4"/>
@@ -7703,7 +7565,7 @@
                     <a:blip r:embed="rId10" cstate="print">
                       <a:extLst>
                         <a:ext uri="{28A0092B-C50C-407E-A947-70E740481C1C}">
-                          <a14:useLocalDpi xmlns:a14="http://schemas.microsoft.com/office/drawing/2010/main" val="0"/>
+                          <a14:useLocalDpi xmlns:a14="http://schemas.microsoft.com/office/drawing/2010/main" xmlns:wps="http://schemas.microsoft.com/office/word/2010/wordprocessingShape" xmlns:wpi="http://schemas.microsoft.com/office/word/2010/wordprocessingInk" xmlns:wpg="http://schemas.microsoft.com/office/word/2010/wordprocessingGroup" xmlns:w16se="http://schemas.microsoft.com/office/word/2015/wordml/symex" xmlns:w15="http://schemas.microsoft.com/office/word/2012/wordml" xmlns:w14="http://schemas.microsoft.com/office/word/2010/wordml" xmlns:w="http://schemas.openxmlformats.org/wordprocessingml/2006/main" xmlns:w10="urn:schemas-microsoft-com:office:word" xmlns:wp14="http://schemas.microsoft.com/office/word/2010/wordprocessingDrawing" xmlns:v="urn:schemas-microsoft-com:vml" xmlns:o="urn:schemas-microsoft-com:office:office" xmlns:mc="http://schemas.openxmlformats.org/markup-compatibility/2006" xmlns:cx2="http://schemas.microsoft.com/office/drawing/2015/10/21/chartex" xmlns:cx1="http://schemas.microsoft.com/office/drawing/2015/9/8/chartex" xmlns:cx="http://schemas.microsoft.com/office/drawing/2014/chartex" xmlns:wpc="http://schemas.microsoft.com/office/word/2010/wordprocessingCanvas" xmlns="" val="0"/>
                         </a:ext>
                       </a:extLst>
                     </a:blip>
@@ -7765,7 +7627,7 @@
           <w:rFonts w:ascii="Times New Roman" w:hAnsi="Times New Roman" w:cs="Times New Roman"/>
         </w:rPr>
       </w:pPr>
-      <w:bookmarkStart w:id="7" w:name="_Toc469477065"/>
+      <w:bookmarkStart w:id="7" w:name="_Toc470873635"/>
       <w:r>
         <w:rPr>
           <w:rFonts w:ascii="Times New Roman" w:hAnsi="Times New Roman" w:cs="Times New Roman"/>
@@ -8025,6 +7887,7 @@
           <w:rFonts w:ascii="Times New Roman" w:hAnsi="Times New Roman" w:cs="Times New Roman"/>
         </w:rPr>
       </w:pPr>
+      <w:proofErr w:type="gramStart"/>
       <w:r>
         <w:rPr>
           <w:rFonts w:ascii="Times New Roman" w:hAnsi="Times New Roman" w:cs="Times New Roman"/>
@@ -8084,7 +7947,14 @@
         <w:rPr>
           <w:rFonts w:ascii="Times New Roman" w:hAnsi="Times New Roman" w:cs="Times New Roman"/>
         </w:rPr>
-        <w:t xml:space="preserve">synchronous communications. However, </w:t>
+        <w:t>synchronous communications.</w:t>
+      </w:r>
+      <w:proofErr w:type="gramEnd"/>
+      <w:r>
+        <w:rPr>
+          <w:rFonts w:ascii="Times New Roman" w:hAnsi="Times New Roman" w:cs="Times New Roman"/>
+        </w:rPr>
+        <w:t xml:space="preserve"> However, </w:t>
       </w:r>
       <w:r>
         <w:rPr>
@@ -8755,7 +8625,7 @@
           <w:rFonts w:ascii="Times New Roman" w:hAnsi="Times New Roman" w:cs="Times New Roman"/>
         </w:rPr>
       </w:pPr>
-      <w:bookmarkStart w:id="8" w:name="_Toc469477066"/>
+      <w:bookmarkStart w:id="8" w:name="_Toc470873636"/>
       <w:r>
         <w:rPr>
           <w:rFonts w:ascii="Times New Roman" w:hAnsi="Times New Roman" w:cs="Times New Roman"/>
@@ -9512,7 +9382,7 @@
           <w:rFonts w:ascii="Times New Roman" w:hAnsi="Times New Roman" w:cs="Times New Roman"/>
         </w:rPr>
       </w:pPr>
-      <w:bookmarkStart w:id="9" w:name="_Toc469477067"/>
+      <w:bookmarkStart w:id="9" w:name="_Toc470873637"/>
       <w:r>
         <w:rPr>
           <w:rFonts w:ascii="Times New Roman" w:hAnsi="Times New Roman" w:cs="Times New Roman"/>
@@ -9670,7 +9540,7 @@
           <w:szCs w:val="26"/>
         </w:rPr>
       </w:pPr>
-      <w:bookmarkStart w:id="10" w:name="_Toc469477068"/>
+      <w:bookmarkStart w:id="10" w:name="_Toc470873638"/>
       <w:r>
         <w:rPr>
           <w:rFonts w:ascii="Times New Roman" w:hAnsi="Times New Roman" w:cs="Times New Roman"/>
@@ -9758,7 +9628,21 @@
         <w:rPr>
           <w:rFonts w:ascii="Times New Roman" w:hAnsi="Times New Roman" w:cs="Times New Roman"/>
         </w:rPr>
-        <w:t xml:space="preserve"> written by use of C/C++ for the best performance. You can find these C functions at the files uclient.h and userver.h, respectively. Currently, both core libraries are available for window ce, window and</w:t>
+        <w:t xml:space="preserve"> written by use of C/C++ for the best performance. You can find these C functions at the files uclient.h and userver.h, respectively. Currently, both core libraries are available for window </w:t>
+      </w:r>
+      <w:proofErr w:type="gramStart"/>
+      <w:r>
+        <w:rPr>
+          <w:rFonts w:ascii="Times New Roman" w:hAnsi="Times New Roman" w:cs="Times New Roman"/>
+        </w:rPr>
+        <w:t>ce</w:t>
+      </w:r>
+      <w:proofErr w:type="gramEnd"/>
+      <w:r>
+        <w:rPr>
+          <w:rFonts w:ascii="Times New Roman" w:hAnsi="Times New Roman" w:cs="Times New Roman"/>
+        </w:rPr>
+        <w:t>, window and</w:t>
       </w:r>
       <w:r>
         <w:rPr>
@@ -9802,10 +9686,9 @@
         <w:rPr>
           <w:rFonts w:ascii="Times New Roman" w:hAnsi="Times New Roman" w:cs="Times New Roman"/>
           <w:noProof/>
-          <w:lang w:eastAsia="zh-CN"/>
         </w:rPr>
         <w:drawing>
-          <wp:inline distT="0" distB="0" distL="0" distR="0" wp14:anchorId="490E980A" wp14:editId="4FEB9598">
+          <wp:inline distT="0" distB="0" distL="0" distR="0">
             <wp:extent cx="5514975" cy="2842895"/>
             <wp:effectExtent l="0" t="0" r="0" b="0"/>
             <wp:docPr id="5" name="Picture 5"/>
@@ -9823,7 +9706,7 @@
                     <a:blip r:embed="rId11" cstate="print">
                       <a:extLst>
                         <a:ext uri="{28A0092B-C50C-407E-A947-70E740481C1C}">
-                          <a14:useLocalDpi xmlns:a14="http://schemas.microsoft.com/office/drawing/2010/main" val="0"/>
+                          <a14:useLocalDpi xmlns:a14="http://schemas.microsoft.com/office/drawing/2010/main" xmlns:wps="http://schemas.microsoft.com/office/word/2010/wordprocessingShape" xmlns:wpi="http://schemas.microsoft.com/office/word/2010/wordprocessingInk" xmlns:wpg="http://schemas.microsoft.com/office/word/2010/wordprocessingGroup" xmlns:w16se="http://schemas.microsoft.com/office/word/2015/wordml/symex" xmlns:w15="http://schemas.microsoft.com/office/word/2012/wordml" xmlns:w14="http://schemas.microsoft.com/office/word/2010/wordml" xmlns:w="http://schemas.openxmlformats.org/wordprocessingml/2006/main" xmlns:w10="urn:schemas-microsoft-com:office:word" xmlns:wp14="http://schemas.microsoft.com/office/word/2010/wordprocessingDrawing" xmlns:v="urn:schemas-microsoft-com:vml" xmlns:o="urn:schemas-microsoft-com:office:office" xmlns:mc="http://schemas.openxmlformats.org/markup-compatibility/2006" xmlns:cx2="http://schemas.microsoft.com/office/drawing/2015/10/21/chartex" xmlns:cx1="http://schemas.microsoft.com/office/drawing/2015/9/8/chartex" xmlns:cx="http://schemas.microsoft.com/office/drawing/2014/chartex" xmlns:wpc="http://schemas.microsoft.com/office/word/2010/wordprocessingCanvas" xmlns="" val="0"/>
                         </a:ext>
                       </a:extLst>
                     </a:blip>
@@ -9943,7 +9826,7 @@
           <w:rFonts w:ascii="Times New Roman" w:hAnsi="Times New Roman" w:cs="Times New Roman"/>
         </w:rPr>
       </w:pPr>
-      <w:bookmarkStart w:id="11" w:name="_Toc469477069"/>
+      <w:bookmarkStart w:id="11" w:name="_Toc470873639"/>
       <w:r>
         <w:rPr>
           <w:rFonts w:ascii="Times New Roman" w:hAnsi="Times New Roman" w:cs="Times New Roman"/>
@@ -10219,10 +10102,9 @@
         <w:rPr>
           <w:rFonts w:ascii="Times New Roman" w:hAnsi="Times New Roman" w:cs="Times New Roman"/>
           <w:noProof/>
-          <w:lang w:eastAsia="zh-CN"/>
         </w:rPr>
         <w:drawing>
-          <wp:inline distT="0" distB="0" distL="0" distR="0" wp14:anchorId="1BD6B985" wp14:editId="1797D9DE">
+          <wp:inline distT="0" distB="0" distL="0" distR="0">
             <wp:extent cx="5362575" cy="4305300"/>
             <wp:effectExtent l="19050" t="0" r="0" b="0"/>
             <wp:docPr id="6" name="Picture 6"/>
@@ -10240,7 +10122,7 @@
                     <a:blip r:embed="rId13" cstate="print">
                       <a:extLst>
                         <a:ext uri="{28A0092B-C50C-407E-A947-70E740481C1C}">
-                          <a14:useLocalDpi xmlns:a14="http://schemas.microsoft.com/office/drawing/2010/main" val="0"/>
+                          <a14:useLocalDpi xmlns:a14="http://schemas.microsoft.com/office/drawing/2010/main" xmlns:wps="http://schemas.microsoft.com/office/word/2010/wordprocessingShape" xmlns:wpi="http://schemas.microsoft.com/office/word/2010/wordprocessingInk" xmlns:wpg="http://schemas.microsoft.com/office/word/2010/wordprocessingGroup" xmlns:w16se="http://schemas.microsoft.com/office/word/2015/wordml/symex" xmlns:w15="http://schemas.microsoft.com/office/word/2012/wordml" xmlns:w14="http://schemas.microsoft.com/office/word/2010/wordml" xmlns:w="http://schemas.openxmlformats.org/wordprocessingml/2006/main" xmlns:w10="urn:schemas-microsoft-com:office:word" xmlns:wp14="http://schemas.microsoft.com/office/word/2010/wordprocessingDrawing" xmlns:v="urn:schemas-microsoft-com:vml" xmlns:o="urn:schemas-microsoft-com:office:office" xmlns:mc="http://schemas.openxmlformats.org/markup-compatibility/2006" xmlns:cx2="http://schemas.microsoft.com/office/drawing/2015/10/21/chartex" xmlns:cx1="http://schemas.microsoft.com/office/drawing/2015/9/8/chartex" xmlns:cx="http://schemas.microsoft.com/office/drawing/2014/chartex" xmlns:wpc="http://schemas.microsoft.com/office/word/2010/wordprocessingCanvas" xmlns="" val="0"/>
                         </a:ext>
                       </a:extLst>
                     </a:blip>
@@ -10302,7 +10184,7 @@
           <w:rFonts w:ascii="Times New Roman" w:hAnsi="Times New Roman" w:cs="Times New Roman"/>
         </w:rPr>
       </w:pPr>
-      <w:bookmarkStart w:id="12" w:name="_Toc469477070"/>
+      <w:bookmarkStart w:id="12" w:name="_Toc470873640"/>
       <w:r>
         <w:rPr>
           <w:rFonts w:ascii="Times New Roman" w:hAnsi="Times New Roman" w:cs="Times New Roman"/>
@@ -10437,7 +10319,21 @@
         <w:rPr>
           <w:rFonts w:ascii="Times New Roman" w:hAnsi="Times New Roman" w:cs="Times New Roman"/>
         </w:rPr>
-        <w:t>defined at the file ../socketpro/include</w:t>
+        <w:t xml:space="preserve">defined at the </w:t>
+      </w:r>
+      <w:proofErr w:type="gramStart"/>
+      <w:r>
+        <w:rPr>
+          <w:rFonts w:ascii="Times New Roman" w:hAnsi="Times New Roman" w:cs="Times New Roman"/>
+        </w:rPr>
+        <w:t>file ..</w:t>
+      </w:r>
+      <w:proofErr w:type="gramEnd"/>
+      <w:r>
+        <w:rPr>
+          <w:rFonts w:ascii="Times New Roman" w:hAnsi="Times New Roman" w:cs="Times New Roman"/>
+        </w:rPr>
+        <w:t>/socketpro/include</w:t>
       </w:r>
       <w:r>
         <w:rPr>
@@ -10480,7 +10376,7 @@
           <w:rFonts w:ascii="Times New Roman" w:hAnsi="Times New Roman" w:cs="Times New Roman"/>
         </w:rPr>
       </w:pPr>
-      <w:bookmarkStart w:id="13" w:name="_Toc469477071"/>
+      <w:bookmarkStart w:id="13" w:name="_Toc470873641"/>
       <w:r>
         <w:rPr>
           <w:rFonts w:ascii="Times New Roman" w:hAnsi="Times New Roman" w:cs="Times New Roman"/>
@@ -10595,7 +10491,7 @@
           <w:rFonts w:ascii="Times New Roman" w:hAnsi="Times New Roman" w:cs="Times New Roman"/>
         </w:rPr>
       </w:pPr>
-      <w:bookmarkStart w:id="14" w:name="_Toc469477072"/>
+      <w:bookmarkStart w:id="14" w:name="_Toc470873642"/>
       <w:r>
         <w:rPr>
           <w:rFonts w:ascii="Times New Roman" w:hAnsi="Times New Roman" w:cs="Times New Roman"/>
@@ -10687,7 +10583,7 @@
           <w:rFonts w:ascii="Times New Roman" w:hAnsi="Times New Roman" w:cs="Times New Roman"/>
         </w:rPr>
       </w:pPr>
-      <w:bookmarkStart w:id="15" w:name="_Toc469477073"/>
+      <w:bookmarkStart w:id="15" w:name="_Toc470873643"/>
       <w:r>
         <w:rPr>
           <w:rFonts w:ascii="Times New Roman" w:hAnsi="Times New Roman" w:cs="Times New Roman"/>
@@ -10830,7 +10726,7 @@
           <w:rFonts w:ascii="Times New Roman" w:hAnsi="Times New Roman" w:cs="Times New Roman"/>
         </w:rPr>
       </w:pPr>
-      <w:bookmarkStart w:id="16" w:name="_Toc469477074"/>
+      <w:bookmarkStart w:id="16" w:name="_Toc470873644"/>
       <w:r>
         <w:rPr>
           <w:rFonts w:ascii="Times New Roman" w:hAnsi="Times New Roman" w:cs="Times New Roman"/>
@@ -10894,11 +10790,10 @@
         <w:rPr>
           <w:rFonts w:ascii="Times New Roman" w:hAnsi="Times New Roman" w:cs="Times New Roman"/>
           <w:noProof/>
-          <w:lang w:eastAsia="zh-CN"/>
         </w:rPr>
         <w:lastRenderedPageBreak/>
         <w:drawing>
-          <wp:inline distT="0" distB="0" distL="0" distR="0" wp14:anchorId="378DD61E" wp14:editId="575C06C7">
+          <wp:inline distT="0" distB="0" distL="0" distR="0">
             <wp:extent cx="5257800" cy="3962400"/>
             <wp:effectExtent l="0" t="0" r="0" b="0"/>
             <wp:docPr id="1" name="Picture 1"/>
@@ -10916,7 +10811,7 @@
                     <a:blip r:embed="rId14" cstate="print">
                       <a:extLst>
                         <a:ext uri="{28A0092B-C50C-407E-A947-70E740481C1C}">
-                          <a14:useLocalDpi xmlns:a14="http://schemas.microsoft.com/office/drawing/2010/main" val="0"/>
+                          <a14:useLocalDpi xmlns:a14="http://schemas.microsoft.com/office/drawing/2010/main" xmlns:wps="http://schemas.microsoft.com/office/word/2010/wordprocessingShape" xmlns:wpi="http://schemas.microsoft.com/office/word/2010/wordprocessingInk" xmlns:wpg="http://schemas.microsoft.com/office/word/2010/wordprocessingGroup" xmlns:w16se="http://schemas.microsoft.com/office/word/2015/wordml/symex" xmlns:w15="http://schemas.microsoft.com/office/word/2012/wordml" xmlns:w14="http://schemas.microsoft.com/office/word/2010/wordml" xmlns:w="http://schemas.openxmlformats.org/wordprocessingml/2006/main" xmlns:w10="urn:schemas-microsoft-com:office:word" xmlns:wp14="http://schemas.microsoft.com/office/word/2010/wordprocessingDrawing" xmlns:v="urn:schemas-microsoft-com:vml" xmlns:o="urn:schemas-microsoft-com:office:office" xmlns:mc="http://schemas.openxmlformats.org/markup-compatibility/2006" xmlns:cx2="http://schemas.microsoft.com/office/drawing/2015/10/21/chartex" xmlns:cx1="http://schemas.microsoft.com/office/drawing/2015/9/8/chartex" xmlns:cx="http://schemas.microsoft.com/office/drawing/2014/chartex" xmlns:wpc="http://schemas.microsoft.com/office/word/2010/wordprocessingCanvas" xmlns="" val="0"/>
                         </a:ext>
                       </a:extLst>
                     </a:blip>
@@ -11065,7 +10960,7 @@
           <w:rFonts w:ascii="Times New Roman" w:hAnsi="Times New Roman" w:cs="Times New Roman"/>
         </w:rPr>
       </w:pPr>
-      <w:bookmarkStart w:id="17" w:name="_Toc469477075"/>
+      <w:bookmarkStart w:id="17" w:name="_Toc470873645"/>
       <w:r>
         <w:rPr>
           <w:rFonts w:ascii="Times New Roman" w:hAnsi="Times New Roman" w:cs="Times New Roman"/>
@@ -11202,7 +11097,7 @@
           <w:rFonts w:ascii="Times New Roman" w:hAnsi="Times New Roman" w:cs="Times New Roman"/>
         </w:rPr>
       </w:pPr>
-      <w:bookmarkStart w:id="18" w:name="_Toc469477076"/>
+      <w:bookmarkStart w:id="18" w:name="_Toc470873646"/>
       <w:r>
         <w:rPr>
           <w:rFonts w:ascii="Times New Roman" w:hAnsi="Times New Roman" w:cs="Times New Roman"/>
@@ -11315,10 +11210,9 @@
         <w:rPr>
           <w:rFonts w:ascii="Times New Roman" w:hAnsi="Times New Roman" w:cs="Times New Roman"/>
           <w:noProof/>
-          <w:lang w:eastAsia="zh-CN"/>
         </w:rPr>
         <w:drawing>
-          <wp:inline distT="0" distB="0" distL="0" distR="0" wp14:anchorId="007CDDE2" wp14:editId="5158D58E">
+          <wp:inline distT="0" distB="0" distL="0" distR="0">
             <wp:extent cx="5610225" cy="4238625"/>
             <wp:effectExtent l="19050" t="0" r="9525" b="0"/>
             <wp:docPr id="3" name="Picture 2" descr="uservercore.png"/>
@@ -11410,7 +11304,7 @@
           <w:rFonts w:ascii="Times New Roman" w:hAnsi="Times New Roman" w:cs="Times New Roman"/>
         </w:rPr>
       </w:pPr>
-      <w:bookmarkStart w:id="19" w:name="_Toc469477077"/>
+      <w:bookmarkStart w:id="19" w:name="_Toc470873647"/>
       <w:r>
         <w:rPr>
           <w:rFonts w:ascii="Times New Roman" w:hAnsi="Times New Roman" w:cs="Times New Roman"/>
@@ -11479,7 +11373,21 @@
         <w:rPr>
           <w:rFonts w:ascii="Times New Roman" w:hAnsi="Times New Roman" w:cs="Times New Roman"/>
         </w:rPr>
-        <w:t xml:space="preserve">. It is reminded that all base requests have identification numbers that are less than idReservedTwo (0x2001) defined at the file ../socketpro/include/ucomm.h. </w:t>
+        <w:t xml:space="preserve">. It is reminded that all base requests have identification numbers that are less than idReservedTwo (0x2001) defined at the </w:t>
+      </w:r>
+      <w:proofErr w:type="gramStart"/>
+      <w:r>
+        <w:rPr>
+          <w:rFonts w:ascii="Times New Roman" w:hAnsi="Times New Roman" w:cs="Times New Roman"/>
+        </w:rPr>
+        <w:t>file ..</w:t>
+      </w:r>
+      <w:proofErr w:type="gramEnd"/>
+      <w:r>
+        <w:rPr>
+          <w:rFonts w:ascii="Times New Roman" w:hAnsi="Times New Roman" w:cs="Times New Roman"/>
+        </w:rPr>
+        <w:t xml:space="preserve">/socketpro/include/ucomm.h. </w:t>
       </w:r>
       <w:r>
         <w:rPr>
@@ -11502,7 +11410,7 @@
           <w:rFonts w:ascii="Times New Roman" w:hAnsi="Times New Roman" w:cs="Times New Roman"/>
         </w:rPr>
       </w:pPr>
-      <w:bookmarkStart w:id="20" w:name="_Toc469477078"/>
+      <w:bookmarkStart w:id="20" w:name="_Toc470873648"/>
       <w:r>
         <w:rPr>
           <w:rFonts w:ascii="Times New Roman" w:hAnsi="Times New Roman" w:cs="Times New Roman"/>
@@ -11595,7 +11503,7 @@
           <w:rFonts w:ascii="Times New Roman" w:hAnsi="Times New Roman" w:cs="Times New Roman"/>
         </w:rPr>
       </w:pPr>
-      <w:bookmarkStart w:id="21" w:name="_Toc469477079"/>
+      <w:bookmarkStart w:id="21" w:name="_Toc470873649"/>
       <w:r>
         <w:rPr>
           <w:rFonts w:ascii="Times New Roman" w:hAnsi="Times New Roman" w:cs="Times New Roman"/>
@@ -11638,7 +11546,7 @@
           <w:rFonts w:ascii="Times New Roman" w:hAnsi="Times New Roman" w:cs="Times New Roman"/>
         </w:rPr>
       </w:pPr>
-      <w:bookmarkStart w:id="22" w:name="_Toc469477080"/>
+      <w:bookmarkStart w:id="22" w:name="_Toc470873650"/>
       <w:r>
         <w:rPr>
           <w:rFonts w:ascii="Times New Roman" w:hAnsi="Times New Roman" w:cs="Times New Roman"/>
@@ -11864,7 +11772,7 @@
           <w:rFonts w:ascii="Times New Roman" w:hAnsi="Times New Roman" w:cs="Times New Roman"/>
         </w:rPr>
       </w:pPr>
-      <w:bookmarkStart w:id="23" w:name="_Toc469477081"/>
+      <w:bookmarkStart w:id="23" w:name="_Toc470873651"/>
       <w:r>
         <w:rPr>
           <w:rFonts w:ascii="Times New Roman" w:hAnsi="Times New Roman" w:cs="Times New Roman"/>
@@ -11910,7 +11818,7 @@
           <w:rFonts w:ascii="Times New Roman" w:hAnsi="Times New Roman" w:cs="Times New Roman"/>
         </w:rPr>
       </w:pPr>
-      <w:bookmarkStart w:id="24" w:name="_Toc469477082"/>
+      <w:bookmarkStart w:id="24" w:name="_Toc470873652"/>
       <w:r>
         <w:rPr>
           <w:rFonts w:ascii="Times New Roman" w:hAnsi="Times New Roman" w:cs="Times New Roman"/>
@@ -12004,11 +11912,10 @@
         <w:rPr>
           <w:rFonts w:ascii="Times New Roman" w:hAnsi="Times New Roman" w:cs="Times New Roman"/>
           <w:noProof/>
-          <w:lang w:eastAsia="zh-CN"/>
         </w:rPr>
         <w:lastRenderedPageBreak/>
         <w:drawing>
-          <wp:inline distT="0" distB="0" distL="0" distR="0" wp14:anchorId="58059A1A" wp14:editId="69F5C3DD">
+          <wp:inline distT="0" distB="0" distL="0" distR="0">
             <wp:extent cx="5419725" cy="4181475"/>
             <wp:effectExtent l="0" t="0" r="0" b="0"/>
             <wp:docPr id="2" name="Picture 2"/>
@@ -12026,7 +11933,7 @@
                     <a:blip r:embed="rId16" cstate="print">
                       <a:extLst>
                         <a:ext uri="{28A0092B-C50C-407E-A947-70E740481C1C}">
-                          <a14:useLocalDpi xmlns:a14="http://schemas.microsoft.com/office/drawing/2010/main" val="0"/>
+                          <a14:useLocalDpi xmlns:a14="http://schemas.microsoft.com/office/drawing/2010/main" xmlns:wps="http://schemas.microsoft.com/office/word/2010/wordprocessingShape" xmlns:wpi="http://schemas.microsoft.com/office/word/2010/wordprocessingInk" xmlns:wpg="http://schemas.microsoft.com/office/word/2010/wordprocessingGroup" xmlns:w16se="http://schemas.microsoft.com/office/word/2015/wordml/symex" xmlns:w15="http://schemas.microsoft.com/office/word/2012/wordml" xmlns:w14="http://schemas.microsoft.com/office/word/2010/wordml" xmlns:w="http://schemas.openxmlformats.org/wordprocessingml/2006/main" xmlns:w10="urn:schemas-microsoft-com:office:word" xmlns:wp14="http://schemas.microsoft.com/office/word/2010/wordprocessingDrawing" xmlns:v="urn:schemas-microsoft-com:vml" xmlns:o="urn:schemas-microsoft-com:office:office" xmlns:mc="http://schemas.openxmlformats.org/markup-compatibility/2006" xmlns:cx2="http://schemas.microsoft.com/office/drawing/2015/10/21/chartex" xmlns:cx1="http://schemas.microsoft.com/office/drawing/2015/9/8/chartex" xmlns:cx="http://schemas.microsoft.com/office/drawing/2014/chartex" xmlns:wpc="http://schemas.microsoft.com/office/word/2010/wordprocessingCanvas" xmlns="" val="0"/>
                         </a:ext>
                       </a:extLst>
                     </a:blip>
@@ -12413,7 +12320,7 @@
           <w:rFonts w:ascii="Times New Roman" w:hAnsi="Times New Roman" w:cs="Times New Roman"/>
         </w:rPr>
       </w:pPr>
-      <w:bookmarkStart w:id="25" w:name="_Toc469477083"/>
+      <w:bookmarkStart w:id="25" w:name="_Toc470873653"/>
       <w:r>
         <w:rPr>
           <w:rFonts w:ascii="Times New Roman" w:hAnsi="Times New Roman" w:cs="Times New Roman"/>
@@ -12487,7 +12394,7 @@
           <w:rFonts w:ascii="Times New Roman" w:hAnsi="Times New Roman" w:cs="Times New Roman"/>
         </w:rPr>
       </w:pPr>
-      <w:bookmarkStart w:id="26" w:name="_Toc469477084"/>
+      <w:bookmarkStart w:id="26" w:name="_Toc470873654"/>
       <w:r>
         <w:rPr>
           <w:rFonts w:ascii="Times New Roman" w:hAnsi="Times New Roman" w:cs="Times New Roman"/>
@@ -13144,7 +13051,7 @@
           <w:lang w:eastAsia="zh-CN"/>
         </w:rPr>
       </w:pPr>
-      <w:bookmarkStart w:id="27" w:name="_Toc469477085"/>
+      <w:bookmarkStart w:id="27" w:name="_Toc470873655"/>
       <w:r>
         <w:rPr>
           <w:rFonts w:ascii="Times New Roman" w:hAnsi="Times New Roman" w:cs="Times New Roman"/>
@@ -13295,10 +13202,9 @@
         <w:rPr>
           <w:rFonts w:ascii="Times New Roman" w:hAnsi="Times New Roman" w:cs="Times New Roman"/>
           <w:noProof/>
-          <w:lang w:eastAsia="zh-CN"/>
         </w:rPr>
         <w:drawing>
-          <wp:inline distT="0" distB="0" distL="0" distR="0" wp14:anchorId="1467EF1F" wp14:editId="724D3912">
+          <wp:inline distT="0" distB="0" distL="0" distR="0">
             <wp:extent cx="5429250" cy="2475865"/>
             <wp:effectExtent l="19050" t="0" r="0" b="0"/>
             <wp:docPr id="7" name="Picture 7"/>
@@ -13316,7 +13222,7 @@
                     <a:blip r:embed="rId17" cstate="print">
                       <a:extLst>
                         <a:ext uri="{28A0092B-C50C-407E-A947-70E740481C1C}">
-                          <a14:useLocalDpi xmlns:a14="http://schemas.microsoft.com/office/drawing/2010/main" val="0"/>
+                          <a14:useLocalDpi xmlns:a14="http://schemas.microsoft.com/office/drawing/2010/main" xmlns:wps="http://schemas.microsoft.com/office/word/2010/wordprocessingShape" xmlns:wpi="http://schemas.microsoft.com/office/word/2010/wordprocessingInk" xmlns:wpg="http://schemas.microsoft.com/office/word/2010/wordprocessingGroup" xmlns:w16se="http://schemas.microsoft.com/office/word/2015/wordml/symex" xmlns:w15="http://schemas.microsoft.com/office/word/2012/wordml" xmlns:w14="http://schemas.microsoft.com/office/word/2010/wordml" xmlns:w="http://schemas.openxmlformats.org/wordprocessingml/2006/main" xmlns:w10="urn:schemas-microsoft-com:office:word" xmlns:wp14="http://schemas.microsoft.com/office/word/2010/wordprocessingDrawing" xmlns:v="urn:schemas-microsoft-com:vml" xmlns:o="urn:schemas-microsoft-com:office:office" xmlns:mc="http://schemas.openxmlformats.org/markup-compatibility/2006" xmlns:cx2="http://schemas.microsoft.com/office/drawing/2015/10/21/chartex" xmlns:cx1="http://schemas.microsoft.com/office/drawing/2015/9/8/chartex" xmlns:cx="http://schemas.microsoft.com/office/drawing/2014/chartex" xmlns:wpc="http://schemas.microsoft.com/office/word/2010/wordprocessingCanvas" xmlns="" val="0"/>
                         </a:ext>
                       </a:extLst>
                     </a:blip>
@@ -13460,7 +13366,7 @@
           <w:lang w:eastAsia="zh-CN"/>
         </w:rPr>
       </w:pPr>
-      <w:bookmarkStart w:id="28" w:name="_Toc469477086"/>
+      <w:bookmarkStart w:id="28" w:name="_Toc470873656"/>
       <w:r>
         <w:rPr>
           <w:rFonts w:ascii="Times New Roman" w:hAnsi="Times New Roman" w:cs="Times New Roman"/>
@@ -13520,7 +13426,7 @@
           <w:szCs w:val="26"/>
         </w:rPr>
       </w:pPr>
-      <w:bookmarkStart w:id="29" w:name="_Toc469477087"/>
+      <w:bookmarkStart w:id="29" w:name="_Toc470873657"/>
       <w:r>
         <w:rPr>
           <w:rFonts w:ascii="Times New Roman" w:hAnsi="Times New Roman" w:cs="Times New Roman"/>
@@ -13590,7 +13496,7 @@
           <w:szCs w:val="24"/>
         </w:rPr>
       </w:pPr>
-      <w:bookmarkStart w:id="30" w:name="_Toc469477088"/>
+      <w:bookmarkStart w:id="30" w:name="_Toc470873658"/>
       <w:r>
         <w:rPr>
           <w:rFonts w:ascii="Times New Roman" w:hAnsi="Times New Roman" w:cs="Times New Roman"/>
@@ -13682,11 +13588,10 @@
         <w:rPr>
           <w:rFonts w:ascii="Times New Roman" w:hAnsi="Times New Roman" w:cs="Times New Roman"/>
           <w:noProof/>
-          <w:lang w:eastAsia="zh-CN"/>
         </w:rPr>
         <w:lastRenderedPageBreak/>
         <w:drawing>
-          <wp:inline distT="0" distB="0" distL="0" distR="0" wp14:anchorId="17936C51" wp14:editId="0DAF0DCF">
+          <wp:inline distT="0" distB="0" distL="0" distR="0">
             <wp:extent cx="5448300" cy="4286250"/>
             <wp:effectExtent l="19050" t="0" r="0" b="0"/>
             <wp:docPr id="11" name="Picture 10" descr="tutorials_csharp.png"/>
@@ -13857,11 +13762,10 @@
         <w:rPr>
           <w:rFonts w:ascii="Times New Roman" w:hAnsi="Times New Roman" w:cs="Times New Roman"/>
           <w:noProof/>
-          <w:lang w:eastAsia="zh-CN"/>
         </w:rPr>
         <w:lastRenderedPageBreak/>
         <w:drawing>
-          <wp:inline distT="0" distB="0" distL="0" distR="0" wp14:anchorId="0FB18263" wp14:editId="27E3CEAE">
+          <wp:inline distT="0" distB="0" distL="0" distR="0">
             <wp:extent cx="5448300" cy="4237990"/>
             <wp:effectExtent l="19050" t="0" r="0" b="0"/>
             <wp:docPr id="9" name="Picture 9"/>
@@ -13879,7 +13783,7 @@
                     <a:blip r:embed="rId19" cstate="print">
                       <a:extLst>
                         <a:ext uri="{28A0092B-C50C-407E-A947-70E740481C1C}">
-                          <a14:useLocalDpi xmlns:a14="http://schemas.microsoft.com/office/drawing/2010/main" val="0"/>
+                          <a14:useLocalDpi xmlns:a14="http://schemas.microsoft.com/office/drawing/2010/main" xmlns:wps="http://schemas.microsoft.com/office/word/2010/wordprocessingShape" xmlns:wpi="http://schemas.microsoft.com/office/word/2010/wordprocessingInk" xmlns:wpg="http://schemas.microsoft.com/office/word/2010/wordprocessingGroup" xmlns:w16se="http://schemas.microsoft.com/office/word/2015/wordml/symex" xmlns:w15="http://schemas.microsoft.com/office/word/2012/wordml" xmlns:w14="http://schemas.microsoft.com/office/word/2010/wordml" xmlns:w="http://schemas.openxmlformats.org/wordprocessingml/2006/main" xmlns:w10="urn:schemas-microsoft-com:office:word" xmlns:wp14="http://schemas.microsoft.com/office/word/2010/wordprocessingDrawing" xmlns:v="urn:schemas-microsoft-com:vml" xmlns:o="urn:schemas-microsoft-com:office:office" xmlns:mc="http://schemas.openxmlformats.org/markup-compatibility/2006" xmlns:cx2="http://schemas.microsoft.com/office/drawing/2015/10/21/chartex" xmlns:cx1="http://schemas.microsoft.com/office/drawing/2015/9/8/chartex" xmlns:cx="http://schemas.microsoft.com/office/drawing/2014/chartex" xmlns:wpc="http://schemas.microsoft.com/office/word/2010/wordprocessingCanvas" xmlns="" val="0"/>
                         </a:ext>
                       </a:extLst>
                     </a:blip>
@@ -13989,11 +13893,10 @@
         <w:rPr>
           <w:rFonts w:ascii="Times New Roman" w:hAnsi="Times New Roman" w:cs="Times New Roman"/>
           <w:noProof/>
-          <w:lang w:eastAsia="zh-CN"/>
         </w:rPr>
         <w:lastRenderedPageBreak/>
         <w:drawing>
-          <wp:inline distT="0" distB="0" distL="0" distR="0" wp14:anchorId="697CC452" wp14:editId="72847931">
+          <wp:inline distT="0" distB="0" distL="0" distR="0">
             <wp:extent cx="5419725" cy="5353050"/>
             <wp:effectExtent l="19050" t="0" r="9525" b="0"/>
             <wp:docPr id="10" name="Picture 10"/>
@@ -14011,7 +13914,7 @@
                     <a:blip r:embed="rId21" cstate="print">
                       <a:extLst>
                         <a:ext uri="{28A0092B-C50C-407E-A947-70E740481C1C}">
-                          <a14:useLocalDpi xmlns:a14="http://schemas.microsoft.com/office/drawing/2010/main" val="0"/>
+                          <a14:useLocalDpi xmlns:a14="http://schemas.microsoft.com/office/drawing/2010/main" xmlns:wps="http://schemas.microsoft.com/office/word/2010/wordprocessingShape" xmlns:wpi="http://schemas.microsoft.com/office/word/2010/wordprocessingInk" xmlns:wpg="http://schemas.microsoft.com/office/word/2010/wordprocessingGroup" xmlns:w16se="http://schemas.microsoft.com/office/word/2015/wordml/symex" xmlns:w15="http://schemas.microsoft.com/office/word/2012/wordml" xmlns:w14="http://schemas.microsoft.com/office/word/2010/wordml" xmlns:w="http://schemas.openxmlformats.org/wordprocessingml/2006/main" xmlns:w10="urn:schemas-microsoft-com:office:word" xmlns:wp14="http://schemas.microsoft.com/office/word/2010/wordprocessingDrawing" xmlns:v="urn:schemas-microsoft-com:vml" xmlns:o="urn:schemas-microsoft-com:office:office" xmlns:mc="http://schemas.openxmlformats.org/markup-compatibility/2006" xmlns:cx2="http://schemas.microsoft.com/office/drawing/2015/10/21/chartex" xmlns:cx1="http://schemas.microsoft.com/office/drawing/2015/9/8/chartex" xmlns:cx="http://schemas.microsoft.com/office/drawing/2014/chartex" xmlns:wpc="http://schemas.microsoft.com/office/word/2010/wordprocessingCanvas" xmlns="" val="0"/>
                         </a:ext>
                       </a:extLst>
                     </a:blip>
@@ -14133,11 +14036,10 @@
         <w:rPr>
           <w:rFonts w:ascii="Times New Roman" w:hAnsi="Times New Roman" w:cs="Times New Roman"/>
           <w:noProof/>
-          <w:lang w:eastAsia="zh-CN"/>
         </w:rPr>
         <w:lastRenderedPageBreak/>
         <w:drawing>
-          <wp:inline distT="0" distB="0" distL="0" distR="0" wp14:anchorId="5F2A5338" wp14:editId="75C78673">
+          <wp:inline distT="0" distB="0" distL="0" distR="0">
             <wp:extent cx="5543550" cy="4815205"/>
             <wp:effectExtent l="19050" t="0" r="0" b="0"/>
             <wp:docPr id="12" name="Picture 12"/>
@@ -14155,7 +14057,7 @@
                     <a:blip r:embed="rId23" cstate="print">
                       <a:extLst>
                         <a:ext uri="{28A0092B-C50C-407E-A947-70E740481C1C}">
-                          <a14:useLocalDpi xmlns:a14="http://schemas.microsoft.com/office/drawing/2010/main" val="0"/>
+                          <a14:useLocalDpi xmlns:a14="http://schemas.microsoft.com/office/drawing/2010/main" xmlns:wps="http://schemas.microsoft.com/office/word/2010/wordprocessingShape" xmlns:wpi="http://schemas.microsoft.com/office/word/2010/wordprocessingInk" xmlns:wpg="http://schemas.microsoft.com/office/word/2010/wordprocessingGroup" xmlns:w16se="http://schemas.microsoft.com/office/word/2015/wordml/symex" xmlns:w15="http://schemas.microsoft.com/office/word/2012/wordml" xmlns:w14="http://schemas.microsoft.com/office/word/2010/wordml" xmlns:w="http://schemas.openxmlformats.org/wordprocessingml/2006/main" xmlns:w10="urn:schemas-microsoft-com:office:word" xmlns:wp14="http://schemas.microsoft.com/office/word/2010/wordprocessingDrawing" xmlns:v="urn:schemas-microsoft-com:vml" xmlns:o="urn:schemas-microsoft-com:office:office" xmlns:mc="http://schemas.openxmlformats.org/markup-compatibility/2006" xmlns:cx2="http://schemas.microsoft.com/office/drawing/2015/10/21/chartex" xmlns:cx1="http://schemas.microsoft.com/office/drawing/2015/9/8/chartex" xmlns:cx="http://schemas.microsoft.com/office/drawing/2014/chartex" xmlns:wpc="http://schemas.microsoft.com/office/word/2010/wordprocessingCanvas" xmlns="" val="0"/>
                         </a:ext>
                       </a:extLst>
                     </a:blip>
@@ -14240,7 +14142,7 @@
           <w:szCs w:val="22"/>
         </w:rPr>
       </w:pPr>
-      <w:bookmarkStart w:id="31" w:name="_Toc469477089"/>
+      <w:bookmarkStart w:id="31" w:name="_Toc470873659"/>
       <w:r>
         <w:rPr>
           <w:rFonts w:ascii="Times New Roman" w:hAnsi="Times New Roman" w:cs="Times New Roman"/>
@@ -14577,7 +14479,7 @@
           <w:szCs w:val="24"/>
         </w:rPr>
       </w:pPr>
-      <w:bookmarkStart w:id="32" w:name="_Toc469477090"/>
+      <w:bookmarkStart w:id="32" w:name="_Toc470873660"/>
       <w:r>
         <w:rPr>
           <w:rFonts w:ascii="Times New Roman" w:hAnsi="Times New Roman" w:cs="Times New Roman"/>
@@ -14617,7 +14519,21 @@
         <w:rPr>
           <w:rFonts w:ascii="Times New Roman" w:hAnsi="Times New Roman" w:cs="Times New Roman"/>
         </w:rPr>
-        <w:t>-subscribe, persistent message queue</w:t>
+        <w:t>-</w:t>
+      </w:r>
+      <w:proofErr w:type="gramStart"/>
+      <w:r>
+        <w:rPr>
+          <w:rFonts w:ascii="Times New Roman" w:hAnsi="Times New Roman" w:cs="Times New Roman"/>
+        </w:rPr>
+        <w:t>subscribe,</w:t>
+      </w:r>
+      <w:proofErr w:type="gramEnd"/>
+      <w:r>
+        <w:rPr>
+          <w:rFonts w:ascii="Times New Roman" w:hAnsi="Times New Roman" w:cs="Times New Roman"/>
+        </w:rPr>
+        <w:t xml:space="preserve"> persistent message queue</w:t>
       </w:r>
       <w:r>
         <w:rPr>
@@ -14666,7 +14582,7 @@
           <w:rFonts w:ascii="Times New Roman" w:hAnsi="Times New Roman" w:cs="Times New Roman"/>
         </w:rPr>
       </w:pPr>
-      <w:bookmarkStart w:id="33" w:name="_Toc469477091"/>
+      <w:bookmarkStart w:id="33" w:name="_Toc470873661"/>
       <w:r>
         <w:rPr>
           <w:rFonts w:ascii="Times New Roman" w:hAnsi="Times New Roman" w:cs="Times New Roman"/>
@@ -14683,9 +14599,17 @@
         <w:rPr>
           <w:rFonts w:ascii="Times New Roman" w:hAnsi="Times New Roman" w:cs="Times New Roman"/>
         </w:rPr>
-        <w:t>Client-server pattern – hello_world or hw</w:t>
+        <w:t xml:space="preserve">Client-server pattern – hello_world or </w:t>
+      </w:r>
+      <w:proofErr w:type="gramStart"/>
+      <w:r>
+        <w:rPr>
+          <w:rFonts w:ascii="Times New Roman" w:hAnsi="Times New Roman" w:cs="Times New Roman"/>
+        </w:rPr>
+        <w:t>hw</w:t>
       </w:r>
       <w:bookmarkEnd w:id="33"/>
+      <w:proofErr w:type="gramEnd"/>
     </w:p>
     <w:p>
       <w:pPr>
@@ -14913,7 +14837,7 @@
           <w:rFonts w:ascii="Times New Roman" w:hAnsi="Times New Roman" w:cs="Times New Roman"/>
         </w:rPr>
       </w:pPr>
-      <w:bookmarkStart w:id="34" w:name="_Toc469477092"/>
+      <w:bookmarkStart w:id="34" w:name="_Toc470873662"/>
       <w:r>
         <w:rPr>
           <w:rFonts w:ascii="Times New Roman" w:hAnsi="Times New Roman" w:cs="Times New Roman"/>
@@ -15263,7 +15187,7 @@
           <w:rFonts w:ascii="Times New Roman" w:hAnsi="Times New Roman" w:cs="Times New Roman"/>
         </w:rPr>
       </w:pPr>
-      <w:bookmarkStart w:id="35" w:name="_Toc469477093"/>
+      <w:bookmarkStart w:id="35" w:name="_Toc470873663"/>
       <w:r>
         <w:rPr>
           <w:rFonts w:ascii="Times New Roman" w:hAnsi="Times New Roman" w:cs="Times New Roman"/>
@@ -15526,7 +15450,7 @@
           <w:rFonts w:ascii="Times New Roman" w:hAnsi="Times New Roman" w:cs="Times New Roman"/>
         </w:rPr>
       </w:pPr>
-      <w:bookmarkStart w:id="36" w:name="_Toc469477094"/>
+      <w:bookmarkStart w:id="36" w:name="_Toc470873664"/>
       <w:r>
         <w:rPr>
           <w:rFonts w:ascii="Times New Roman" w:hAnsi="Times New Roman" w:cs="Times New Roman"/>
@@ -15759,7 +15683,7 @@
           <w:szCs w:val="24"/>
         </w:rPr>
       </w:pPr>
-      <w:bookmarkStart w:id="37" w:name="_Toc469477095"/>
+      <w:bookmarkStart w:id="37" w:name="_Toc470873665"/>
       <w:r>
         <w:rPr>
           <w:rFonts w:ascii="Times New Roman" w:hAnsi="Times New Roman" w:cs="Times New Roman"/>
@@ -16036,7 +15960,7 @@
           <w:rFonts w:ascii="Times New Roman" w:hAnsi="Times New Roman" w:cs="Times New Roman"/>
         </w:rPr>
       </w:pPr>
-      <w:bookmarkStart w:id="38" w:name="_Toc469477096"/>
+      <w:bookmarkStart w:id="38" w:name="_Toc470873666"/>
       <w:r>
         <w:rPr>
           <w:rFonts w:ascii="Times New Roman" w:hAnsi="Times New Roman" w:cs="Times New Roman"/>
@@ -16298,15 +16222,23 @@
           <w:rFonts w:ascii="Times New Roman" w:hAnsi="Times New Roman" w:cs="Times New Roman"/>
         </w:rPr>
       </w:pPr>
-      <w:bookmarkStart w:id="39" w:name="_Toc469477097"/>
+      <w:bookmarkStart w:id="39" w:name="_Toc470873667"/>
       <w:r>
         <w:rPr>
           <w:rFonts w:ascii="Times New Roman" w:hAnsi="Times New Roman" w:cs="Times New Roman"/>
         </w:rPr>
         <w:lastRenderedPageBreak/>
-        <w:t>Remoting file – remote_file or rf</w:t>
+        <w:t xml:space="preserve">Remoting file – remote_file or </w:t>
+      </w:r>
+      <w:proofErr w:type="gramStart"/>
+      <w:r>
+        <w:rPr>
+          <w:rFonts w:ascii="Times New Roman" w:hAnsi="Times New Roman" w:cs="Times New Roman"/>
+        </w:rPr>
+        <w:t>rf</w:t>
       </w:r>
       <w:bookmarkEnd w:id="39"/>
+      <w:proofErr w:type="gramEnd"/>
     </w:p>
     <w:p>
       <w:pPr>
@@ -16654,7 +16586,7 @@
           <w:rFonts w:ascii="Times New Roman" w:hAnsi="Times New Roman" w:cs="Times New Roman"/>
         </w:rPr>
       </w:pPr>
-      <w:bookmarkStart w:id="40" w:name="_Toc469477098"/>
+      <w:bookmarkStart w:id="40" w:name="_Toc470873668"/>
       <w:r>
         <w:rPr>
           <w:rFonts w:ascii="Times New Roman" w:hAnsi="Times New Roman" w:cs="Times New Roman"/>
@@ -16883,7 +16815,7 @@
           <w:rFonts w:ascii="Times New Roman" w:hAnsi="Times New Roman" w:cs="Times New Roman"/>
         </w:rPr>
       </w:pPr>
-      <w:bookmarkStart w:id="41" w:name="_Toc469477099"/>
+      <w:bookmarkStart w:id="41" w:name="_Toc470873669"/>
       <w:r>
         <w:rPr>
           <w:rFonts w:ascii="Times New Roman" w:hAnsi="Times New Roman" w:cs="Times New Roman"/>
@@ -17075,7 +17007,7 @@
           <w:szCs w:val="26"/>
         </w:rPr>
       </w:pPr>
-      <w:bookmarkStart w:id="42" w:name="_Toc469477100"/>
+      <w:bookmarkStart w:id="42" w:name="_Toc470873670"/>
       <w:r>
         <w:rPr>
           <w:rFonts w:ascii="Times New Roman" w:hAnsi="Times New Roman" w:cs="Times New Roman"/>
@@ -17247,7 +17179,7 @@
           <w:szCs w:val="24"/>
         </w:rPr>
       </w:pPr>
-      <w:bookmarkStart w:id="43" w:name="_Toc469477101"/>
+      <w:bookmarkStart w:id="43" w:name="_Toc470873671"/>
       <w:r>
         <w:rPr>
           <w:rFonts w:ascii="Times New Roman" w:hAnsi="Times New Roman" w:cs="Times New Roman"/>
@@ -17448,7 +17380,14 @@
         <w:rPr>
           <w:rFonts w:ascii="Times New Roman" w:hAnsi="Times New Roman" w:cs="Times New Roman"/>
         </w:rPr>
-        <w:t>study and help at directory ../</w:t>
+        <w:t xml:space="preserve">study and help at </w:t>
+      </w:r>
+      <w:proofErr w:type="gramStart"/>
+      <w:r>
+        <w:rPr>
+          <w:rFonts w:ascii="Times New Roman" w:hAnsi="Times New Roman" w:cs="Times New Roman"/>
+        </w:rPr>
+        <w:t>directory ../</w:t>
       </w:r>
       <w:r>
         <w:rPr>
@@ -17456,6 +17395,7 @@
         </w:rPr>
         <w:t>socketpro/samples/module_sample.</w:t>
       </w:r>
+      <w:proofErr w:type="gramEnd"/>
     </w:p>
     <w:p>
       <w:pPr>
@@ -17471,7 +17411,7 @@
           <w:szCs w:val="24"/>
         </w:rPr>
       </w:pPr>
-      <w:bookmarkStart w:id="44" w:name="_Toc469477102"/>
+      <w:bookmarkStart w:id="44" w:name="_Toc470873672"/>
       <w:r>
         <w:rPr>
           <w:rStyle w:val="Heading2Char"/>
@@ -17531,7 +17471,15 @@
           <w:rFonts w:ascii="Times New Roman" w:hAnsi="Times New Roman" w:cs="Times New Roman"/>
           <w:color w:val="000000"/>
         </w:rPr>
-        <w:t>All required seven functions are implemented at the file ../</w:t>
+        <w:t xml:space="preserve">All required seven functions are implemented at the </w:t>
+      </w:r>
+      <w:proofErr w:type="gramStart"/>
+      <w:r>
+        <w:rPr>
+          <w:rFonts w:ascii="Times New Roman" w:hAnsi="Times New Roman" w:cs="Times New Roman"/>
+          <w:color w:val="000000"/>
+        </w:rPr>
+        <w:t>file ../</w:t>
       </w:r>
       <w:r>
         <w:rPr>
@@ -17546,6 +17494,7 @@
         </w:rPr>
         <w:t>socketpro/samples/module_sample/HelloWorld/helloworld.cpp.</w:t>
       </w:r>
+      <w:proofErr w:type="gramEnd"/>
     </w:p>
     <w:p>
       <w:pPr>
@@ -17579,7 +17528,7 @@
           <w:szCs w:val="24"/>
         </w:rPr>
       </w:pPr>
-      <w:bookmarkStart w:id="45" w:name="_Toc469477103"/>
+      <w:bookmarkStart w:id="45" w:name="_Toc470873673"/>
       <w:r>
         <w:rPr>
           <w:rStyle w:val="Heading2Char"/>
@@ -17646,13 +17595,51 @@
           <w:rFonts w:ascii="Times New Roman" w:hAnsi="Times New Roman" w:cs="Times New Roman"/>
           <w:color w:val="000000"/>
         </w:rPr>
-        <w:t>application systems for free. The source code is actually located at the dir</w:t>
-      </w:r>
+        <w:t xml:space="preserve">application systems for free. The source code is actually located at the </w:t>
+      </w:r>
+      <w:proofErr w:type="gramStart"/>
       <w:r>
         <w:rPr>
           <w:rFonts w:ascii="Times New Roman" w:hAnsi="Times New Roman" w:cs="Times New Roman"/>
           <w:color w:val="000000"/>
         </w:rPr>
+        <w:t>dir</w:t>
+      </w:r>
+      <w:r>
+        <w:rPr>
+          <w:rFonts w:ascii="Times New Roman" w:hAnsi="Times New Roman" w:cs="Times New Roman"/>
+          <w:color w:val="000000"/>
+        </w:rPr>
+        <w:t>ectory ..</w:t>
+      </w:r>
+      <w:proofErr w:type="gramEnd"/>
+      <w:r>
+        <w:rPr>
+          <w:rFonts w:ascii="Times New Roman" w:hAnsi="Times New Roman" w:cs="Times New Roman"/>
+          <w:color w:val="000000"/>
+        </w:rPr>
+        <w:t>/socketpro/</w:t>
+      </w:r>
+      <w:r>
+        <w:rPr>
+          <w:rFonts w:ascii="Times New Roman" w:hAnsi="Times New Roman" w:cs="Times New Roman"/>
+          <w:color w:val="000000"/>
+        </w:rPr>
+        <w:t xml:space="preserve">include/sqlite although its project file is inside the </w:t>
+      </w:r>
+      <w:proofErr w:type="gramStart"/>
+      <w:r>
+        <w:rPr>
+          <w:rFonts w:ascii="Times New Roman" w:hAnsi="Times New Roman" w:cs="Times New Roman"/>
+          <w:color w:val="000000"/>
+        </w:rPr>
+        <w:t>dir</w:t>
+      </w:r>
+      <w:r>
+        <w:rPr>
+          <w:rFonts w:ascii="Times New Roman" w:hAnsi="Times New Roman" w:cs="Times New Roman"/>
+          <w:color w:val="000000"/>
+        </w:rPr>
         <w:t>ectory ../socketpro/</w:t>
       </w:r>
       <w:r>
@@ -17660,37 +17647,40 @@
           <w:rFonts w:ascii="Times New Roman" w:hAnsi="Times New Roman" w:cs="Times New Roman"/>
           <w:color w:val="000000"/>
         </w:rPr>
-        <w:t>include/sqlite although its project file is inside the dir</w:t>
-      </w:r>
-      <w:r>
+        <w:t>samples/module_sample/usqlite/ssqlite.</w:t>
+      </w:r>
+      <w:proofErr w:type="gramEnd"/>
+    </w:p>
+    <w:p>
+      <w:pPr>
+        <w:ind w:firstLine="360"/>
         <w:rPr>
           <w:rFonts w:ascii="Times New Roman" w:hAnsi="Times New Roman" w:cs="Times New Roman"/>
           <w:color w:val="000000"/>
         </w:rPr>
-        <w:t>ectory ../socketpro/</w:t>
-      </w:r>
+      </w:pPr>
       <w:r>
         <w:rPr>
           <w:rFonts w:ascii="Times New Roman" w:hAnsi="Times New Roman" w:cs="Times New Roman"/>
           <w:color w:val="000000"/>
         </w:rPr>
-        <w:t>samples/module_sample/usqlite/ssqlite.</w:t>
-      </w:r>
-    </w:p>
-    <w:p>
-      <w:pPr>
-        <w:ind w:firstLine="360"/>
+        <w:t xml:space="preserve">The plug-in solution is at the </w:t>
+      </w:r>
+      <w:proofErr w:type="gramStart"/>
+      <w:r>
         <w:rPr>
           <w:rFonts w:ascii="Times New Roman" w:hAnsi="Times New Roman" w:cs="Times New Roman"/>
           <w:color w:val="000000"/>
         </w:rPr>
-      </w:pPr>
+        <w:t>directory ..</w:t>
+      </w:r>
+      <w:proofErr w:type="gramEnd"/>
       <w:r>
         <w:rPr>
           <w:rFonts w:ascii="Times New Roman" w:hAnsi="Times New Roman" w:cs="Times New Roman"/>
           <w:color w:val="000000"/>
         </w:rPr>
-        <w:t>The plug-in solution is at the directory ../socketpro/samples/module_sample/usqlite, which contain</w:t>
+        <w:t>/socketpro/samples/module_sample/usqlite, which contain</w:t>
       </w:r>
       <w:r>
         <w:rPr>
@@ -17704,8 +17694,17 @@
           <w:rFonts w:ascii="Times New Roman" w:hAnsi="Times New Roman" w:cs="Times New Roman"/>
           <w:color w:val="000000"/>
         </w:rPr>
-        <w:t xml:space="preserve"> The free precompiled plug-in libraries for both windows (ssqlite.dll) and Linux (libssqlite.so) platforms are located inside the directory ../socketpro/bin.</w:t>
-      </w:r>
+        <w:t xml:space="preserve"> The free precompiled plug-in libraries for both windows (ssqlite.dll) and Linux (libssqlite.so) platforms are located inside the </w:t>
+      </w:r>
+      <w:proofErr w:type="gramStart"/>
+      <w:r>
+        <w:rPr>
+          <w:rFonts w:ascii="Times New Roman" w:hAnsi="Times New Roman" w:cs="Times New Roman"/>
+          <w:color w:val="000000"/>
+        </w:rPr>
+        <w:t>directory ../socketpro/bin.</w:t>
+      </w:r>
+      <w:proofErr w:type="gramEnd"/>
     </w:p>
     <w:p>
       <w:pPr>
@@ -17945,7 +17944,7 @@
           <w:bCs/>
         </w:rPr>
       </w:pPr>
-      <w:bookmarkStart w:id="46" w:name="_Toc469477104"/>
+      <w:bookmarkStart w:id="46" w:name="_Toc470873674"/>
       <w:r>
         <w:rPr>
           <w:rFonts w:ascii="Times New Roman" w:hAnsi="Times New Roman" w:cs="Times New Roman"/>
@@ -18026,8 +18025,33 @@
           <w:rFonts w:ascii="Times New Roman" w:hAnsi="Times New Roman" w:cs="Times New Roman"/>
           <w:color w:val="000000"/>
         </w:rPr>
-        <w:t>The source code is actually located at the directory ../socketpro/include/mysql, although its project file is inside the directory ../socketpro/samples/module_sample/umysql/smysql.</w:t>
-      </w:r>
+        <w:t xml:space="preserve">The source code is actually located at the </w:t>
+      </w:r>
+      <w:proofErr w:type="gramStart"/>
+      <w:r>
+        <w:rPr>
+          <w:rFonts w:ascii="Times New Roman" w:hAnsi="Times New Roman" w:cs="Times New Roman"/>
+          <w:color w:val="000000"/>
+        </w:rPr>
+        <w:t>directory ..</w:t>
+      </w:r>
+      <w:proofErr w:type="gramEnd"/>
+      <w:r>
+        <w:rPr>
+          <w:rFonts w:ascii="Times New Roman" w:hAnsi="Times New Roman" w:cs="Times New Roman"/>
+          <w:color w:val="000000"/>
+        </w:rPr>
+        <w:t xml:space="preserve">/socketpro/include/mysql, although its project file is inside the </w:t>
+      </w:r>
+      <w:proofErr w:type="gramStart"/>
+      <w:r>
+        <w:rPr>
+          <w:rFonts w:ascii="Times New Roman" w:hAnsi="Times New Roman" w:cs="Times New Roman"/>
+          <w:color w:val="000000"/>
+        </w:rPr>
+        <w:t>directory ../socketpro/samples/module_sample/umysql/smysql.</w:t>
+      </w:r>
+      <w:proofErr w:type="gramEnd"/>
     </w:p>
     <w:p>
       <w:pPr>
@@ -18042,8 +18066,33 @@
           <w:rFonts w:ascii="Times New Roman" w:hAnsi="Times New Roman" w:cs="Times New Roman"/>
           <w:color w:val="000000"/>
         </w:rPr>
-        <w:t>The plug-in solution is at the directory ../socketpro/samples/module_sample/umysql, which contains all test source codes. The free precompiled plug-in libraries for both windows (smysql.dll) and Linux (libsmysql.so) platforms are located inside the directory ../socketpro/bin.</w:t>
-      </w:r>
+        <w:t xml:space="preserve">The plug-in solution is at the </w:t>
+      </w:r>
+      <w:proofErr w:type="gramStart"/>
+      <w:r>
+        <w:rPr>
+          <w:rFonts w:ascii="Times New Roman" w:hAnsi="Times New Roman" w:cs="Times New Roman"/>
+          <w:color w:val="000000"/>
+        </w:rPr>
+        <w:t>directory ..</w:t>
+      </w:r>
+      <w:proofErr w:type="gramEnd"/>
+      <w:r>
+        <w:rPr>
+          <w:rFonts w:ascii="Times New Roman" w:hAnsi="Times New Roman" w:cs="Times New Roman"/>
+          <w:color w:val="000000"/>
+        </w:rPr>
+        <w:t xml:space="preserve">/socketpro/samples/module_sample/umysql, which contains all test source codes. The free precompiled plug-in libraries for both windows (smysql.dll) and Linux (libsmysql.so) platforms are located inside the </w:t>
+      </w:r>
+      <w:proofErr w:type="gramStart"/>
+      <w:r>
+        <w:rPr>
+          <w:rFonts w:ascii="Times New Roman" w:hAnsi="Times New Roman" w:cs="Times New Roman"/>
+          <w:color w:val="000000"/>
+        </w:rPr>
+        <w:t>directory ../socketpro/bin.</w:t>
+      </w:r>
+      <w:proofErr w:type="gramEnd"/>
     </w:p>
     <w:p>
       <w:pPr>
@@ -18172,13 +18221,21 @@
           <w:rFonts w:ascii="Times New Roman" w:hAnsi="Times New Roman" w:cs="Times New Roman"/>
           <w:color w:val="000000"/>
         </w:rPr>
-        <w:t xml:space="preserve"> at the directory</w:t>
-      </w:r>
+        <w:t xml:space="preserve"> at the </w:t>
+      </w:r>
+      <w:proofErr w:type="gramStart"/>
       <w:r>
         <w:rPr>
           <w:rFonts w:ascii="Times New Roman" w:hAnsi="Times New Roman" w:cs="Times New Roman"/>
           <w:color w:val="000000"/>
         </w:rPr>
+        <w:t>directory</w:t>
+      </w:r>
+      <w:r>
+        <w:rPr>
+          <w:rFonts w:ascii="Times New Roman" w:hAnsi="Times New Roman" w:cs="Times New Roman"/>
+          <w:color w:val="000000"/>
+        </w:rPr>
         <w:t xml:space="preserve"> </w:t>
       </w:r>
       <w:r>
@@ -18186,7 +18243,15 @@
           <w:rFonts w:ascii="Times New Roman" w:hAnsi="Times New Roman" w:cs="Times New Roman"/>
           <w:color w:val="000000"/>
         </w:rPr>
-        <w:t xml:space="preserve">../socketpro/samples/module_sample/umysql/DBPerf. Our study results show that </w:t>
+        <w:t>../socketpro/samples/module_sample/umysql/DBPerf.</w:t>
+      </w:r>
+      <w:proofErr w:type="gramEnd"/>
+      <w:r>
+        <w:rPr>
+          <w:rFonts w:ascii="Times New Roman" w:hAnsi="Times New Roman" w:cs="Times New Roman"/>
+          <w:color w:val="000000"/>
+        </w:rPr>
+        <w:t xml:space="preserve"> Our study results show that </w:t>
       </w:r>
       <w:r>
         <w:rPr>
@@ -18289,7 +18354,14 @@
         <w:rPr>
           <w:rFonts w:ascii="Times New Roman" w:hAnsi="Times New Roman" w:cs="Times New Roman"/>
         </w:rPr>
-        <w:t xml:space="preserve"> on</w:t>
+        <w:t xml:space="preserve"> </w:t>
+      </w:r>
+      <w:proofErr w:type="gramStart"/>
+      <w:r>
+        <w:rPr>
+          <w:rFonts w:ascii="Times New Roman" w:hAnsi="Times New Roman" w:cs="Times New Roman"/>
+        </w:rPr>
+        <w:t>on</w:t>
       </w:r>
       <w:r>
         <w:rPr>
@@ -18343,7 +18415,14 @@
         <w:rPr>
           <w:rFonts w:ascii="Times New Roman" w:hAnsi="Times New Roman" w:cs="Times New Roman"/>
         </w:rPr>
-        <w:t>stream, asynchrony and parallel computation for the best performance and scalability.</w:t>
+        <w:t>stream, asynchrony and parallel computation for the best performance and scalability</w:t>
+      </w:r>
+      <w:proofErr w:type="gramEnd"/>
+      <w:r>
+        <w:rPr>
+          <w:rFonts w:ascii="Times New Roman" w:hAnsi="Times New Roman" w:cs="Times New Roman"/>
+        </w:rPr>
+        <w:t>.</w:t>
       </w:r>
     </w:p>
     <w:p>
@@ -18368,7 +18447,7 @@
           <w:rFonts w:ascii="Times New Roman" w:hAnsi="Times New Roman" w:cs="Times New Roman"/>
         </w:rPr>
       </w:pPr>
-      <w:bookmarkStart w:id="47" w:name="_Toc469477105"/>
+      <w:bookmarkStart w:id="47" w:name="_Toc470873675"/>
       <w:r>
         <w:rPr>
           <w:rFonts w:ascii="Times New Roman" w:hAnsi="Times New Roman" w:cs="Times New Roman"/>
@@ -18666,8 +18745,33 @@
           <w:rFonts w:ascii="Times New Roman" w:hAnsi="Times New Roman" w:cs="Times New Roman"/>
           <w:color w:val="000000"/>
         </w:rPr>
-        <w:t>The source code is actually located at the directory ../socketpro/include/uasyncqueue, but its project file is inside the directory ../socketpro/samples/module_sample/uasyncqueue/uasyncqueue.</w:t>
-      </w:r>
+        <w:t xml:space="preserve">The source code is actually located at the </w:t>
+      </w:r>
+      <w:proofErr w:type="gramStart"/>
+      <w:r>
+        <w:rPr>
+          <w:rFonts w:ascii="Times New Roman" w:hAnsi="Times New Roman" w:cs="Times New Roman"/>
+          <w:color w:val="000000"/>
+        </w:rPr>
+        <w:t>directory ..</w:t>
+      </w:r>
+      <w:proofErr w:type="gramEnd"/>
+      <w:r>
+        <w:rPr>
+          <w:rFonts w:ascii="Times New Roman" w:hAnsi="Times New Roman" w:cs="Times New Roman"/>
+          <w:color w:val="000000"/>
+        </w:rPr>
+        <w:t xml:space="preserve">/socketpro/include/uasyncqueue, but its project file is inside the </w:t>
+      </w:r>
+      <w:proofErr w:type="gramStart"/>
+      <w:r>
+        <w:rPr>
+          <w:rFonts w:ascii="Times New Roman" w:hAnsi="Times New Roman" w:cs="Times New Roman"/>
+          <w:color w:val="000000"/>
+        </w:rPr>
+        <w:t>directory ../socketpro/samples/module_sample/uasyncqueue/uasyncqueue.</w:t>
+      </w:r>
+      <w:proofErr w:type="gramEnd"/>
     </w:p>
     <w:p>
       <w:pPr>
@@ -18682,8 +18786,33 @@
           <w:rFonts w:ascii="Times New Roman" w:hAnsi="Times New Roman" w:cs="Times New Roman"/>
           <w:color w:val="000000"/>
         </w:rPr>
-        <w:t>Like the previous two plug-ins, this plug-in solution is at the directory ../socketpro/samples/module_sample/uasyncqueue, which contains all test source codes. The free precompiled plug-in libraries for both windows (uasyncqueue.dll) and Linux (libuasyncqueue.so) platforms are located inside the directory ../socketpro/bin.</w:t>
-      </w:r>
+        <w:t xml:space="preserve">Like the previous two plug-ins, this plug-in solution is at the </w:t>
+      </w:r>
+      <w:proofErr w:type="gramStart"/>
+      <w:r>
+        <w:rPr>
+          <w:rFonts w:ascii="Times New Roman" w:hAnsi="Times New Roman" w:cs="Times New Roman"/>
+          <w:color w:val="000000"/>
+        </w:rPr>
+        <w:t>directory ..</w:t>
+      </w:r>
+      <w:proofErr w:type="gramEnd"/>
+      <w:r>
+        <w:rPr>
+          <w:rFonts w:ascii="Times New Roman" w:hAnsi="Times New Roman" w:cs="Times New Roman"/>
+          <w:color w:val="000000"/>
+        </w:rPr>
+        <w:t xml:space="preserve">/socketpro/samples/module_sample/uasyncqueue, which contains all test source codes. The free precompiled plug-in libraries for both windows (uasyncqueue.dll) and Linux (libuasyncqueue.so) platforms are located inside the </w:t>
+      </w:r>
+      <w:proofErr w:type="gramStart"/>
+      <w:r>
+        <w:rPr>
+          <w:rFonts w:ascii="Times New Roman" w:hAnsi="Times New Roman" w:cs="Times New Roman"/>
+          <w:color w:val="000000"/>
+        </w:rPr>
+        <w:t>directory ../socketpro/bin.</w:t>
+      </w:r>
+      <w:proofErr w:type="gramEnd"/>
       <w:r>
         <w:rPr>
           <w:rFonts w:ascii="Times New Roman" w:hAnsi="Times New Roman" w:cs="Times New Roman"/>
@@ -18768,7 +18897,7 @@
           <w:szCs w:val="26"/>
         </w:rPr>
       </w:pPr>
-      <w:bookmarkStart w:id="48" w:name="_Toc469477106"/>
+      <w:bookmarkStart w:id="48" w:name="_Toc470873676"/>
       <w:r>
         <w:rPr>
           <w:rFonts w:ascii="Times New Roman" w:hAnsi="Times New Roman" w:cs="Times New Roman"/>
@@ -19020,7 +19149,7 @@
           <w:rFonts w:ascii="Times New Roman" w:hAnsi="Times New Roman" w:cs="Times New Roman"/>
         </w:rPr>
       </w:pPr>
-      <w:bookmarkStart w:id="49" w:name="_Toc469477107"/>
+      <w:bookmarkStart w:id="49" w:name="_Toc470873677"/>
       <w:r>
         <w:rPr>
           <w:rFonts w:ascii="Times New Roman" w:hAnsi="Times New Roman" w:cs="Times New Roman"/>
@@ -19115,7 +19244,21 @@
         <w:rPr>
           <w:rFonts w:ascii="Times New Roman" w:hAnsi="Times New Roman" w:cs="Times New Roman"/>
         </w:rPr>
-        <w:t>. You could find them at the directory ../socketpro/dbupdate. In addition to the four plug-in libraries, the</w:t>
+        <w:t xml:space="preserve">. You could find them at the </w:t>
+      </w:r>
+      <w:proofErr w:type="gramStart"/>
+      <w:r>
+        <w:rPr>
+          <w:rFonts w:ascii="Times New Roman" w:hAnsi="Times New Roman" w:cs="Times New Roman"/>
+        </w:rPr>
+        <w:t>directory ../socketpro/dbupdate.</w:t>
+      </w:r>
+      <w:proofErr w:type="gramEnd"/>
+      <w:r>
+        <w:rPr>
+          <w:rFonts w:ascii="Times New Roman" w:hAnsi="Times New Roman" w:cs="Times New Roman"/>
+        </w:rPr>
+        <w:t xml:space="preserve"> In addition to the four plug-in libraries, the</w:t>
       </w:r>
       <w:r>
         <w:rPr>
@@ -19268,13 +19411,29 @@
           <w:color w:val="333333"/>
           <w:shd w:val="clear" w:color="auto" w:fill="FFFFFF"/>
         </w:rPr>
-        <w:t xml:space="preserve">The directory </w:t>
-      </w:r>
-      <w:r>
-        <w:rPr>
-          <w:rFonts w:ascii="Times New Roman" w:hAnsi="Times New Roman" w:cs="Times New Roman"/>
-        </w:rPr>
-        <w:t>../socketpro/dbupdate</w:t>
+        <w:t xml:space="preserve">The </w:t>
+      </w:r>
+      <w:proofErr w:type="gramStart"/>
+      <w:r>
+        <w:rPr>
+          <w:rFonts w:ascii="Times New Roman" w:hAnsi="Times New Roman" w:cs="Times New Roman"/>
+          <w:color w:val="333333"/>
+          <w:shd w:val="clear" w:color="auto" w:fill="FFFFFF"/>
+        </w:rPr>
+        <w:t xml:space="preserve">directory </w:t>
+      </w:r>
+      <w:r>
+        <w:rPr>
+          <w:rFonts w:ascii="Times New Roman" w:hAnsi="Times New Roman" w:cs="Times New Roman"/>
+        </w:rPr>
+        <w:t>..</w:t>
+      </w:r>
+      <w:proofErr w:type="gramEnd"/>
+      <w:r>
+        <w:rPr>
+          <w:rFonts w:ascii="Times New Roman" w:hAnsi="Times New Roman" w:cs="Times New Roman"/>
+        </w:rPr>
+        <w:t>/socketpro/dbupdate</w:t>
       </w:r>
       <w:r>
         <w:rPr>
@@ -19454,7 +19613,7 @@
           <w:rFonts w:ascii="Times New Roman" w:eastAsia="Times New Roman" w:hAnsi="Times New Roman" w:cs="Times New Roman"/>
         </w:rPr>
       </w:pPr>
-      <w:bookmarkStart w:id="50" w:name="_Toc469477108"/>
+      <w:bookmarkStart w:id="50" w:name="_Toc470873678"/>
       <w:r>
         <w:rPr>
           <w:rFonts w:ascii="Times New Roman" w:eastAsia="Times New Roman" w:hAnsi="Times New Roman" w:cs="Times New Roman"/>
@@ -19504,7 +19663,21 @@
         <w:rPr>
           <w:rFonts w:ascii="Times New Roman" w:hAnsi="Times New Roman" w:cs="Times New Roman"/>
         </w:rPr>
-        <w:t xml:space="preserve"> at the directory ../socketpro/dbupdate/mysql_event</w:t>
+        <w:t xml:space="preserve"> at the </w:t>
+      </w:r>
+      <w:proofErr w:type="gramStart"/>
+      <w:r>
+        <w:rPr>
+          <w:rFonts w:ascii="Times New Roman" w:hAnsi="Times New Roman" w:cs="Times New Roman"/>
+        </w:rPr>
+        <w:t>directory ..</w:t>
+      </w:r>
+      <w:proofErr w:type="gramEnd"/>
+      <w:r>
+        <w:rPr>
+          <w:rFonts w:ascii="Times New Roman" w:hAnsi="Times New Roman" w:cs="Times New Roman"/>
+        </w:rPr>
+        <w:t>/socketpro/dbupdate/mysql_event</w:t>
       </w:r>
       <w:r>
         <w:rPr>
@@ -19566,11 +19739,10 @@
         <w:rPr>
           <w:rFonts w:ascii="Times New Roman" w:hAnsi="Times New Roman" w:cs="Times New Roman"/>
           <w:noProof/>
-          <w:lang w:eastAsia="zh-CN"/>
         </w:rPr>
         <w:lastRenderedPageBreak/>
         <w:drawing>
-          <wp:inline distT="0" distB="0" distL="0" distR="0" wp14:anchorId="027DD454" wp14:editId="30475962">
+          <wp:inline distT="0" distB="0" distL="0" distR="0">
             <wp:extent cx="5388692" cy="3672719"/>
             <wp:effectExtent l="19050" t="0" r="2458" b="0"/>
             <wp:docPr id="8" name="Picture 7" descr="mysql_event.png"/>
@@ -19715,7 +19887,7 @@
           <w:szCs w:val="26"/>
         </w:rPr>
       </w:pPr>
-      <w:bookmarkStart w:id="51" w:name="_Toc469477109"/>
+      <w:bookmarkStart w:id="51" w:name="_Toc470873679"/>
       <w:r>
         <w:rPr>
           <w:rFonts w:ascii="Times New Roman" w:hAnsi="Times New Roman" w:cs="Times New Roman"/>
@@ -19764,7 +19936,7 @@
           <w:rFonts w:ascii="Times New Roman" w:hAnsi="Times New Roman" w:cs="Times New Roman"/>
         </w:rPr>
       </w:pPr>
-      <w:bookmarkStart w:id="52" w:name="_Toc469477110"/>
+      <w:bookmarkStart w:id="52" w:name="_Toc470873680"/>
       <w:r>
         <w:rPr>
           <w:rFonts w:ascii="Times New Roman" w:hAnsi="Times New Roman" w:cs="Times New Roman"/>
@@ -19874,7 +20046,21 @@
         <w:rPr>
           <w:rFonts w:ascii="Times New Roman" w:hAnsi="Times New Roman" w:cs="Times New Roman"/>
         </w:rPr>
-        <w:t>request batching. SocketPro could be easily 50% or more faster than WCF if it is used in synchronous communication without request batching. UDAParts has never seen a case that WCF is faster than SocketPro!</w:t>
+        <w:t xml:space="preserve">request batching. SocketPro could be easily 50% or </w:t>
+      </w:r>
+      <w:proofErr w:type="gramStart"/>
+      <w:r>
+        <w:rPr>
+          <w:rFonts w:ascii="Times New Roman" w:hAnsi="Times New Roman" w:cs="Times New Roman"/>
+        </w:rPr>
+        <w:t>more faster</w:t>
+      </w:r>
+      <w:proofErr w:type="gramEnd"/>
+      <w:r>
+        <w:rPr>
+          <w:rFonts w:ascii="Times New Roman" w:hAnsi="Times New Roman" w:cs="Times New Roman"/>
+        </w:rPr>
+        <w:t xml:space="preserve"> than WCF if it is used in synchronous communication without request batching. UDAParts has never seen a case that WCF is faster than SocketPro!</w:t>
       </w:r>
     </w:p>
     <w:p>
@@ -19926,7 +20112,21 @@
         <w:rPr>
           <w:rFonts w:ascii="Times New Roman" w:hAnsi="Times New Roman" w:cs="Times New Roman"/>
         </w:rPr>
-        <w:t xml:space="preserve">In addition to the above study, UDAParts doesn’t ignore Apache kafka persistent queue. UDAParts has been </w:t>
+        <w:t xml:space="preserve">In addition to the above study, UDAParts doesn’t ignore Apache </w:t>
+      </w:r>
+      <w:proofErr w:type="gramStart"/>
+      <w:r>
+        <w:rPr>
+          <w:rFonts w:ascii="Times New Roman" w:hAnsi="Times New Roman" w:cs="Times New Roman"/>
+        </w:rPr>
+        <w:t>kafka</w:t>
+      </w:r>
+      <w:proofErr w:type="gramEnd"/>
+      <w:r>
+        <w:rPr>
+          <w:rFonts w:ascii="Times New Roman" w:hAnsi="Times New Roman" w:cs="Times New Roman"/>
+        </w:rPr>
+        <w:t xml:space="preserve"> persistent queue. UDAParts has been </w:t>
       </w:r>
       <w:r>
         <w:rPr>
@@ -19938,7 +20138,21 @@
         <w:rPr>
           <w:rFonts w:ascii="Times New Roman" w:hAnsi="Times New Roman" w:cs="Times New Roman"/>
         </w:rPr>
-        <w:t>comparing SocketPro persistent queue with Apache kafka a lot during development</w:t>
+        <w:t xml:space="preserve">comparing SocketPro persistent queue with Apache </w:t>
+      </w:r>
+      <w:proofErr w:type="gramStart"/>
+      <w:r>
+        <w:rPr>
+          <w:rFonts w:ascii="Times New Roman" w:hAnsi="Times New Roman" w:cs="Times New Roman"/>
+        </w:rPr>
+        <w:t>kafka</w:t>
+      </w:r>
+      <w:proofErr w:type="gramEnd"/>
+      <w:r>
+        <w:rPr>
+          <w:rFonts w:ascii="Times New Roman" w:hAnsi="Times New Roman" w:cs="Times New Roman"/>
+        </w:rPr>
+        <w:t xml:space="preserve"> a lot during development</w:t>
       </w:r>
       <w:r>
         <w:rPr>
@@ -19950,32 +20164,95 @@
         <w:rPr>
           <w:rFonts w:ascii="Times New Roman" w:hAnsi="Times New Roman" w:cs="Times New Roman"/>
         </w:rPr>
-        <w:t xml:space="preserve">although no performance study is </w:t>
-      </w:r>
-      <w:r>
-        <w:rPr>
-          <w:rFonts w:ascii="Times New Roman" w:hAnsi="Times New Roman" w:cs="Times New Roman"/>
-        </w:rPr>
-        <w:t xml:space="preserve">formally </w:t>
-      </w:r>
-      <w:r>
-        <w:rPr>
-          <w:rFonts w:ascii="Times New Roman" w:hAnsi="Times New Roman" w:cs="Times New Roman"/>
-        </w:rPr>
-        <w:t xml:space="preserve">documented yet. However, </w:t>
-      </w:r>
-      <w:r>
-        <w:rPr>
-          <w:rFonts w:ascii="Times New Roman" w:hAnsi="Times New Roman" w:cs="Times New Roman"/>
-        </w:rPr>
-        <w:t xml:space="preserve">UDAParts has never seen a case that kafka is faster than SocketPro persistent queue yet. In short, SocketPro could be easily 2 times faster than kafka for small messages even though kafka is tested with large message batch size. In regards to large size of messages, SocketPro could be still easily 50% faster than kafka. </w:t>
-      </w:r>
-      <w:r>
-        <w:rPr>
-          <w:rFonts w:ascii="Times New Roman" w:hAnsi="Times New Roman" w:cs="Times New Roman"/>
-        </w:rPr>
-        <w:t>SocketPro persistent message queue performance studies for different languages can be found at the directory ../socketpro/samples/qperf.</w:t>
-      </w:r>
+        <w:t xml:space="preserve">as documented </w:t>
+      </w:r>
+      <w:hyperlink r:id="rId36" w:history="1">
+        <w:r>
+          <w:rPr>
+            <w:rStyle w:val="Hyperlink"/>
+            <w:rFonts w:ascii="Times New Roman" w:hAnsi="Times New Roman" w:cs="Times New Roman"/>
+          </w:rPr>
+          <w:t>here</w:t>
+        </w:r>
+      </w:hyperlink>
+      <w:r>
+        <w:rPr>
+          <w:rFonts w:ascii="Times New Roman" w:hAnsi="Times New Roman" w:cs="Times New Roman"/>
+        </w:rPr>
+        <w:t xml:space="preserve">. </w:t>
+      </w:r>
+      <w:r>
+        <w:rPr>
+          <w:rFonts w:ascii="Times New Roman" w:hAnsi="Times New Roman" w:cs="Times New Roman"/>
+        </w:rPr>
+        <w:t xml:space="preserve">In short, SocketPro could be </w:t>
+      </w:r>
+      <w:r>
+        <w:rPr>
+          <w:rFonts w:ascii="Times New Roman" w:hAnsi="Times New Roman" w:cs="Times New Roman"/>
+        </w:rPr>
+        <w:t xml:space="preserve">200% </w:t>
+      </w:r>
+      <w:r>
+        <w:rPr>
+          <w:rFonts w:ascii="Times New Roman" w:hAnsi="Times New Roman" w:cs="Times New Roman"/>
+        </w:rPr>
+        <w:t xml:space="preserve">faster than </w:t>
+      </w:r>
+      <w:proofErr w:type="gramStart"/>
+      <w:r>
+        <w:rPr>
+          <w:rFonts w:ascii="Times New Roman" w:hAnsi="Times New Roman" w:cs="Times New Roman"/>
+        </w:rPr>
+        <w:t>kafka</w:t>
+      </w:r>
+      <w:proofErr w:type="gramEnd"/>
+      <w:r>
+        <w:rPr>
+          <w:rFonts w:ascii="Times New Roman" w:hAnsi="Times New Roman" w:cs="Times New Roman"/>
+        </w:rPr>
+        <w:t xml:space="preserve">. In regards to large size of messages, SocketPro could be still easily </w:t>
+      </w:r>
+      <w:r>
+        <w:rPr>
+          <w:rFonts w:ascii="Times New Roman" w:hAnsi="Times New Roman" w:cs="Times New Roman"/>
+        </w:rPr>
+        <w:t>2</w:t>
+      </w:r>
+      <w:r>
+        <w:rPr>
+          <w:rFonts w:ascii="Times New Roman" w:hAnsi="Times New Roman" w:cs="Times New Roman"/>
+        </w:rPr>
+        <w:t xml:space="preserve">0% faster than </w:t>
+      </w:r>
+      <w:proofErr w:type="gramStart"/>
+      <w:r>
+        <w:rPr>
+          <w:rFonts w:ascii="Times New Roman" w:hAnsi="Times New Roman" w:cs="Times New Roman"/>
+        </w:rPr>
+        <w:t>kafka</w:t>
+      </w:r>
+      <w:proofErr w:type="gramEnd"/>
+      <w:r>
+        <w:rPr>
+          <w:rFonts w:ascii="Times New Roman" w:hAnsi="Times New Roman" w:cs="Times New Roman"/>
+        </w:rPr>
+        <w:t xml:space="preserve">. </w:t>
+      </w:r>
+      <w:r>
+        <w:rPr>
+          <w:rFonts w:ascii="Times New Roman" w:hAnsi="Times New Roman" w:cs="Times New Roman"/>
+        </w:rPr>
+        <w:t xml:space="preserve">SocketPro persistent message queue performance studies for different languages can be found at the </w:t>
+      </w:r>
+      <w:proofErr w:type="gramStart"/>
+      <w:r>
+        <w:rPr>
+          <w:rFonts w:ascii="Times New Roman" w:hAnsi="Times New Roman" w:cs="Times New Roman"/>
+        </w:rPr>
+        <w:t>directory ../socketpro/samples/qperf.</w:t>
+      </w:r>
+      <w:proofErr w:type="gramEnd"/>
     </w:p>
     <w:p>
       <w:pPr>
@@ -20000,13 +20277,39 @@
         <w:rPr>
           <w:rFonts w:ascii="Times New Roman" w:hAnsi="Times New Roman" w:cs="Times New Roman"/>
         </w:rPr>
-        <w:t xml:space="preserve">Parts has done performance study for SocketPro asynchronous MySql/Mariadb service. You can find the performance study code at the directory ../socketpro/samples/module_sample/umysql/DBPerf. The performance is completed on the asynchronous service plus embedded MySql against standard MySql server by use of popular sample database sakila. </w:t>
-      </w:r>
-      <w:r>
-        <w:rPr>
-          <w:rFonts w:ascii="Times New Roman" w:hAnsi="Times New Roman" w:cs="Times New Roman"/>
-        </w:rPr>
-        <w:t>Our studies show that MySql SocketPro asynchronous database service could be 3 times faster than standard MySql server for high volume of faster queries. UDAParts has never found a case that standard MySql server is faster than SocketPro asynchronous database service even if SocketPro is used in synchronous communication without any batching.</w:t>
+        <w:t xml:space="preserve">Parts has done performance study for SocketPro asynchronous MySql/Mariadb service. You can find the performance study code at the </w:t>
+      </w:r>
+      <w:proofErr w:type="gramStart"/>
+      <w:r>
+        <w:rPr>
+          <w:rFonts w:ascii="Times New Roman" w:hAnsi="Times New Roman" w:cs="Times New Roman"/>
+        </w:rPr>
+        <w:t>directory ../socketpro/samples/module_sample/umysql/DBPerf.</w:t>
+      </w:r>
+      <w:proofErr w:type="gramEnd"/>
+      <w:r>
+        <w:rPr>
+          <w:rFonts w:ascii="Times New Roman" w:hAnsi="Times New Roman" w:cs="Times New Roman"/>
+        </w:rPr>
+        <w:t xml:space="preserve"> The performance is completed on the asynchronous service plus embedded MySql against standard MySql server by use of popular sample database sakila. </w:t>
+      </w:r>
+      <w:r>
+        <w:rPr>
+          <w:rFonts w:ascii="Times New Roman" w:hAnsi="Times New Roman" w:cs="Times New Roman"/>
+        </w:rPr>
+        <w:t>Our studies show that MySql SocketPro asynchronous d</w:t>
+      </w:r>
+      <w:r>
+        <w:rPr>
+          <w:rFonts w:ascii="Times New Roman" w:hAnsi="Times New Roman" w:cs="Times New Roman"/>
+        </w:rPr>
+        <w:t>atabase service could be 300%</w:t>
+      </w:r>
+      <w:r>
+        <w:rPr>
+          <w:rFonts w:ascii="Times New Roman" w:hAnsi="Times New Roman" w:cs="Times New Roman"/>
+        </w:rPr>
+        <w:t xml:space="preserve"> faster than standard MySql server for high volume of faster queries. UDAParts has never found a case that standard MySql server is faster than SocketPro asynchronous database service even if SocketPro is used in synchronous communication without any batching.</w:t>
       </w:r>
     </w:p>
     <w:p>
@@ -20017,7 +20320,7 @@
           <w:rFonts w:ascii="Times New Roman" w:hAnsi="Times New Roman" w:cs="Times New Roman"/>
         </w:rPr>
       </w:pPr>
-      <w:bookmarkStart w:id="53" w:name="_Toc469477111"/>
+      <w:bookmarkStart w:id="53" w:name="_Toc470873681"/>
       <w:r>
         <w:rPr>
           <w:rFonts w:ascii="Times New Roman" w:hAnsi="Times New Roman" w:cs="Times New Roman"/>
@@ -20058,10 +20361,9 @@
         <w:rPr>
           <w:rFonts w:ascii="Times New Roman" w:hAnsi="Times New Roman" w:cs="Times New Roman"/>
           <w:noProof/>
-          <w:lang w:eastAsia="zh-CN"/>
         </w:rPr>
         <w:drawing>
-          <wp:inline distT="0" distB="0" distL="0" distR="0" wp14:anchorId="3C3CC74A" wp14:editId="02B645B1">
+          <wp:inline distT="0" distB="0" distL="0" distR="0">
             <wp:extent cx="5438322" cy="3410857"/>
             <wp:effectExtent l="19050" t="0" r="0" b="0"/>
             <wp:docPr id="13" name="Picture 13"/>
@@ -20076,10 +20378,10 @@
                     <pic:cNvPicPr/>
                   </pic:nvPicPr>
                   <pic:blipFill>
-                    <a:blip r:embed="rId36" cstate="print">
+                    <a:blip r:embed="rId37" cstate="print">
                       <a:extLst>
                         <a:ext uri="{28A0092B-C50C-407E-A947-70E740481C1C}">
-                          <a14:useLocalDpi xmlns:a14="http://schemas.microsoft.com/office/drawing/2010/main" val="0"/>
+                          <a14:useLocalDpi xmlns:a14="http://schemas.microsoft.com/office/drawing/2010/main" xmlns:wps="http://schemas.microsoft.com/office/word/2010/wordprocessingShape" xmlns:wpi="http://schemas.microsoft.com/office/word/2010/wordprocessingInk" xmlns:wpg="http://schemas.microsoft.com/office/word/2010/wordprocessingGroup" xmlns:w16se="http://schemas.microsoft.com/office/word/2015/wordml/symex" xmlns:w15="http://schemas.microsoft.com/office/word/2012/wordml" xmlns:w14="http://schemas.microsoft.com/office/word/2010/wordml" xmlns:w="http://schemas.openxmlformats.org/wordprocessingml/2006/main" xmlns:w10="urn:schemas-microsoft-com:office:word" xmlns:wp14="http://schemas.microsoft.com/office/word/2010/wordprocessingDrawing" xmlns:v="urn:schemas-microsoft-com:vml" xmlns:o="urn:schemas-microsoft-com:office:office" xmlns:mc="http://schemas.openxmlformats.org/markup-compatibility/2006" xmlns:cx2="http://schemas.microsoft.com/office/drawing/2015/10/21/chartex" xmlns:cx1="http://schemas.microsoft.com/office/drawing/2015/9/8/chartex" xmlns:cx="http://schemas.microsoft.com/office/drawing/2014/chartex" xmlns:wpc="http://schemas.microsoft.com/office/word/2010/wordprocessingCanvas" xmlns="" val="0"/>
                         </a:ext>
                       </a:extLst>
                     </a:blip>
@@ -20116,21 +20418,21 @@
           <w:rFonts w:ascii="Times New Roman" w:hAnsi="Times New Roman" w:cs="Times New Roman"/>
           <w:i/>
         </w:rPr>
+        <w:t>Figure 13: SocketPro features for scalability</w:t>
+      </w:r>
+    </w:p>
+    <w:p>
+      <w:pPr>
+        <w:ind w:firstLine="360"/>
+        <w:rPr>
+          <w:rFonts w:ascii="Times New Roman" w:hAnsi="Times New Roman" w:cs="Times New Roman"/>
+        </w:rPr>
+      </w:pPr>
+      <w:r>
+        <w:rPr>
+          <w:rFonts w:ascii="Times New Roman" w:hAnsi="Times New Roman" w:cs="Times New Roman"/>
+        </w:rPr>
         <w:lastRenderedPageBreak/>
-        <w:t>Figure 13: SocketPro features for scalability</w:t>
-      </w:r>
-    </w:p>
-    <w:p>
-      <w:pPr>
-        <w:ind w:firstLine="360"/>
-        <w:rPr>
-          <w:rFonts w:ascii="Times New Roman" w:hAnsi="Times New Roman" w:cs="Times New Roman"/>
-        </w:rPr>
-      </w:pPr>
-      <w:r>
-        <w:rPr>
-          <w:rFonts w:ascii="Times New Roman" w:hAnsi="Times New Roman" w:cs="Times New Roman"/>
-        </w:rPr>
         <w:t>In addition to the features on the above Figure 13, you can also access SocketPro server from any devices or machines through SocketPro built-in HTTP/Websocket service. This is</w:t>
       </w:r>
       <w:r>
@@ -20172,7 +20474,7 @@
           <w:rFonts w:ascii="Times New Roman" w:hAnsi="Times New Roman" w:cs="Times New Roman"/>
         </w:rPr>
       </w:pPr>
-      <w:bookmarkStart w:id="54" w:name="_Toc469477112"/>
+      <w:bookmarkStart w:id="54" w:name="_Toc470873682"/>
       <w:r>
         <w:rPr>
           <w:rFonts w:ascii="Times New Roman" w:hAnsi="Times New Roman" w:cs="Times New Roman"/>
@@ -20206,11 +20508,19 @@
           <w:rFonts w:ascii="Times New Roman" w:hAnsi="Times New Roman" w:cs="Times New Roman"/>
         </w:rPr>
       </w:pPr>
-      <w:r>
-        <w:rPr>
-          <w:rFonts w:ascii="Times New Roman" w:hAnsi="Times New Roman" w:cs="Times New Roman"/>
-        </w:rPr>
-        <w:t>mssqlpush: The sample is created for tracking various MS SQL triggers and events and pushing interesting data onto different SocketPro servers consistently by replicating a persistent queue of messages in transaction style. The sample is created on C#.</w:t>
+      <w:proofErr w:type="gramStart"/>
+      <w:r>
+        <w:rPr>
+          <w:rFonts w:ascii="Times New Roman" w:hAnsi="Times New Roman" w:cs="Times New Roman"/>
+        </w:rPr>
+        <w:t>mssqlpush</w:t>
+      </w:r>
+      <w:proofErr w:type="gramEnd"/>
+      <w:r>
+        <w:rPr>
+          <w:rFonts w:ascii="Times New Roman" w:hAnsi="Times New Roman" w:cs="Times New Roman"/>
+        </w:rPr>
+        <w:t>: The sample is created for tracking various MS SQL triggers and events and pushing interesting data onto different SocketPro servers consistently by replicating a persistent queue of messages in transaction style. The sample is created on C#.</w:t>
       </w:r>
     </w:p>
     <w:p>
@@ -20249,7 +20559,7 @@
           <w:rFonts w:ascii="Times New Roman" w:hAnsi="Times New Roman" w:cs="Times New Roman"/>
         </w:rPr>
       </w:pPr>
-      <w:bookmarkStart w:id="55" w:name="_Toc469477113"/>
+      <w:bookmarkStart w:id="55" w:name="_Toc470873683"/>
       <w:r>
         <w:rPr>
           <w:rFonts w:ascii="Times New Roman" w:hAnsi="Times New Roman" w:cs="Times New Roman"/>
@@ -20289,7 +20599,7 @@
           <w:rFonts w:ascii="Times New Roman" w:hAnsi="Times New Roman" w:cs="Times New Roman"/>
         </w:rPr>
       </w:pPr>
-      <w:bookmarkStart w:id="56" w:name="_Toc469477114"/>
+      <w:bookmarkStart w:id="56" w:name="_Toc470873684"/>
       <w:r>
         <w:rPr>
           <w:rFonts w:ascii="Times New Roman" w:hAnsi="Times New Roman" w:cs="Times New Roman"/>
@@ -20469,7 +20779,7 @@
           <w:rFonts w:ascii="Times New Roman" w:hAnsi="Times New Roman" w:cs="Times New Roman"/>
         </w:rPr>
       </w:pPr>
-      <w:bookmarkStart w:id="57" w:name="_Toc469477115"/>
+      <w:bookmarkStart w:id="57" w:name="_Toc470873685"/>
       <w:r>
         <w:rPr>
           <w:rFonts w:ascii="Times New Roman" w:hAnsi="Times New Roman" w:cs="Times New Roman"/>
@@ -20561,7 +20871,7 @@
           <w:rFonts w:ascii="Times New Roman" w:hAnsi="Times New Roman" w:cs="Times New Roman"/>
         </w:rPr>
       </w:pPr>
-      <w:bookmarkStart w:id="58" w:name="_Toc469477116"/>
+      <w:bookmarkStart w:id="58" w:name="_Toc470873686"/>
       <w:r>
         <w:rPr>
           <w:rFonts w:ascii="Times New Roman" w:hAnsi="Times New Roman" w:cs="Times New Roman"/>
@@ -20669,7 +20979,6 @@
         <w:rPr>
           <w:rFonts w:ascii="Times New Roman" w:hAnsi="Times New Roman" w:cs="Times New Roman"/>
         </w:rPr>
-        <w:lastRenderedPageBreak/>
         <w:t>Server side routing and load balancing pattern</w:t>
       </w:r>
       <w:r>
@@ -20690,11 +20999,12 @@
           <w:rFonts w:ascii="Times New Roman" w:hAnsi="Times New Roman" w:cs="Times New Roman"/>
         </w:rPr>
       </w:pPr>
-      <w:bookmarkStart w:id="59" w:name="_Toc469477117"/>
-      <w:r>
-        <w:rPr>
-          <w:rFonts w:ascii="Times New Roman" w:hAnsi="Times New Roman" w:cs="Times New Roman"/>
-        </w:rPr>
+      <w:bookmarkStart w:id="59" w:name="_Toc470873687"/>
+      <w:r>
+        <w:rPr>
+          <w:rFonts w:ascii="Times New Roman" w:hAnsi="Times New Roman" w:cs="Times New Roman"/>
+        </w:rPr>
+        <w:lastRenderedPageBreak/>
         <w:t>SSL3/TLSv1.x used for secure communication</w:t>
       </w:r>
       <w:bookmarkEnd w:id="59"/>
@@ -20806,7 +21116,7 @@
           <w:rFonts w:ascii="Times New Roman" w:hAnsi="Times New Roman" w:cs="Times New Roman"/>
         </w:rPr>
       </w:pPr>
-      <w:bookmarkStart w:id="60" w:name="_Toc469477118"/>
+      <w:bookmarkStart w:id="60" w:name="_Toc470873688"/>
       <w:r>
         <w:rPr>
           <w:rFonts w:ascii="Times New Roman" w:hAnsi="Times New Roman" w:cs="Times New Roman"/>
@@ -20886,7 +21196,7 @@
           <w:rFonts w:ascii="Times New Roman" w:hAnsi="Times New Roman" w:cs="Times New Roman"/>
         </w:rPr>
       </w:pPr>
-      <w:bookmarkStart w:id="61" w:name="_Toc469477119"/>
+      <w:bookmarkStart w:id="61" w:name="_Toc470873689"/>
       <w:r>
         <w:rPr>
           <w:rFonts w:ascii="Times New Roman" w:hAnsi="Times New Roman" w:cs="Times New Roman"/>
@@ -21050,7 +21360,7 @@
           <w:rFonts w:ascii="Times New Roman" w:hAnsi="Times New Roman" w:cs="Times New Roman"/>
         </w:rPr>
       </w:pPr>
-      <w:bookmarkStart w:id="62" w:name="_Toc469477120"/>
+      <w:bookmarkStart w:id="62" w:name="_Toc470873690"/>
       <w:r>
         <w:rPr>
           <w:rFonts w:ascii="Times New Roman" w:hAnsi="Times New Roman" w:cs="Times New Roman"/>
@@ -21166,7 +21476,7 @@
           <w:rFonts w:ascii="Times New Roman" w:hAnsi="Times New Roman" w:cs="Times New Roman"/>
         </w:rPr>
       </w:pPr>
-      <w:bookmarkStart w:id="63" w:name="_Toc469477121"/>
+      <w:bookmarkStart w:id="63" w:name="_Toc470873691"/>
       <w:r>
         <w:rPr>
           <w:rFonts w:ascii="Times New Roman" w:hAnsi="Times New Roman" w:cs="Times New Roman"/>
@@ -21262,7 +21572,21 @@
         <w:rPr>
           <w:rFonts w:ascii="Times New Roman" w:hAnsi="Times New Roman" w:cs="Times New Roman"/>
         </w:rPr>
-        <w:t>SocketPro server persistent queues support message enqueuing notification so that consumers are able to dequeue messages in real</w:t>
+        <w:t xml:space="preserve">SocketPro server persistent queues support message enqueuing notification so that consumers are able to </w:t>
+      </w:r>
+      <w:proofErr w:type="gramStart"/>
+      <w:r>
+        <w:rPr>
+          <w:rFonts w:ascii="Times New Roman" w:hAnsi="Times New Roman" w:cs="Times New Roman"/>
+        </w:rPr>
+        <w:t>dequeue</w:t>
+      </w:r>
+      <w:proofErr w:type="gramEnd"/>
+      <w:r>
+        <w:rPr>
+          <w:rFonts w:ascii="Times New Roman" w:hAnsi="Times New Roman" w:cs="Times New Roman"/>
+        </w:rPr>
+        <w:t xml:space="preserve"> messages in real</w:t>
       </w:r>
       <w:r>
         <w:rPr>
@@ -21282,7 +21606,7 @@
           <w:rFonts w:ascii="Times New Roman" w:hAnsi="Times New Roman" w:cs="Times New Roman"/>
         </w:rPr>
       </w:pPr>
-      <w:bookmarkStart w:id="64" w:name="_Toc469477122"/>
+      <w:bookmarkStart w:id="64" w:name="_Toc470873692"/>
       <w:r>
         <w:rPr>
           <w:rFonts w:ascii="Times New Roman" w:hAnsi="Times New Roman" w:cs="Times New Roman"/>
@@ -21374,7 +21698,7 @@
           <w:rFonts w:ascii="Times New Roman" w:hAnsi="Times New Roman" w:cs="Times New Roman"/>
         </w:rPr>
       </w:pPr>
-      <w:bookmarkStart w:id="65" w:name="_Toc469477123"/>
+      <w:bookmarkStart w:id="65" w:name="_Toc470873693"/>
       <w:r>
         <w:rPr>
           <w:rFonts w:ascii="Times New Roman" w:hAnsi="Times New Roman" w:cs="Times New Roman"/>
@@ -21519,7 +21843,7 @@
           <w:rFonts w:ascii="Times New Roman" w:hAnsi="Times New Roman" w:cs="Times New Roman"/>
         </w:rPr>
       </w:pPr>
-      <w:bookmarkStart w:id="66" w:name="_Toc469477124"/>
+      <w:bookmarkStart w:id="66" w:name="_Toc470873694"/>
       <w:r>
         <w:rPr>
           <w:rFonts w:ascii="Times New Roman" w:hAnsi="Times New Roman" w:cs="Times New Roman"/>
@@ -21653,7 +21977,7 @@
           <w:rFonts w:ascii="Times New Roman" w:hAnsi="Times New Roman" w:cs="Times New Roman"/>
         </w:rPr>
       </w:pPr>
-      <w:bookmarkStart w:id="67" w:name="_Toc469477125"/>
+      <w:bookmarkStart w:id="67" w:name="_Toc470873695"/>
       <w:r>
         <w:rPr>
           <w:rFonts w:ascii="Times New Roman" w:hAnsi="Times New Roman" w:cs="Times New Roman"/>
@@ -21945,8 +22269,8 @@
       </w:r>
     </w:p>
     <w:sectPr>
-      <w:headerReference w:type="default" r:id="rId37"/>
-      <w:footerReference w:type="default" r:id="rId38"/>
+      <w:headerReference w:type="default" r:id="rId38"/>
+      <w:footerReference w:type="default" r:id="rId39"/>
       <w:pgSz w:w="12240" w:h="15840" w:code="1"/>
       <w:pgMar w:top="1440" w:right="1440" w:bottom="1440" w:left="1440" w:header="720" w:footer="720" w:gutter="0"/>
       <w:cols w:space="720"/>
@@ -21958,7 +22282,7 @@
 </file>
 
 <file path=word/endnotes.xml><?xml version="1.0" encoding="utf-8"?>
-<w:endnotes xmlns:wpc="http://schemas.microsoft.com/office/word/2010/wordprocessingCanvas" xmlns:cx="http://schemas.microsoft.com/office/drawing/2014/chartex" xmlns:cx1="http://schemas.microsoft.com/office/drawing/2015/9/8/chartex" xmlns:cx2="http://schemas.microsoft.com/office/drawing/2015/10/21/chartex" xmlns:mc="http://schemas.openxmlformats.org/markup-compatibility/2006" xmlns:o="urn:schemas-microsoft-com:office:office" xmlns:r="http://schemas.openxmlformats.org/officeDocument/2006/relationships" xmlns:m="http://schemas.openxmlformats.org/officeDocument/2006/math" xmlns:v="urn:schemas-microsoft-com:vml" xmlns:wp14="http://schemas.microsoft.com/office/word/2010/wordprocessingDrawing" xmlns:wp="http://schemas.openxmlformats.org/drawingml/2006/wordprocessingDrawing" xmlns:w10="urn:schemas-microsoft-com:office:word" xmlns:w="http://schemas.openxmlformats.org/wordprocessingml/2006/main" xmlns:w14="http://schemas.microsoft.com/office/word/2010/wordml" xmlns:w15="http://schemas.microsoft.com/office/word/2012/wordml" xmlns:w16se="http://schemas.microsoft.com/office/word/2015/wordml/symex" xmlns:wpg="http://schemas.microsoft.com/office/word/2010/wordprocessingGroup" xmlns:wpi="http://schemas.microsoft.com/office/word/2010/wordprocessingInk" xmlns:wne="http://schemas.microsoft.com/office/word/2006/wordml" xmlns:wps="http://schemas.microsoft.com/office/word/2010/wordprocessingShape" mc:Ignorable="w14 w15 w16se wp14">
+<w:endnotes xmlns:ve="http://schemas.openxmlformats.org/markup-compatibility/2006" xmlns:o="urn:schemas-microsoft-com:office:office" xmlns:r="http://schemas.openxmlformats.org/officeDocument/2006/relationships" xmlns:m="http://schemas.openxmlformats.org/officeDocument/2006/math" xmlns:v="urn:schemas-microsoft-com:vml" xmlns:wp="http://schemas.openxmlformats.org/drawingml/2006/wordprocessingDrawing" xmlns:w10="urn:schemas-microsoft-com:office:word" xmlns:w="http://schemas.openxmlformats.org/wordprocessingml/2006/main" xmlns:wne="http://schemas.microsoft.com/office/word/2006/wordml">
   <w:endnote w:type="separator" w:id="-1">
     <w:p>
       <w:pPr>
@@ -21983,7 +22307,7 @@
 </file>
 
 <file path=word/footer1.xml><?xml version="1.0" encoding="utf-8"?>
-<w:ftr xmlns:wpc="http://schemas.microsoft.com/office/word/2010/wordprocessingCanvas" xmlns:cx="http://schemas.microsoft.com/office/drawing/2014/chartex" xmlns:cx1="http://schemas.microsoft.com/office/drawing/2015/9/8/chartex" xmlns:cx2="http://schemas.microsoft.com/office/drawing/2015/10/21/chartex" xmlns:mc="http://schemas.openxmlformats.org/markup-compatibility/2006" xmlns:o="urn:schemas-microsoft-com:office:office" xmlns:r="http://schemas.openxmlformats.org/officeDocument/2006/relationships" xmlns:m="http://schemas.openxmlformats.org/officeDocument/2006/math" xmlns:v="urn:schemas-microsoft-com:vml" xmlns:wp14="http://schemas.microsoft.com/office/word/2010/wordprocessingDrawing" xmlns:wp="http://schemas.openxmlformats.org/drawingml/2006/wordprocessingDrawing" xmlns:w10="urn:schemas-microsoft-com:office:word" xmlns:w="http://schemas.openxmlformats.org/wordprocessingml/2006/main" xmlns:w14="http://schemas.microsoft.com/office/word/2010/wordml" xmlns:w15="http://schemas.microsoft.com/office/word/2012/wordml" xmlns:w16se="http://schemas.microsoft.com/office/word/2015/wordml/symex" xmlns:wpg="http://schemas.microsoft.com/office/word/2010/wordprocessingGroup" xmlns:wpi="http://schemas.microsoft.com/office/word/2010/wordprocessingInk" xmlns:wne="http://schemas.microsoft.com/office/word/2006/wordml" xmlns:wps="http://schemas.microsoft.com/office/word/2010/wordprocessingShape" mc:Ignorable="w14 w15 w16se wp14">
+<w:ftr xmlns:ve="http://schemas.openxmlformats.org/markup-compatibility/2006" xmlns:o="urn:schemas-microsoft-com:office:office" xmlns:r="http://schemas.openxmlformats.org/officeDocument/2006/relationships" xmlns:m="http://schemas.openxmlformats.org/officeDocument/2006/math" xmlns:v="urn:schemas-microsoft-com:vml" xmlns:wp="http://schemas.openxmlformats.org/drawingml/2006/wordprocessingDrawing" xmlns:w10="urn:schemas-microsoft-com:office:word" xmlns:w="http://schemas.openxmlformats.org/wordprocessingml/2006/main" xmlns:wne="http://schemas.microsoft.com/office/word/2006/wordml">
   <w:sdt>
     <w:sdtPr>
       <w:id w:val="326546016"/>
@@ -21992,7 +22316,6 @@
         <w:docPartUnique/>
       </w:docPartObj>
     </w:sdtPr>
-    <w:sdtEndPr/>
     <w:sdtContent>
       <w:p>
         <w:pPr>
@@ -22032,7 +22355,7 @@
 </file>
 
 <file path=word/footnotes.xml><?xml version="1.0" encoding="utf-8"?>
-<w:footnotes xmlns:wpc="http://schemas.microsoft.com/office/word/2010/wordprocessingCanvas" xmlns:cx="http://schemas.microsoft.com/office/drawing/2014/chartex" xmlns:cx1="http://schemas.microsoft.com/office/drawing/2015/9/8/chartex" xmlns:cx2="http://schemas.microsoft.com/office/drawing/2015/10/21/chartex" xmlns:mc="http://schemas.openxmlformats.org/markup-compatibility/2006" xmlns:o="urn:schemas-microsoft-com:office:office" xmlns:r="http://schemas.openxmlformats.org/officeDocument/2006/relationships" xmlns:m="http://schemas.openxmlformats.org/officeDocument/2006/math" xmlns:v="urn:schemas-microsoft-com:vml" xmlns:wp14="http://schemas.microsoft.com/office/word/2010/wordprocessingDrawing" xmlns:wp="http://schemas.openxmlformats.org/drawingml/2006/wordprocessingDrawing" xmlns:w10="urn:schemas-microsoft-com:office:word" xmlns:w="http://schemas.openxmlformats.org/wordprocessingml/2006/main" xmlns:w14="http://schemas.microsoft.com/office/word/2010/wordml" xmlns:w15="http://schemas.microsoft.com/office/word/2012/wordml" xmlns:w16se="http://schemas.microsoft.com/office/word/2015/wordml/symex" xmlns:wpg="http://schemas.microsoft.com/office/word/2010/wordprocessingGroup" xmlns:wpi="http://schemas.microsoft.com/office/word/2010/wordprocessingInk" xmlns:wne="http://schemas.microsoft.com/office/word/2006/wordml" xmlns:wps="http://schemas.microsoft.com/office/word/2010/wordprocessingShape" mc:Ignorable="w14 w15 w16se wp14">
+<w:footnotes xmlns:ve="http://schemas.openxmlformats.org/markup-compatibility/2006" xmlns:o="urn:schemas-microsoft-com:office:office" xmlns:r="http://schemas.openxmlformats.org/officeDocument/2006/relationships" xmlns:m="http://schemas.openxmlformats.org/officeDocument/2006/math" xmlns:v="urn:schemas-microsoft-com:vml" xmlns:wp="http://schemas.openxmlformats.org/drawingml/2006/wordprocessingDrawing" xmlns:w10="urn:schemas-microsoft-com:office:word" xmlns:w="http://schemas.openxmlformats.org/wordprocessingml/2006/main" xmlns:wne="http://schemas.microsoft.com/office/word/2006/wordml">
   <w:footnote w:type="separator" w:id="-1">
     <w:p>
       <w:pPr>
@@ -22057,7 +22380,7 @@
 </file>
 
 <file path=word/header1.xml><?xml version="1.0" encoding="utf-8"?>
-<w:hdr xmlns:wpc="http://schemas.microsoft.com/office/word/2010/wordprocessingCanvas" xmlns:cx="http://schemas.microsoft.com/office/drawing/2014/chartex" xmlns:cx1="http://schemas.microsoft.com/office/drawing/2015/9/8/chartex" xmlns:cx2="http://schemas.microsoft.com/office/drawing/2015/10/21/chartex" xmlns:mc="http://schemas.openxmlformats.org/markup-compatibility/2006" xmlns:o="urn:schemas-microsoft-com:office:office" xmlns:r="http://schemas.openxmlformats.org/officeDocument/2006/relationships" xmlns:m="http://schemas.openxmlformats.org/officeDocument/2006/math" xmlns:v="urn:schemas-microsoft-com:vml" xmlns:wp14="http://schemas.microsoft.com/office/word/2010/wordprocessingDrawing" xmlns:wp="http://schemas.openxmlformats.org/drawingml/2006/wordprocessingDrawing" xmlns:w10="urn:schemas-microsoft-com:office:word" xmlns:w="http://schemas.openxmlformats.org/wordprocessingml/2006/main" xmlns:w14="http://schemas.microsoft.com/office/word/2010/wordml" xmlns:w15="http://schemas.microsoft.com/office/word/2012/wordml" xmlns:w16se="http://schemas.microsoft.com/office/word/2015/wordml/symex" xmlns:wpg="http://schemas.microsoft.com/office/word/2010/wordprocessingGroup" xmlns:wpi="http://schemas.microsoft.com/office/word/2010/wordprocessingInk" xmlns:wne="http://schemas.microsoft.com/office/word/2006/wordml" xmlns:wps="http://schemas.microsoft.com/office/word/2010/wordprocessingShape" mc:Ignorable="w14 w15 w16se wp14">
+<w:hdr xmlns:ve="http://schemas.openxmlformats.org/markup-compatibility/2006" xmlns:o="urn:schemas-microsoft-com:office:office" xmlns:r="http://schemas.openxmlformats.org/officeDocument/2006/relationships" xmlns:m="http://schemas.openxmlformats.org/officeDocument/2006/math" xmlns:v="urn:schemas-microsoft-com:vml" xmlns:wp="http://schemas.openxmlformats.org/drawingml/2006/wordprocessingDrawing" xmlns:w10="urn:schemas-microsoft-com:office:word" xmlns:w="http://schemas.openxmlformats.org/wordprocessingml/2006/main" xmlns:wne="http://schemas.microsoft.com/office/word/2006/wordml">
   <w:p>
     <w:pPr>
       <w:pStyle w:val="Header"/>
@@ -22075,7 +22398,6 @@
         <w:dataBinding w:prefixMappings="xmlns:ns0='http://schemas.openxmlformats.org/package/2006/metadata/core-properties' xmlns:ns1='http://purl.org/dc/elements/1.1/'" w:xpath="/ns0:coreProperties[1]/ns1:title[1]" w:storeItemID="{6C3C8BC8-F283-45AE-878A-BAB7291924A1}"/>
         <w:text/>
       </w:sdtPr>
-      <w:sdtEndPr/>
       <w:sdtContent>
         <w:r>
           <w:rPr>
@@ -22108,14 +22430,13 @@
         <w:alias w:val="Date"/>
         <w:id w:val="78404859"/>
         <w:dataBinding w:prefixMappings="xmlns:ns0='http://schemas.microsoft.com/office/2006/coverPageProps'" w:xpath="/ns0:CoverPageProperties[1]/ns0:PublishDate[1]" w:storeItemID="{55AF091B-3C7A-41E3-B477-F2FDAA23CFDA}"/>
-        <w:date w:fullDate="2016-12-14T00:00:00Z">
+        <w:date w:fullDate="2016-12-30T00:00:00Z">
           <w:dateFormat w:val="MMMM d, yyyy"/>
           <w:lid w:val="en-US"/>
           <w:storeMappedDataAs w:val="dateTime"/>
           <w:calendar w:val="gregorian"/>
         </w:date>
       </w:sdtPr>
-      <w:sdtEndPr/>
       <w:sdtContent>
         <w:r>
           <w:rPr>
@@ -22124,7 +22445,7 @@
             <w:sz w:val="24"/>
             <w:szCs w:val="24"/>
           </w:rPr>
-          <w:t>December 14, 2016</w:t>
+          <w:t>December 30, 2016</w:t>
         </w:r>
       </w:sdtContent>
     </w:sdt>
@@ -22133,8 +22454,8 @@
 </file>
 
 <file path=word/numbering.xml><?xml version="1.0" encoding="utf-8"?>
-<w:numbering xmlns:wpc="http://schemas.microsoft.com/office/word/2010/wordprocessingCanvas" xmlns:cx="http://schemas.microsoft.com/office/drawing/2014/chartex" xmlns:cx1="http://schemas.microsoft.com/office/drawing/2015/9/8/chartex" xmlns:cx2="http://schemas.microsoft.com/office/drawing/2015/10/21/chartex" xmlns:mc="http://schemas.openxmlformats.org/markup-compatibility/2006" xmlns:o="urn:schemas-microsoft-com:office:office" xmlns:r="http://schemas.openxmlformats.org/officeDocument/2006/relationships" xmlns:m="http://schemas.openxmlformats.org/officeDocument/2006/math" xmlns:v="urn:schemas-microsoft-com:vml" xmlns:wp14="http://schemas.microsoft.com/office/word/2010/wordprocessingDrawing" xmlns:wp="http://schemas.openxmlformats.org/drawingml/2006/wordprocessingDrawing" xmlns:w10="urn:schemas-microsoft-com:office:word" xmlns:w="http://schemas.openxmlformats.org/wordprocessingml/2006/main" xmlns:w14="http://schemas.microsoft.com/office/word/2010/wordml" xmlns:w15="http://schemas.microsoft.com/office/word/2012/wordml" xmlns:w16se="http://schemas.microsoft.com/office/word/2015/wordml/symex" xmlns:wpg="http://schemas.microsoft.com/office/word/2010/wordprocessingGroup" xmlns:wpi="http://schemas.microsoft.com/office/word/2010/wordprocessingInk" xmlns:wne="http://schemas.microsoft.com/office/word/2006/wordml" xmlns:wps="http://schemas.microsoft.com/office/word/2010/wordprocessingShape" mc:Ignorable="w14 w15 w16se wp14">
-  <w:abstractNum w:abstractNumId="0" w15:restartNumberingAfterBreak="0">
+<w:numbering xmlns:ve="http://schemas.openxmlformats.org/markup-compatibility/2006" xmlns:o="urn:schemas-microsoft-com:office:office" xmlns:r="http://schemas.openxmlformats.org/officeDocument/2006/relationships" xmlns:m="http://schemas.openxmlformats.org/officeDocument/2006/math" xmlns:v="urn:schemas-microsoft-com:vml" xmlns:wp="http://schemas.openxmlformats.org/drawingml/2006/wordprocessingDrawing" xmlns:w10="urn:schemas-microsoft-com:office:word" xmlns:w="http://schemas.openxmlformats.org/wordprocessingml/2006/main" xmlns:wne="http://schemas.microsoft.com/office/word/2006/wordml">
+  <w:abstractNum w:abstractNumId="0">
     <w:nsid w:val="056B0053"/>
     <w:multiLevelType w:val="hybridMultilevel"/>
     <w:tmpl w:val="1C34442A"/>
@@ -22247,7 +22568,7 @@
       </w:rPr>
     </w:lvl>
   </w:abstractNum>
-  <w:abstractNum w:abstractNumId="1" w15:restartNumberingAfterBreak="0">
+  <w:abstractNum w:abstractNumId="1">
     <w:nsid w:val="089D2643"/>
     <w:multiLevelType w:val="hybridMultilevel"/>
     <w:tmpl w:val="1D7EB630"/>
@@ -22360,7 +22681,7 @@
       </w:rPr>
     </w:lvl>
   </w:abstractNum>
-  <w:abstractNum w:abstractNumId="2" w15:restartNumberingAfterBreak="0">
+  <w:abstractNum w:abstractNumId="2">
     <w:nsid w:val="14E67E72"/>
     <w:multiLevelType w:val="hybridMultilevel"/>
     <w:tmpl w:val="60867E1C"/>
@@ -22473,7 +22794,7 @@
       </w:rPr>
     </w:lvl>
   </w:abstractNum>
-  <w:abstractNum w:abstractNumId="3" w15:restartNumberingAfterBreak="0">
+  <w:abstractNum w:abstractNumId="3">
     <w:nsid w:val="158C62DD"/>
     <w:multiLevelType w:val="hybridMultilevel"/>
     <w:tmpl w:val="168427FA"/>
@@ -22586,7 +22907,7 @@
       </w:rPr>
     </w:lvl>
   </w:abstractNum>
-  <w:abstractNum w:abstractNumId="4" w15:restartNumberingAfterBreak="0">
+  <w:abstractNum w:abstractNumId="4">
     <w:nsid w:val="1E485895"/>
     <w:multiLevelType w:val="hybridMultilevel"/>
     <w:tmpl w:val="108ACC7A"/>
@@ -22699,7 +23020,7 @@
       </w:rPr>
     </w:lvl>
   </w:abstractNum>
-  <w:abstractNum w:abstractNumId="5" w15:restartNumberingAfterBreak="0">
+  <w:abstractNum w:abstractNumId="5">
     <w:nsid w:val="2014475B"/>
     <w:multiLevelType w:val="hybridMultilevel"/>
     <w:tmpl w:val="562EB5C2"/>
@@ -22812,7 +23133,7 @@
       </w:rPr>
     </w:lvl>
   </w:abstractNum>
-  <w:abstractNum w:abstractNumId="6" w15:restartNumberingAfterBreak="0">
+  <w:abstractNum w:abstractNumId="6">
     <w:nsid w:val="22124549"/>
     <w:multiLevelType w:val="hybridMultilevel"/>
     <w:tmpl w:val="A45CEE62"/>
@@ -22925,7 +23246,7 @@
       </w:rPr>
     </w:lvl>
   </w:abstractNum>
-  <w:abstractNum w:abstractNumId="7" w15:restartNumberingAfterBreak="0">
+  <w:abstractNum w:abstractNumId="7">
     <w:nsid w:val="27400EC3"/>
     <w:multiLevelType w:val="multilevel"/>
     <w:tmpl w:val="1C10E698"/>
@@ -23043,7 +23364,7 @@
       </w:rPr>
     </w:lvl>
   </w:abstractNum>
-  <w:abstractNum w:abstractNumId="8" w15:restartNumberingAfterBreak="0">
+  <w:abstractNum w:abstractNumId="8">
     <w:nsid w:val="2E192F69"/>
     <w:multiLevelType w:val="hybridMultilevel"/>
     <w:tmpl w:val="34CE511E"/>
@@ -23156,7 +23477,7 @@
       </w:rPr>
     </w:lvl>
   </w:abstractNum>
-  <w:abstractNum w:abstractNumId="9" w15:restartNumberingAfterBreak="0">
+  <w:abstractNum w:abstractNumId="9">
     <w:nsid w:val="35F23844"/>
     <w:multiLevelType w:val="multilevel"/>
     <w:tmpl w:val="AE823458"/>
@@ -23269,7 +23590,7 @@
       </w:rPr>
     </w:lvl>
   </w:abstractNum>
-  <w:abstractNum w:abstractNumId="10" w15:restartNumberingAfterBreak="0">
+  <w:abstractNum w:abstractNumId="10">
     <w:nsid w:val="393904A2"/>
     <w:multiLevelType w:val="hybridMultilevel"/>
     <w:tmpl w:val="D38A0BAC"/>
@@ -23382,7 +23703,7 @@
       </w:rPr>
     </w:lvl>
   </w:abstractNum>
-  <w:abstractNum w:abstractNumId="11" w15:restartNumberingAfterBreak="0">
+  <w:abstractNum w:abstractNumId="11">
     <w:nsid w:val="3DF7771A"/>
     <w:multiLevelType w:val="hybridMultilevel"/>
     <w:tmpl w:val="CB2C0AA8"/>
@@ -23495,7 +23816,7 @@
       </w:rPr>
     </w:lvl>
   </w:abstractNum>
-  <w:abstractNum w:abstractNumId="12" w15:restartNumberingAfterBreak="0">
+  <w:abstractNum w:abstractNumId="12">
     <w:nsid w:val="43445950"/>
     <w:multiLevelType w:val="hybridMultilevel"/>
     <w:tmpl w:val="4852D0E6"/>
@@ -23608,7 +23929,7 @@
       </w:rPr>
     </w:lvl>
   </w:abstractNum>
-  <w:abstractNum w:abstractNumId="13" w15:restartNumberingAfterBreak="0">
+  <w:abstractNum w:abstractNumId="13">
     <w:nsid w:val="43D046BE"/>
     <w:multiLevelType w:val="hybridMultilevel"/>
     <w:tmpl w:val="56BAB39A"/>
@@ -23721,7 +24042,7 @@
       </w:rPr>
     </w:lvl>
   </w:abstractNum>
-  <w:abstractNum w:abstractNumId="14" w15:restartNumberingAfterBreak="0">
+  <w:abstractNum w:abstractNumId="14">
     <w:nsid w:val="451918F6"/>
     <w:multiLevelType w:val="hybridMultilevel"/>
     <w:tmpl w:val="A1387A36"/>
@@ -23834,7 +24155,7 @@
       </w:rPr>
     </w:lvl>
   </w:abstractNum>
-  <w:abstractNum w:abstractNumId="15" w15:restartNumberingAfterBreak="0">
+  <w:abstractNum w:abstractNumId="15">
     <w:nsid w:val="4BD453EE"/>
     <w:multiLevelType w:val="hybridMultilevel"/>
     <w:tmpl w:val="22CC304C"/>
@@ -23947,7 +24268,7 @@
       </w:rPr>
     </w:lvl>
   </w:abstractNum>
-  <w:abstractNum w:abstractNumId="16" w15:restartNumberingAfterBreak="0">
+  <w:abstractNum w:abstractNumId="16">
     <w:nsid w:val="4DF45E46"/>
     <w:multiLevelType w:val="hybridMultilevel"/>
     <w:tmpl w:val="30B4DBBA"/>
@@ -24060,7 +24381,7 @@
       </w:rPr>
     </w:lvl>
   </w:abstractNum>
-  <w:abstractNum w:abstractNumId="17" w15:restartNumberingAfterBreak="0">
+  <w:abstractNum w:abstractNumId="17">
     <w:nsid w:val="50115869"/>
     <w:multiLevelType w:val="hybridMultilevel"/>
     <w:tmpl w:val="58203EC0"/>
@@ -24149,7 +24470,7 @@
       </w:pPr>
     </w:lvl>
   </w:abstractNum>
-  <w:abstractNum w:abstractNumId="18" w15:restartNumberingAfterBreak="0">
+  <w:abstractNum w:abstractNumId="18">
     <w:nsid w:val="585A4842"/>
     <w:multiLevelType w:val="hybridMultilevel"/>
     <w:tmpl w:val="A65C8924"/>
@@ -24262,7 +24583,7 @@
       </w:rPr>
     </w:lvl>
   </w:abstractNum>
-  <w:abstractNum w:abstractNumId="19" w15:restartNumberingAfterBreak="0">
+  <w:abstractNum w:abstractNumId="19">
     <w:nsid w:val="59D34E81"/>
     <w:multiLevelType w:val="hybridMultilevel"/>
     <w:tmpl w:val="DB248BC4"/>
@@ -24375,7 +24696,7 @@
       </w:rPr>
     </w:lvl>
   </w:abstractNum>
-  <w:abstractNum w:abstractNumId="20" w15:restartNumberingAfterBreak="0">
+  <w:abstractNum w:abstractNumId="20">
     <w:nsid w:val="5C8F2A42"/>
     <w:multiLevelType w:val="hybridMultilevel"/>
     <w:tmpl w:val="BFAE0A00"/>
@@ -24461,7 +24782,7 @@
       </w:pPr>
     </w:lvl>
   </w:abstractNum>
-  <w:abstractNum w:abstractNumId="21" w15:restartNumberingAfterBreak="0">
+  <w:abstractNum w:abstractNumId="21">
     <w:nsid w:val="61CD3666"/>
     <w:multiLevelType w:val="hybridMultilevel"/>
     <w:tmpl w:val="33F21724"/>
@@ -24574,7 +24895,7 @@
       </w:rPr>
     </w:lvl>
   </w:abstractNum>
-  <w:abstractNum w:abstractNumId="22" w15:restartNumberingAfterBreak="0">
+  <w:abstractNum w:abstractNumId="22">
     <w:nsid w:val="62594DD1"/>
     <w:multiLevelType w:val="hybridMultilevel"/>
     <w:tmpl w:val="11A073B8"/>
@@ -24687,7 +25008,7 @@
       </w:rPr>
     </w:lvl>
   </w:abstractNum>
-  <w:abstractNum w:abstractNumId="23" w15:restartNumberingAfterBreak="0">
+  <w:abstractNum w:abstractNumId="23">
     <w:nsid w:val="62732BAB"/>
     <w:multiLevelType w:val="hybridMultilevel"/>
     <w:tmpl w:val="F31E4B44"/>
@@ -24800,7 +25121,7 @@
       </w:rPr>
     </w:lvl>
   </w:abstractNum>
-  <w:abstractNum w:abstractNumId="24" w15:restartNumberingAfterBreak="0">
+  <w:abstractNum w:abstractNumId="24">
     <w:nsid w:val="6302078A"/>
     <w:multiLevelType w:val="hybridMultilevel"/>
     <w:tmpl w:val="F540379E"/>
@@ -24913,7 +25234,7 @@
       </w:rPr>
     </w:lvl>
   </w:abstractNum>
-  <w:abstractNum w:abstractNumId="25" w15:restartNumberingAfterBreak="0">
+  <w:abstractNum w:abstractNumId="25">
     <w:nsid w:val="67347F71"/>
     <w:multiLevelType w:val="hybridMultilevel"/>
     <w:tmpl w:val="E648FE84"/>
@@ -25026,7 +25347,7 @@
       </w:rPr>
     </w:lvl>
   </w:abstractNum>
-  <w:abstractNum w:abstractNumId="26" w15:restartNumberingAfterBreak="0">
+  <w:abstractNum w:abstractNumId="26">
     <w:nsid w:val="6762585C"/>
     <w:multiLevelType w:val="hybridMultilevel"/>
     <w:tmpl w:val="0A2238CC"/>
@@ -25139,7 +25460,7 @@
       </w:rPr>
     </w:lvl>
   </w:abstractNum>
-  <w:abstractNum w:abstractNumId="27" w15:restartNumberingAfterBreak="0">
+  <w:abstractNum w:abstractNumId="27">
     <w:nsid w:val="6D7037B4"/>
     <w:multiLevelType w:val="hybridMultilevel"/>
     <w:tmpl w:val="5A721A34"/>
@@ -25252,7 +25573,7 @@
       </w:rPr>
     </w:lvl>
   </w:abstractNum>
-  <w:abstractNum w:abstractNumId="28" w15:restartNumberingAfterBreak="0">
+  <w:abstractNum w:abstractNumId="28">
     <w:nsid w:val="77C10151"/>
     <w:multiLevelType w:val="hybridMultilevel"/>
     <w:tmpl w:val="38E29256"/>
@@ -25365,7 +25686,7 @@
       </w:rPr>
     </w:lvl>
   </w:abstractNum>
-  <w:abstractNum w:abstractNumId="29" w15:restartNumberingAfterBreak="0">
+  <w:abstractNum w:abstractNumId="29">
     <w:nsid w:val="796B4E8A"/>
     <w:multiLevelType w:val="hybridMultilevel"/>
     <w:tmpl w:val="9A20434C"/>
@@ -25478,7 +25799,7 @@
       </w:rPr>
     </w:lvl>
   </w:abstractNum>
-  <w:abstractNum w:abstractNumId="30" w15:restartNumberingAfterBreak="0">
+  <w:abstractNum w:abstractNumId="30">
     <w:nsid w:val="7A5F5623"/>
     <w:multiLevelType w:val="hybridMultilevel"/>
     <w:tmpl w:val="A40855FC"/>
@@ -25591,7 +25912,7 @@
       </w:rPr>
     </w:lvl>
   </w:abstractNum>
-  <w:abstractNum w:abstractNumId="31" w15:restartNumberingAfterBreak="0">
+  <w:abstractNum w:abstractNumId="31">
     <w:nsid w:val="7B803240"/>
     <w:multiLevelType w:val="hybridMultilevel"/>
     <w:tmpl w:val="09F08414"/>
@@ -25704,7 +26025,7 @@
       </w:rPr>
     </w:lvl>
   </w:abstractNum>
-  <w:abstractNum w:abstractNumId="32" w15:restartNumberingAfterBreak="0">
+  <w:abstractNum w:abstractNumId="32">
     <w:nsid w:val="7D2B248F"/>
     <w:multiLevelType w:val="hybridMultilevel"/>
     <w:tmpl w:val="8AE6165A"/>
@@ -25921,7 +26242,7 @@
 </file>
 
 <file path=word/styles.xml><?xml version="1.0" encoding="utf-8"?>
-<w:styles xmlns:mc="http://schemas.openxmlformats.org/markup-compatibility/2006" xmlns:r="http://schemas.openxmlformats.org/officeDocument/2006/relationships" xmlns:w="http://schemas.openxmlformats.org/wordprocessingml/2006/main" xmlns:w14="http://schemas.microsoft.com/office/word/2010/wordml" xmlns:w15="http://schemas.microsoft.com/office/word/2012/wordml" xmlns:w16se="http://schemas.microsoft.com/office/word/2015/wordml/symex" mc:Ignorable="w14 w15 w16se">
+<w:styles xmlns:r="http://schemas.openxmlformats.org/officeDocument/2006/relationships" xmlns:w="http://schemas.openxmlformats.org/wordprocessingml/2006/main">
   <w:docDefaults>
     <w:rPrDefault>
       <w:rPr>
@@ -25937,379 +26258,144 @@
       </w:pPr>
     </w:pPrDefault>
   </w:docDefaults>
-  <w:latentStyles w:defLockedState="0" w:defUIPriority="99" w:defSemiHidden="0" w:defUnhideWhenUsed="0" w:defQFormat="0" w:count="372">
-    <w:lsdException w:name="Normal" w:uiPriority="0" w:qFormat="1"/>
-    <w:lsdException w:name="heading 1" w:uiPriority="9" w:qFormat="1"/>
-    <w:lsdException w:name="heading 2" w:semiHidden="1" w:uiPriority="9" w:unhideWhenUsed="1" w:qFormat="1"/>
-    <w:lsdException w:name="heading 3" w:semiHidden="1" w:uiPriority="9" w:unhideWhenUsed="1" w:qFormat="1"/>
-    <w:lsdException w:name="heading 4" w:semiHidden="1" w:uiPriority="9" w:unhideWhenUsed="1" w:qFormat="1"/>
-    <w:lsdException w:name="heading 5" w:semiHidden="1" w:uiPriority="9" w:unhideWhenUsed="1" w:qFormat="1"/>
-    <w:lsdException w:name="heading 6" w:semiHidden="1" w:uiPriority="9" w:unhideWhenUsed="1" w:qFormat="1"/>
-    <w:lsdException w:name="heading 7" w:semiHidden="1" w:uiPriority="9" w:unhideWhenUsed="1" w:qFormat="1"/>
-    <w:lsdException w:name="heading 8" w:semiHidden="1" w:uiPriority="9" w:unhideWhenUsed="1" w:qFormat="1"/>
-    <w:lsdException w:name="heading 9" w:semiHidden="1" w:uiPriority="9" w:unhideWhenUsed="1" w:qFormat="1"/>
-    <w:lsdException w:name="index 1" w:semiHidden="1" w:unhideWhenUsed="1"/>
-    <w:lsdException w:name="index 2" w:semiHidden="1" w:unhideWhenUsed="1"/>
-    <w:lsdException w:name="index 3" w:semiHidden="1" w:unhideWhenUsed="1"/>
-    <w:lsdException w:name="index 4" w:semiHidden="1" w:unhideWhenUsed="1"/>
-    <w:lsdException w:name="index 5" w:semiHidden="1" w:unhideWhenUsed="1"/>
-    <w:lsdException w:name="index 6" w:semiHidden="1" w:unhideWhenUsed="1"/>
-    <w:lsdException w:name="index 7" w:semiHidden="1" w:unhideWhenUsed="1"/>
-    <w:lsdException w:name="index 8" w:semiHidden="1" w:unhideWhenUsed="1"/>
-    <w:lsdException w:name="index 9" w:semiHidden="1" w:unhideWhenUsed="1"/>
-    <w:lsdException w:name="toc 1" w:semiHidden="1" w:uiPriority="39" w:unhideWhenUsed="1"/>
-    <w:lsdException w:name="toc 2" w:semiHidden="1" w:uiPriority="39" w:unhideWhenUsed="1"/>
-    <w:lsdException w:name="toc 3" w:semiHidden="1" w:uiPriority="39" w:unhideWhenUsed="1"/>
-    <w:lsdException w:name="toc 4" w:semiHidden="1" w:uiPriority="39" w:unhideWhenUsed="1"/>
-    <w:lsdException w:name="toc 5" w:semiHidden="1" w:uiPriority="39" w:unhideWhenUsed="1"/>
-    <w:lsdException w:name="toc 6" w:semiHidden="1" w:uiPriority="39" w:unhideWhenUsed="1"/>
-    <w:lsdException w:name="toc 7" w:semiHidden="1" w:uiPriority="39" w:unhideWhenUsed="1"/>
-    <w:lsdException w:name="toc 8" w:semiHidden="1" w:uiPriority="39" w:unhideWhenUsed="1"/>
-    <w:lsdException w:name="toc 9" w:semiHidden="1" w:uiPriority="39" w:unhideWhenUsed="1"/>
-    <w:lsdException w:name="Normal Indent" w:semiHidden="1" w:unhideWhenUsed="1"/>
-    <w:lsdException w:name="footnote text" w:semiHidden="1" w:unhideWhenUsed="1"/>
-    <w:lsdException w:name="annotation text" w:semiHidden="1" w:unhideWhenUsed="1"/>
-    <w:lsdException w:name="header" w:semiHidden="1" w:unhideWhenUsed="1"/>
-    <w:lsdException w:name="footer" w:semiHidden="1" w:unhideWhenUsed="1"/>
-    <w:lsdException w:name="index heading" w:semiHidden="1" w:unhideWhenUsed="1"/>
-    <w:lsdException w:name="caption" w:semiHidden="1" w:uiPriority="35" w:unhideWhenUsed="1" w:qFormat="1"/>
-    <w:lsdException w:name="table of figures" w:semiHidden="1" w:unhideWhenUsed="1"/>
-    <w:lsdException w:name="envelope address" w:semiHidden="1" w:unhideWhenUsed="1"/>
-    <w:lsdException w:name="envelope return" w:semiHidden="1" w:unhideWhenUsed="1"/>
-    <w:lsdException w:name="footnote reference" w:semiHidden="1" w:unhideWhenUsed="1"/>
-    <w:lsdException w:name="annotation reference" w:semiHidden="1" w:unhideWhenUsed="1"/>
-    <w:lsdException w:name="line number" w:semiHidden="1" w:unhideWhenUsed="1"/>
-    <w:lsdException w:name="page number" w:semiHidden="1" w:unhideWhenUsed="1"/>
-    <w:lsdException w:name="endnote reference" w:semiHidden="1" w:unhideWhenUsed="1"/>
-    <w:lsdException w:name="endnote text" w:semiHidden="1" w:unhideWhenUsed="1"/>
-    <w:lsdException w:name="table of authorities" w:semiHidden="1" w:unhideWhenUsed="1"/>
-    <w:lsdException w:name="macro" w:semiHidden="1" w:unhideWhenUsed="1"/>
-    <w:lsdException w:name="toa heading" w:semiHidden="1" w:unhideWhenUsed="1"/>
-    <w:lsdException w:name="List" w:semiHidden="1" w:unhideWhenUsed="1"/>
-    <w:lsdException w:name="List Bullet" w:semiHidden="1" w:unhideWhenUsed="1"/>
-    <w:lsdException w:name="List Number" w:semiHidden="1" w:unhideWhenUsed="1"/>
-    <w:lsdException w:name="List 2" w:semiHidden="1" w:unhideWhenUsed="1"/>
-    <w:lsdException w:name="List 3" w:semiHidden="1" w:unhideWhenUsed="1"/>
-    <w:lsdException w:name="List 4" w:semiHidden="1" w:unhideWhenUsed="1"/>
-    <w:lsdException w:name="List 5" w:semiHidden="1" w:unhideWhenUsed="1"/>
-    <w:lsdException w:name="List Bullet 2" w:semiHidden="1" w:unhideWhenUsed="1"/>
-    <w:lsdException w:name="List Bullet 3" w:semiHidden="1" w:unhideWhenUsed="1"/>
-    <w:lsdException w:name="List Bullet 4" w:semiHidden="1" w:unhideWhenUsed="1"/>
-    <w:lsdException w:name="List Bullet 5" w:semiHidden="1" w:unhideWhenUsed="1"/>
-    <w:lsdException w:name="List Number 2" w:semiHidden="1" w:unhideWhenUsed="1"/>
-    <w:lsdException w:name="List Number 3" w:semiHidden="1" w:unhideWhenUsed="1"/>
-    <w:lsdException w:name="List Number 4" w:semiHidden="1" w:unhideWhenUsed="1"/>
-    <w:lsdException w:name="List Number 5" w:semiHidden="1" w:unhideWhenUsed="1"/>
-    <w:lsdException w:name="Title" w:uiPriority="10" w:qFormat="1"/>
-    <w:lsdException w:name="Closing" w:semiHidden="1" w:unhideWhenUsed="1"/>
-    <w:lsdException w:name="Signature" w:semiHidden="1" w:unhideWhenUsed="1"/>
-    <w:lsdException w:name="Default Paragraph Font" w:semiHidden="1" w:uiPriority="1" w:unhideWhenUsed="1"/>
-    <w:lsdException w:name="Body Text" w:semiHidden="1" w:unhideWhenUsed="1"/>
-    <w:lsdException w:name="Body Text Indent" w:semiHidden="1" w:unhideWhenUsed="1"/>
-    <w:lsdException w:name="List Continue" w:semiHidden="1" w:unhideWhenUsed="1"/>
-    <w:lsdException w:name="List Continue 2" w:semiHidden="1" w:unhideWhenUsed="1"/>
-    <w:lsdException w:name="List Continue 3" w:semiHidden="1" w:unhideWhenUsed="1"/>
-    <w:lsdException w:name="List Continue 4" w:semiHidden="1" w:unhideWhenUsed="1"/>
-    <w:lsdException w:name="List Continue 5" w:semiHidden="1" w:unhideWhenUsed="1"/>
-    <w:lsdException w:name="Message Header" w:semiHidden="1" w:unhideWhenUsed="1"/>
-    <w:lsdException w:name="Subtitle" w:uiPriority="11" w:qFormat="1"/>
-    <w:lsdException w:name="Salutation" w:semiHidden="1" w:unhideWhenUsed="1"/>
-    <w:lsdException w:name="Date" w:semiHidden="1" w:unhideWhenUsed="1"/>
-    <w:lsdException w:name="Body Text First Indent" w:semiHidden="1" w:unhideWhenUsed="1"/>
-    <w:lsdException w:name="Body Text First Indent 2" w:semiHidden="1" w:unhideWhenUsed="1"/>
-    <w:lsdException w:name="Note Heading" w:semiHidden="1" w:unhideWhenUsed="1"/>
-    <w:lsdException w:name="Body Text 2" w:semiHidden="1" w:unhideWhenUsed="1"/>
-    <w:lsdException w:name="Body Text 3" w:semiHidden="1" w:unhideWhenUsed="1"/>
-    <w:lsdException w:name="Body Text Indent 2" w:semiHidden="1" w:unhideWhenUsed="1"/>
-    <w:lsdException w:name="Body Text Indent 3" w:semiHidden="1" w:unhideWhenUsed="1"/>
-    <w:lsdException w:name="Block Text" w:semiHidden="1" w:unhideWhenUsed="1"/>
-    <w:lsdException w:name="Hyperlink" w:semiHidden="1" w:unhideWhenUsed="1"/>
-    <w:lsdException w:name="FollowedHyperlink" w:semiHidden="1" w:unhideWhenUsed="1"/>
-    <w:lsdException w:name="Strong" w:uiPriority="22" w:qFormat="1"/>
-    <w:lsdException w:name="Emphasis" w:uiPriority="20" w:qFormat="1"/>
-    <w:lsdException w:name="Document Map" w:semiHidden="1" w:unhideWhenUsed="1"/>
-    <w:lsdException w:name="Plain Text" w:semiHidden="1" w:unhideWhenUsed="1"/>
-    <w:lsdException w:name="E-mail Signature" w:semiHidden="1" w:unhideWhenUsed="1"/>
-    <w:lsdException w:name="HTML Top of Form" w:semiHidden="1" w:unhideWhenUsed="1"/>
-    <w:lsdException w:name="HTML Bottom of Form" w:semiHidden="1" w:unhideWhenUsed="1"/>
-    <w:lsdException w:name="Normal (Web)" w:semiHidden="1" w:unhideWhenUsed="1"/>
-    <w:lsdException w:name="HTML Acronym" w:semiHidden="1" w:unhideWhenUsed="1"/>
-    <w:lsdException w:name="HTML Address" w:semiHidden="1" w:unhideWhenUsed="1"/>
-    <w:lsdException w:name="HTML Cite" w:semiHidden="1" w:unhideWhenUsed="1"/>
-    <w:lsdException w:name="HTML Code" w:semiHidden="1" w:unhideWhenUsed="1"/>
-    <w:lsdException w:name="HTML Definition" w:semiHidden="1" w:unhideWhenUsed="1"/>
-    <w:lsdException w:name="HTML Keyboard" w:semiHidden="1" w:unhideWhenUsed="1"/>
-    <w:lsdException w:name="HTML Preformatted" w:semiHidden="1" w:unhideWhenUsed="1"/>
-    <w:lsdException w:name="HTML Sample" w:semiHidden="1" w:unhideWhenUsed="1"/>
-    <w:lsdException w:name="HTML Typewriter" w:semiHidden="1" w:unhideWhenUsed="1"/>
-    <w:lsdException w:name="HTML Variable" w:semiHidden="1" w:unhideWhenUsed="1"/>
-    <w:lsdException w:name="Normal Table" w:semiHidden="1" w:unhideWhenUsed="1"/>
-    <w:lsdException w:name="annotation subject" w:semiHidden="1" w:unhideWhenUsed="1"/>
-    <w:lsdException w:name="No List" w:semiHidden="1" w:unhideWhenUsed="1"/>
-    <w:lsdException w:name="Outline List 1" w:semiHidden="1" w:unhideWhenUsed="1"/>
-    <w:lsdException w:name="Outline List 2" w:semiHidden="1" w:unhideWhenUsed="1"/>
-    <w:lsdException w:name="Outline List 3" w:semiHidden="1" w:unhideWhenUsed="1"/>
-    <w:lsdException w:name="Table Simple 1" w:semiHidden="1" w:unhideWhenUsed="1"/>
-    <w:lsdException w:name="Table Simple 2" w:semiHidden="1" w:unhideWhenUsed="1"/>
-    <w:lsdException w:name="Table Simple 3" w:semiHidden="1" w:unhideWhenUsed="1"/>
-    <w:lsdException w:name="Table Classic 1" w:semiHidden="1" w:unhideWhenUsed="1"/>
-    <w:lsdException w:name="Table Classic 2" w:semiHidden="1" w:unhideWhenUsed="1"/>
-    <w:lsdException w:name="Table Classic 3" w:semiHidden="1" w:unhideWhenUsed="1"/>
-    <w:lsdException w:name="Table Classic 4" w:semiHidden="1" w:unhideWhenUsed="1"/>
-    <w:lsdException w:name="Table Colorful 1" w:semiHidden="1" w:unhideWhenUsed="1"/>
-    <w:lsdException w:name="Table Colorful 2" w:semiHidden="1" w:unhideWhenUsed="1"/>
-    <w:lsdException w:name="Table Colorful 3" w:semiHidden="1" w:unhideWhenUsed="1"/>
-    <w:lsdException w:name="Table Columns 1" w:semiHidden="1" w:unhideWhenUsed="1"/>
-    <w:lsdException w:name="Table Columns 2" w:semiHidden="1" w:unhideWhenUsed="1"/>
-    <w:lsdException w:name="Table Columns 3" w:semiHidden="1" w:unhideWhenUsed="1"/>
-    <w:lsdException w:name="Table Columns 4" w:semiHidden="1" w:unhideWhenUsed="1"/>
-    <w:lsdException w:name="Table Columns 5" w:semiHidden="1" w:unhideWhenUsed="1"/>
-    <w:lsdException w:name="Table Grid 1" w:semiHidden="1" w:unhideWhenUsed="1"/>
-    <w:lsdException w:name="Table Grid 2" w:semiHidden="1" w:unhideWhenUsed="1"/>
-    <w:lsdException w:name="Table Grid 3" w:semiHidden="1" w:unhideWhenUsed="1"/>
-    <w:lsdException w:name="Table Grid 4" w:semiHidden="1" w:unhideWhenUsed="1"/>
-    <w:lsdException w:name="Table Grid 5" w:semiHidden="1" w:unhideWhenUsed="1"/>
-    <w:lsdException w:name="Table Grid 6" w:semiHidden="1" w:unhideWhenUsed="1"/>
-    <w:lsdException w:name="Table Grid 7" w:semiHidden="1" w:unhideWhenUsed="1"/>
-    <w:lsdException w:name="Table Grid 8" w:semiHidden="1" w:unhideWhenUsed="1"/>
-    <w:lsdException w:name="Table List 1" w:semiHidden="1" w:unhideWhenUsed="1"/>
-    <w:lsdException w:name="Table List 2" w:semiHidden="1" w:unhideWhenUsed="1"/>
-    <w:lsdException w:name="Table List 3" w:semiHidden="1" w:unhideWhenUsed="1"/>
-    <w:lsdException w:name="Table List 4" w:semiHidden="1" w:unhideWhenUsed="1"/>
-    <w:lsdException w:name="Table List 5" w:semiHidden="1" w:unhideWhenUsed="1"/>
-    <w:lsdException w:name="Table List 6" w:semiHidden="1" w:unhideWhenUsed="1"/>
-    <w:lsdException w:name="Table List 7" w:semiHidden="1" w:unhideWhenUsed="1"/>
-    <w:lsdException w:name="Table List 8" w:semiHidden="1" w:unhideWhenUsed="1"/>
-    <w:lsdException w:name="Table 3D effects 1" w:semiHidden="1" w:unhideWhenUsed="1"/>
-    <w:lsdException w:name="Table 3D effects 2" w:semiHidden="1" w:unhideWhenUsed="1"/>
-    <w:lsdException w:name="Table 3D effects 3" w:semiHidden="1" w:unhideWhenUsed="1"/>
-    <w:lsdException w:name="Table Contemporary" w:semiHidden="1" w:unhideWhenUsed="1"/>
-    <w:lsdException w:name="Table Elegant" w:semiHidden="1" w:unhideWhenUsed="1"/>
-    <w:lsdException w:name="Table Professional" w:semiHidden="1" w:unhideWhenUsed="1"/>
-    <w:lsdException w:name="Table Subtle 1" w:semiHidden="1" w:unhideWhenUsed="1"/>
-    <w:lsdException w:name="Table Subtle 2" w:semiHidden="1" w:unhideWhenUsed="1"/>
-    <w:lsdException w:name="Table Web 1" w:semiHidden="1" w:unhideWhenUsed="1"/>
-    <w:lsdException w:name="Table Web 2" w:semiHidden="1" w:unhideWhenUsed="1"/>
-    <w:lsdException w:name="Table Web 3" w:semiHidden="1" w:unhideWhenUsed="1"/>
-    <w:lsdException w:name="Balloon Text" w:semiHidden="1" w:unhideWhenUsed="1"/>
-    <w:lsdException w:name="Table Grid" w:uiPriority="59"/>
-    <w:lsdException w:name="Table Theme" w:semiHidden="1" w:unhideWhenUsed="1"/>
-    <w:lsdException w:name="Placeholder Text" w:semiHidden="1"/>
-    <w:lsdException w:name="No Spacing" w:uiPriority="1" w:qFormat="1"/>
-    <w:lsdException w:name="Light Shading" w:uiPriority="60"/>
-    <w:lsdException w:name="Light List" w:uiPriority="61"/>
-    <w:lsdException w:name="Light Grid" w:uiPriority="62"/>
-    <w:lsdException w:name="Medium Shading 1" w:uiPriority="63"/>
-    <w:lsdException w:name="Medium Shading 2" w:uiPriority="64"/>
-    <w:lsdException w:name="Medium List 1" w:uiPriority="65"/>
-    <w:lsdException w:name="Medium List 2" w:uiPriority="66"/>
-    <w:lsdException w:name="Medium Grid 1" w:uiPriority="67"/>
-    <w:lsdException w:name="Medium Grid 2" w:uiPriority="68"/>
-    <w:lsdException w:name="Medium Grid 3" w:uiPriority="69"/>
-    <w:lsdException w:name="Dark List" w:uiPriority="70"/>
-    <w:lsdException w:name="Colorful Shading" w:uiPriority="71"/>
-    <w:lsdException w:name="Colorful List" w:uiPriority="72"/>
-    <w:lsdException w:name="Colorful Grid" w:uiPriority="73"/>
-    <w:lsdException w:name="Light Shading Accent 1" w:uiPriority="60"/>
-    <w:lsdException w:name="Light List Accent 1" w:uiPriority="61"/>
-    <w:lsdException w:name="Light Grid Accent 1" w:uiPriority="62"/>
-    <w:lsdException w:name="Medium Shading 1 Accent 1" w:uiPriority="63"/>
-    <w:lsdException w:name="Medium Shading 2 Accent 1" w:uiPriority="64"/>
-    <w:lsdException w:name="Medium List 1 Accent 1" w:uiPriority="65"/>
-    <w:lsdException w:name="Revision" w:semiHidden="1"/>
-    <w:lsdException w:name="List Paragraph" w:uiPriority="34" w:qFormat="1"/>
-    <w:lsdException w:name="Quote" w:uiPriority="29" w:qFormat="1"/>
-    <w:lsdException w:name="Intense Quote" w:uiPriority="30" w:qFormat="1"/>
-    <w:lsdException w:name="Medium List 2 Accent 1" w:uiPriority="66"/>
-    <w:lsdException w:name="Medium Grid 1 Accent 1" w:uiPriority="67"/>
-    <w:lsdException w:name="Medium Grid 2 Accent 1" w:uiPriority="68"/>
-    <w:lsdException w:name="Medium Grid 3 Accent 1" w:uiPriority="69"/>
-    <w:lsdException w:name="Dark List Accent 1" w:uiPriority="70"/>
-    <w:lsdException w:name="Colorful Shading Accent 1" w:uiPriority="71"/>
-    <w:lsdException w:name="Colorful List Accent 1" w:uiPriority="72"/>
-    <w:lsdException w:name="Colorful Grid Accent 1" w:uiPriority="73"/>
-    <w:lsdException w:name="Light Shading Accent 2" w:uiPriority="60"/>
-    <w:lsdException w:name="Light List Accent 2" w:uiPriority="61"/>
-    <w:lsdException w:name="Light Grid Accent 2" w:uiPriority="62"/>
-    <w:lsdException w:name="Medium Shading 1 Accent 2" w:uiPriority="63"/>
-    <w:lsdException w:name="Medium Shading 2 Accent 2" w:uiPriority="64"/>
-    <w:lsdException w:name="Medium List 1 Accent 2" w:uiPriority="65"/>
-    <w:lsdException w:name="Medium List 2 Accent 2" w:uiPriority="66"/>
-    <w:lsdException w:name="Medium Grid 1 Accent 2" w:uiPriority="67"/>
-    <w:lsdException w:name="Medium Grid 2 Accent 2" w:uiPriority="68"/>
-    <w:lsdException w:name="Medium Grid 3 Accent 2" w:uiPriority="69"/>
-    <w:lsdException w:name="Dark List Accent 2" w:uiPriority="70"/>
-    <w:lsdException w:name="Colorful Shading Accent 2" w:uiPriority="71"/>
-    <w:lsdException w:name="Colorful List Accent 2" w:uiPriority="72"/>
-    <w:lsdException w:name="Colorful Grid Accent 2" w:uiPriority="73"/>
-    <w:lsdException w:name="Light Shading Accent 3" w:uiPriority="60"/>
-    <w:lsdException w:name="Light List Accent 3" w:uiPriority="61"/>
-    <w:lsdException w:name="Light Grid Accent 3" w:uiPriority="62"/>
-    <w:lsdException w:name="Medium Shading 1 Accent 3" w:uiPriority="63"/>
-    <w:lsdException w:name="Medium Shading 2 Accent 3" w:uiPriority="64"/>
-    <w:lsdException w:name="Medium List 1 Accent 3" w:uiPriority="65"/>
-    <w:lsdException w:name="Medium List 2 Accent 3" w:uiPriority="66"/>
-    <w:lsdException w:name="Medium Grid 1 Accent 3" w:uiPriority="67"/>
-    <w:lsdException w:name="Medium Grid 2 Accent 3" w:uiPriority="68"/>
-    <w:lsdException w:name="Medium Grid 3 Accent 3" w:uiPriority="69"/>
-    <w:lsdException w:name="Dark List Accent 3" w:uiPriority="70"/>
-    <w:lsdException w:name="Colorful Shading Accent 3" w:uiPriority="71"/>
-    <w:lsdException w:name="Colorful List Accent 3" w:uiPriority="72"/>
-    <w:lsdException w:name="Colorful Grid Accent 3" w:uiPriority="73"/>
-    <w:lsdException w:name="Light Shading Accent 4" w:uiPriority="60"/>
-    <w:lsdException w:name="Light List Accent 4" w:uiPriority="61"/>
-    <w:lsdException w:name="Light Grid Accent 4" w:uiPriority="62"/>
-    <w:lsdException w:name="Medium Shading 1 Accent 4" w:uiPriority="63"/>
-    <w:lsdException w:name="Medium Shading 2 Accent 4" w:uiPriority="64"/>
-    <w:lsdException w:name="Medium List 1 Accent 4" w:uiPriority="65"/>
-    <w:lsdException w:name="Medium List 2 Accent 4" w:uiPriority="66"/>
-    <w:lsdException w:name="Medium Grid 1 Accent 4" w:uiPriority="67"/>
-    <w:lsdException w:name="Medium Grid 2 Accent 4" w:uiPriority="68"/>
-    <w:lsdException w:name="Medium Grid 3 Accent 4" w:uiPriority="69"/>
-    <w:lsdException w:name="Dark List Accent 4" w:uiPriority="70"/>
-    <w:lsdException w:name="Colorful Shading Accent 4" w:uiPriority="71"/>
-    <w:lsdException w:name="Colorful List Accent 4" w:uiPriority="72"/>
-    <w:lsdException w:name="Colorful Grid Accent 4" w:uiPriority="73"/>
-    <w:lsdException w:name="Light Shading Accent 5" w:uiPriority="60"/>
-    <w:lsdException w:name="Light List Accent 5" w:uiPriority="61"/>
-    <w:lsdException w:name="Light Grid Accent 5" w:uiPriority="62"/>
-    <w:lsdException w:name="Medium Shading 1 Accent 5" w:uiPriority="63"/>
-    <w:lsdException w:name="Medium Shading 2 Accent 5" w:uiPriority="64"/>
-    <w:lsdException w:name="Medium List 1 Accent 5" w:uiPriority="65"/>
-    <w:lsdException w:name="Medium List 2 Accent 5" w:uiPriority="66"/>
-    <w:lsdException w:name="Medium Grid 1 Accent 5" w:uiPriority="67"/>
-    <w:lsdException w:name="Medium Grid 2 Accent 5" w:uiPriority="68"/>
-    <w:lsdException w:name="Medium Grid 3 Accent 5" w:uiPriority="69"/>
-    <w:lsdException w:name="Dark List Accent 5" w:uiPriority="70"/>
-    <w:lsdException w:name="Colorful Shading Accent 5" w:uiPriority="71"/>
-    <w:lsdException w:name="Colorful List Accent 5" w:uiPriority="72"/>
-    <w:lsdException w:name="Colorful Grid Accent 5" w:uiPriority="73"/>
-    <w:lsdException w:name="Light Shading Accent 6" w:uiPriority="60"/>
-    <w:lsdException w:name="Light List Accent 6" w:uiPriority="61"/>
-    <w:lsdException w:name="Light Grid Accent 6" w:uiPriority="62"/>
-    <w:lsdException w:name="Medium Shading 1 Accent 6" w:uiPriority="63"/>
-    <w:lsdException w:name="Medium Shading 2 Accent 6" w:uiPriority="64"/>
-    <w:lsdException w:name="Medium List 1 Accent 6" w:uiPriority="65"/>
-    <w:lsdException w:name="Medium List 2 Accent 6" w:uiPriority="66"/>
-    <w:lsdException w:name="Medium Grid 1 Accent 6" w:uiPriority="67"/>
-    <w:lsdException w:name="Medium Grid 2 Accent 6" w:uiPriority="68"/>
-    <w:lsdException w:name="Medium Grid 3 Accent 6" w:uiPriority="69"/>
-    <w:lsdException w:name="Dark List Accent 6" w:uiPriority="70"/>
-    <w:lsdException w:name="Colorful Shading Accent 6" w:uiPriority="71"/>
-    <w:lsdException w:name="Colorful List Accent 6" w:uiPriority="72"/>
-    <w:lsdException w:name="Colorful Grid Accent 6" w:uiPriority="73"/>
-    <w:lsdException w:name="Subtle Emphasis" w:uiPriority="19" w:qFormat="1"/>
-    <w:lsdException w:name="Intense Emphasis" w:uiPriority="21" w:qFormat="1"/>
-    <w:lsdException w:name="Subtle Reference" w:uiPriority="31" w:qFormat="1"/>
-    <w:lsdException w:name="Intense Reference" w:uiPriority="32" w:qFormat="1"/>
-    <w:lsdException w:name="Book Title" w:uiPriority="33" w:qFormat="1"/>
-    <w:lsdException w:name="Bibliography" w:semiHidden="1" w:uiPriority="37" w:unhideWhenUsed="1"/>
-    <w:lsdException w:name="TOC Heading" w:semiHidden="1" w:uiPriority="39" w:unhideWhenUsed="1" w:qFormat="1"/>
-    <w:lsdException w:name="Plain Table 1" w:uiPriority="41"/>
-    <w:lsdException w:name="Plain Table 2" w:uiPriority="42"/>
-    <w:lsdException w:name="Plain Table 3" w:uiPriority="43"/>
-    <w:lsdException w:name="Plain Table 4" w:uiPriority="44"/>
-    <w:lsdException w:name="Plain Table 5" w:uiPriority="45"/>
-    <w:lsdException w:name="Grid Table Light" w:uiPriority="40"/>
-    <w:lsdException w:name="Grid Table 1 Light" w:uiPriority="46"/>
-    <w:lsdException w:name="Grid Table 2" w:uiPriority="47"/>
-    <w:lsdException w:name="Grid Table 3" w:uiPriority="48"/>
-    <w:lsdException w:name="Grid Table 4" w:uiPriority="49"/>
-    <w:lsdException w:name="Grid Table 5 Dark" w:uiPriority="50"/>
-    <w:lsdException w:name="Grid Table 6 Colorful" w:uiPriority="51"/>
-    <w:lsdException w:name="Grid Table 7 Colorful" w:uiPriority="52"/>
-    <w:lsdException w:name="Grid Table 1 Light Accent 1" w:uiPriority="46"/>
-    <w:lsdException w:name="Grid Table 2 Accent 1" w:uiPriority="47"/>
-    <w:lsdException w:name="Grid Table 3 Accent 1" w:uiPriority="48"/>
-    <w:lsdException w:name="Grid Table 4 Accent 1" w:uiPriority="49"/>
-    <w:lsdException w:name="Grid Table 5 Dark Accent 1" w:uiPriority="50"/>
-    <w:lsdException w:name="Grid Table 6 Colorful Accent 1" w:uiPriority="51"/>
-    <w:lsdException w:name="Grid Table 7 Colorful Accent 1" w:uiPriority="52"/>
-    <w:lsdException w:name="Grid Table 1 Light Accent 2" w:uiPriority="46"/>
-    <w:lsdException w:name="Grid Table 2 Accent 2" w:uiPriority="47"/>
-    <w:lsdException w:name="Grid Table 3 Accent 2" w:uiPriority="48"/>
-    <w:lsdException w:name="Grid Table 4 Accent 2" w:uiPriority="49"/>
-    <w:lsdException w:name="Grid Table 5 Dark Accent 2" w:uiPriority="50"/>
-    <w:lsdException w:name="Grid Table 6 Colorful Accent 2" w:uiPriority="51"/>
-    <w:lsdException w:name="Grid Table 7 Colorful Accent 2" w:uiPriority="52"/>
-    <w:lsdException w:name="Grid Table 1 Light Accent 3" w:uiPriority="46"/>
-    <w:lsdException w:name="Grid Table 2 Accent 3" w:uiPriority="47"/>
-    <w:lsdException w:name="Grid Table 3 Accent 3" w:uiPriority="48"/>
-    <w:lsdException w:name="Grid Table 4 Accent 3" w:uiPriority="49"/>
-    <w:lsdException w:name="Grid Table 5 Dark Accent 3" w:uiPriority="50"/>
-    <w:lsdException w:name="Grid Table 6 Colorful Accent 3" w:uiPriority="51"/>
-    <w:lsdException w:name="Grid Table 7 Colorful Accent 3" w:uiPriority="52"/>
-    <w:lsdException w:name="Grid Table 1 Light Accent 4" w:uiPriority="46"/>
-    <w:lsdException w:name="Grid Table 2 Accent 4" w:uiPriority="47"/>
-    <w:lsdException w:name="Grid Table 3 Accent 4" w:uiPriority="48"/>
-    <w:lsdException w:name="Grid Table 4 Accent 4" w:uiPriority="49"/>
-    <w:lsdException w:name="Grid Table 5 Dark Accent 4" w:uiPriority="50"/>
-    <w:lsdException w:name="Grid Table 6 Colorful Accent 4" w:uiPriority="51"/>
-    <w:lsdException w:name="Grid Table 7 Colorful Accent 4" w:uiPriority="52"/>
-    <w:lsdException w:name="Grid Table 1 Light Accent 5" w:uiPriority="46"/>
-    <w:lsdException w:name="Grid Table 2 Accent 5" w:uiPriority="47"/>
-    <w:lsdException w:name="Grid Table 3 Accent 5" w:uiPriority="48"/>
-    <w:lsdException w:name="Grid Table 4 Accent 5" w:uiPriority="49"/>
-    <w:lsdException w:name="Grid Table 5 Dark Accent 5" w:uiPriority="50"/>
-    <w:lsdException w:name="Grid Table 6 Colorful Accent 5" w:uiPriority="51"/>
-    <w:lsdException w:name="Grid Table 7 Colorful Accent 5" w:uiPriority="52"/>
-    <w:lsdException w:name="Grid Table 1 Light Accent 6" w:uiPriority="46"/>
-    <w:lsdException w:name="Grid Table 2 Accent 6" w:uiPriority="47"/>
-    <w:lsdException w:name="Grid Table 3 Accent 6" w:uiPriority="48"/>
-    <w:lsdException w:name="Grid Table 4 Accent 6" w:uiPriority="49"/>
-    <w:lsdException w:name="Grid Table 5 Dark Accent 6" w:uiPriority="50"/>
-    <w:lsdException w:name="Grid Table 6 Colorful Accent 6" w:uiPriority="51"/>
-    <w:lsdException w:name="Grid Table 7 Colorful Accent 6" w:uiPriority="52"/>
-    <w:lsdException w:name="List Table 1 Light" w:uiPriority="46"/>
-    <w:lsdException w:name="List Table 2" w:uiPriority="47"/>
-    <w:lsdException w:name="List Table 3" w:uiPriority="48"/>
-    <w:lsdException w:name="List Table 4" w:uiPriority="49"/>
-    <w:lsdException w:name="List Table 5 Dark" w:uiPriority="50"/>
-    <w:lsdException w:name="List Table 6 Colorful" w:uiPriority="51"/>
-    <w:lsdException w:name="List Table 7 Colorful" w:uiPriority="52"/>
-    <w:lsdException w:name="List Table 1 Light Accent 1" w:uiPriority="46"/>
-    <w:lsdException w:name="List Table 2 Accent 1" w:uiPriority="47"/>
-    <w:lsdException w:name="List Table 3 Accent 1" w:uiPriority="48"/>
-    <w:lsdException w:name="List Table 4 Accent 1" w:uiPriority="49"/>
-    <w:lsdException w:name="List Table 5 Dark Accent 1" w:uiPriority="50"/>
-    <w:lsdException w:name="List Table 6 Colorful Accent 1" w:uiPriority="51"/>
-    <w:lsdException w:name="List Table 7 Colorful Accent 1" w:uiPriority="52"/>
-    <w:lsdException w:name="List Table 1 Light Accent 2" w:uiPriority="46"/>
-    <w:lsdException w:name="List Table 2 Accent 2" w:uiPriority="47"/>
-    <w:lsdException w:name="List Table 3 Accent 2" w:uiPriority="48"/>
-    <w:lsdException w:name="List Table 4 Accent 2" w:uiPriority="49"/>
-    <w:lsdException w:name="List Table 5 Dark Accent 2" w:uiPriority="50"/>
-    <w:lsdException w:name="List Table 6 Colorful Accent 2" w:uiPriority="51"/>
-    <w:lsdException w:name="List Table 7 Colorful Accent 2" w:uiPriority="52"/>
-    <w:lsdException w:name="List Table 1 Light Accent 3" w:uiPriority="46"/>
-    <w:lsdException w:name="List Table 2 Accent 3" w:uiPriority="47"/>
-    <w:lsdException w:name="List Table 3 Accent 3" w:uiPriority="48"/>
-    <w:lsdException w:name="List Table 4 Accent 3" w:uiPriority="49"/>
-    <w:lsdException w:name="List Table 5 Dark Accent 3" w:uiPriority="50"/>
-    <w:lsdException w:name="List Table 6 Colorful Accent 3" w:uiPriority="51"/>
-    <w:lsdException w:name="List Table 7 Colorful Accent 3" w:uiPriority="52"/>
-    <w:lsdException w:name="List Table 1 Light Accent 4" w:uiPriority="46"/>
-    <w:lsdException w:name="List Table 2 Accent 4" w:uiPriority="47"/>
-    <w:lsdException w:name="List Table 3 Accent 4" w:uiPriority="48"/>
-    <w:lsdException w:name="List Table 4 Accent 4" w:uiPriority="49"/>
-    <w:lsdException w:name="List Table 5 Dark Accent 4" w:uiPriority="50"/>
-    <w:lsdException w:name="List Table 6 Colorful Accent 4" w:uiPriority="51"/>
-    <w:lsdException w:name="List Table 7 Colorful Accent 4" w:uiPriority="52"/>
-    <w:lsdException w:name="List Table 1 Light Accent 5" w:uiPriority="46"/>
-    <w:lsdException w:name="List Table 2 Accent 5" w:uiPriority="47"/>
-    <w:lsdException w:name="List Table 3 Accent 5" w:uiPriority="48"/>
-    <w:lsdException w:name="List Table 4 Accent 5" w:uiPriority="49"/>
-    <w:lsdException w:name="List Table 5 Dark Accent 5" w:uiPriority="50"/>
-    <w:lsdException w:name="List Table 6 Colorful Accent 5" w:uiPriority="51"/>
-    <w:lsdException w:name="List Table 7 Colorful Accent 5" w:uiPriority="52"/>
-    <w:lsdException w:name="List Table 1 Light Accent 6" w:uiPriority="46"/>
-    <w:lsdException w:name="List Table 2 Accent 6" w:uiPriority="47"/>
-    <w:lsdException w:name="List Table 3 Accent 6" w:uiPriority="48"/>
-    <w:lsdException w:name="List Table 4 Accent 6" w:uiPriority="49"/>
-    <w:lsdException w:name="List Table 5 Dark Accent 6" w:uiPriority="50"/>
-    <w:lsdException w:name="List Table 6 Colorful Accent 6" w:uiPriority="51"/>
-    <w:lsdException w:name="List Table 7 Colorful Accent 6" w:uiPriority="52"/>
-    <w:lsdException w:name="Mention" w:semiHidden="1" w:unhideWhenUsed="1"/>
+  <w:latentStyles w:defLockedState="0" w:defUIPriority="99" w:defSemiHidden="1" w:defUnhideWhenUsed="1" w:defQFormat="0" w:count="267">
+    <w:lsdException w:name="Normal" w:semiHidden="0" w:uiPriority="0" w:unhideWhenUsed="0" w:qFormat="1"/>
+    <w:lsdException w:name="heading 1" w:semiHidden="0" w:uiPriority="9" w:unhideWhenUsed="0" w:qFormat="1"/>
+    <w:lsdException w:name="heading 2" w:uiPriority="9" w:qFormat="1"/>
+    <w:lsdException w:name="heading 3" w:uiPriority="9" w:qFormat="1"/>
+    <w:lsdException w:name="heading 4" w:uiPriority="9" w:qFormat="1"/>
+    <w:lsdException w:name="heading 5" w:uiPriority="9" w:qFormat="1"/>
+    <w:lsdException w:name="heading 6" w:uiPriority="9" w:qFormat="1"/>
+    <w:lsdException w:name="heading 7" w:uiPriority="9" w:qFormat="1"/>
+    <w:lsdException w:name="heading 8" w:uiPriority="9" w:qFormat="1"/>
+    <w:lsdException w:name="heading 9" w:uiPriority="9" w:qFormat="1"/>
+    <w:lsdException w:name="toc 1" w:uiPriority="39"/>
+    <w:lsdException w:name="toc 2" w:uiPriority="39"/>
+    <w:lsdException w:name="toc 3" w:uiPriority="39"/>
+    <w:lsdException w:name="toc 4" w:uiPriority="39"/>
+    <w:lsdException w:name="toc 5" w:uiPriority="39"/>
+    <w:lsdException w:name="toc 6" w:uiPriority="39"/>
+    <w:lsdException w:name="toc 7" w:uiPriority="39"/>
+    <w:lsdException w:name="toc 8" w:uiPriority="39"/>
+    <w:lsdException w:name="toc 9" w:uiPriority="39"/>
+    <w:lsdException w:name="caption" w:uiPriority="35" w:qFormat="1"/>
+    <w:lsdException w:name="Title" w:semiHidden="0" w:uiPriority="10" w:unhideWhenUsed="0" w:qFormat="1"/>
+    <w:lsdException w:name="Default Paragraph Font" w:uiPriority="1"/>
+    <w:lsdException w:name="Subtitle" w:semiHidden="0" w:uiPriority="11" w:unhideWhenUsed="0" w:qFormat="1"/>
+    <w:lsdException w:name="Strong" w:semiHidden="0" w:uiPriority="22" w:unhideWhenUsed="0" w:qFormat="1"/>
+    <w:lsdException w:name="Emphasis" w:semiHidden="0" w:uiPriority="20" w:unhideWhenUsed="0" w:qFormat="1"/>
+    <w:lsdException w:name="Table Grid" w:semiHidden="0" w:uiPriority="59" w:unhideWhenUsed="0"/>
+    <w:lsdException w:name="Placeholder Text" w:unhideWhenUsed="0"/>
+    <w:lsdException w:name="No Spacing" w:semiHidden="0" w:uiPriority="1" w:unhideWhenUsed="0" w:qFormat="1"/>
+    <w:lsdException w:name="Light Shading" w:semiHidden="0" w:uiPriority="60" w:unhideWhenUsed="0"/>
+    <w:lsdException w:name="Light List" w:semiHidden="0" w:uiPriority="61" w:unhideWhenUsed="0"/>
+    <w:lsdException w:name="Light Grid" w:semiHidden="0" w:uiPriority="62" w:unhideWhenUsed="0"/>
+    <w:lsdException w:name="Medium Shading 1" w:semiHidden="0" w:uiPriority="63" w:unhideWhenUsed="0"/>
+    <w:lsdException w:name="Medium Shading 2" w:semiHidden="0" w:uiPriority="64" w:unhideWhenUsed="0"/>
+    <w:lsdException w:name="Medium List 1" w:semiHidden="0" w:uiPriority="65" w:unhideWhenUsed="0"/>
+    <w:lsdException w:name="Medium List 2" w:semiHidden="0" w:uiPriority="66" w:unhideWhenUsed="0"/>
+    <w:lsdException w:name="Medium Grid 1" w:semiHidden="0" w:uiPriority="67" w:unhideWhenUsed="0"/>
+    <w:lsdException w:name="Medium Grid 2" w:semiHidden="0" w:uiPriority="68" w:unhideWhenUsed="0"/>
+    <w:lsdException w:name="Medium Grid 3" w:semiHidden="0" w:uiPriority="69" w:unhideWhenUsed="0"/>
+    <w:lsdException w:name="Dark List" w:semiHidden="0" w:uiPriority="70" w:unhideWhenUsed="0"/>
+    <w:lsdException w:name="Colorful Shading" w:semiHidden="0" w:uiPriority="71" w:unhideWhenUsed="0"/>
+    <w:lsdException w:name="Colorful List" w:semiHidden="0" w:uiPriority="72" w:unhideWhenUsed="0"/>
+    <w:lsdException w:name="Colorful Grid" w:semiHidden="0" w:uiPriority="73" w:unhideWhenUsed="0"/>
+    <w:lsdException w:name="Light Shading Accent 1" w:semiHidden="0" w:uiPriority="60" w:unhideWhenUsed="0"/>
+    <w:lsdException w:name="Light List Accent 1" w:semiHidden="0" w:uiPriority="61" w:unhideWhenUsed="0"/>
+    <w:lsdException w:name="Light Grid Accent 1" w:semiHidden="0" w:uiPriority="62" w:unhideWhenUsed="0"/>
+    <w:lsdException w:name="Medium Shading 1 Accent 1" w:semiHidden="0" w:uiPriority="63" w:unhideWhenUsed="0"/>
+    <w:lsdException w:name="Medium Shading 2 Accent 1" w:semiHidden="0" w:uiPriority="64" w:unhideWhenUsed="0"/>
+    <w:lsdException w:name="Medium List 1 Accent 1" w:semiHidden="0" w:uiPriority="65" w:unhideWhenUsed="0"/>
+    <w:lsdException w:name="Revision" w:unhideWhenUsed="0"/>
+    <w:lsdException w:name="List Paragraph" w:semiHidden="0" w:uiPriority="34" w:unhideWhenUsed="0" w:qFormat="1"/>
+    <w:lsdException w:name="Quote" w:semiHidden="0" w:uiPriority="29" w:unhideWhenUsed="0" w:qFormat="1"/>
+    <w:lsdException w:name="Intense Quote" w:semiHidden="0" w:uiPriority="30" w:unhideWhenUsed="0" w:qFormat="1"/>
+    <w:lsdException w:name="Medium List 2 Accent 1" w:semiHidden="0" w:uiPriority="66" w:unhideWhenUsed="0"/>
+    <w:lsdException w:name="Medium Grid 1 Accent 1" w:semiHidden="0" w:uiPriority="67" w:unhideWhenUsed="0"/>
+    <w:lsdException w:name="Medium Grid 2 Accent 1" w:semiHidden="0" w:uiPriority="68" w:unhideWhenUsed="0"/>
+    <w:lsdException w:name="Medium Grid 3 Accent 1" w:semiHidden="0" w:uiPriority="69" w:unhideWhenUsed="0"/>
+    <w:lsdException w:name="Dark List Accent 1" w:semiHidden="0" w:uiPriority="70" w:unhideWhenUsed="0"/>
+    <w:lsdException w:name="Colorful Shading Accent 1" w:semiHidden="0" w:uiPriority="71" w:unhideWhenUsed="0"/>
+    <w:lsdException w:name="Colorful List Accent 1" w:semiHidden="0" w:uiPriority="72" w:unhideWhenUsed="0"/>
+    <w:lsdException w:name="Colorful Grid Accent 1" w:semiHidden="0" w:uiPriority="73" w:unhideWhenUsed="0"/>
+    <w:lsdException w:name="Light Shading Accent 2" w:semiHidden="0" w:uiPriority="60" w:unhideWhenUsed="0"/>
+    <w:lsdException w:name="Light List Accent 2" w:semiHidden="0" w:uiPriority="61" w:unhideWhenUsed="0"/>
+    <w:lsdException w:name="Light Grid Accent 2" w:semiHidden="0" w:uiPriority="62" w:unhideWhenUsed="0"/>
+    <w:lsdException w:name="Medium Shading 1 Accent 2" w:semiHidden="0" w:uiPriority="63" w:unhideWhenUsed="0"/>
+    <w:lsdException w:name="Medium Shading 2 Accent 2" w:semiHidden="0" w:uiPriority="64" w:unhideWhenUsed="0"/>
+    <w:lsdException w:name="Medium List 1 Accent 2" w:semiHidden="0" w:uiPriority="65" w:unhideWhenUsed="0"/>
+    <w:lsdException w:name="Medium List 2 Accent 2" w:semiHidden="0" w:uiPriority="66" w:unhideWhenUsed="0"/>
+    <w:lsdException w:name="Medium Grid 1 Accent 2" w:semiHidden="0" w:uiPriority="67" w:unhideWhenUsed="0"/>
+    <w:lsdException w:name="Medium Grid 2 Accent 2" w:semiHidden="0" w:uiPriority="68" w:unhideWhenUsed="0"/>
+    <w:lsdException w:name="Medium Grid 3 Accent 2" w:semiHidden="0" w:uiPriority="69" w:unhideWhenUsed="0"/>
+    <w:lsdException w:name="Dark List Accent 2" w:semiHidden="0" w:uiPriority="70" w:unhideWhenUsed="0"/>
+    <w:lsdException w:name="Colorful Shading Accent 2" w:semiHidden="0" w:uiPriority="71" w:unhideWhenUsed="0"/>
+    <w:lsdException w:name="Colorful List Accent 2" w:semiHidden="0" w:uiPriority="72" w:unhideWhenUsed="0"/>
+    <w:lsdException w:name="Colorful Grid Accent 2" w:semiHidden="0" w:uiPriority="73" w:unhideWhenUsed="0"/>
+    <w:lsdException w:name="Light Shading Accent 3" w:semiHidden="0" w:uiPriority="60" w:unhideWhenUsed="0"/>
+    <w:lsdException w:name="Light List Accent 3" w:semiHidden="0" w:uiPriority="61" w:unhideWhenUsed="0"/>
+    <w:lsdException w:name="Light Grid Accent 3" w:semiHidden="0" w:uiPriority="62" w:unhideWhenUsed="0"/>
+    <w:lsdException w:name="Medium Shading 1 Accent 3" w:semiHidden="0" w:uiPriority="63" w:unhideWhenUsed="0"/>
+    <w:lsdException w:name="Medium Shading 2 Accent 3" w:semiHidden="0" w:uiPriority="64" w:unhideWhenUsed="0"/>
+    <w:lsdException w:name="Medium List 1 Accent 3" w:semiHidden="0" w:uiPriority="65" w:unhideWhenUsed="0"/>
+    <w:lsdException w:name="Medium List 2 Accent 3" w:semiHidden="0" w:uiPriority="66" w:unhideWhenUsed="0"/>
+    <w:lsdException w:name="Medium Grid 1 Accent 3" w:semiHidden="0" w:uiPriority="67" w:unhideWhenUsed="0"/>
+    <w:lsdException w:name="Medium Grid 2 Accent 3" w:semiHidden="0" w:uiPriority="68" w:unhideWhenUsed="0"/>
+    <w:lsdException w:name="Medium Grid 3 Accent 3" w:semiHidden="0" w:uiPriority="69" w:unhideWhenUsed="0"/>
+    <w:lsdException w:name="Dark List Accent 3" w:semiHidden="0" w:uiPriority="70" w:unhideWhenUsed="0"/>
+    <w:lsdException w:name="Colorful Shading Accent 3" w:semiHidden="0" w:uiPriority="71" w:unhideWhenUsed="0"/>
+    <w:lsdException w:name="Colorful List Accent 3" w:semiHidden="0" w:uiPriority="72" w:unhideWhenUsed="0"/>
+    <w:lsdException w:name="Colorful Grid Accent 3" w:semiHidden="0" w:uiPriority="73" w:unhideWhenUsed="0"/>
+    <w:lsdException w:name="Light Shading Accent 4" w:semiHidden="0" w:uiPriority="60" w:unhideWhenUsed="0"/>
+    <w:lsdException w:name="Light List Accent 4" w:semiHidden="0" w:uiPriority="61" w:unhideWhenUsed="0"/>
+    <w:lsdException w:name="Light Grid Accent 4" w:semiHidden="0" w:uiPriority="62" w:unhideWhenUsed="0"/>
+    <w:lsdException w:name="Medium Shading 1 Accent 4" w:semiHidden="0" w:uiPriority="63" w:unhideWhenUsed="0"/>
+    <w:lsdException w:name="Medium Shading 2 Accent 4" w:semiHidden="0" w:uiPriority="64" w:unhideWhenUsed="0"/>
+    <w:lsdException w:name="Medium List 1 Accent 4" w:semiHidden="0" w:uiPriority="65" w:unhideWhenUsed="0"/>
+    <w:lsdException w:name="Medium List 2 Accent 4" w:semiHidden="0" w:uiPriority="66" w:unhideWhenUsed="0"/>
+    <w:lsdException w:name="Medium Grid 1 Accent 4" w:semiHidden="0" w:uiPriority="67" w:unhideWhenUsed="0"/>
+    <w:lsdException w:name="Medium Grid 2 Accent 4" w:semiHidden="0" w:uiPriority="68" w:unhideWhenUsed="0"/>
+    <w:lsdException w:name="Medium Grid 3 Accent 4" w:semiHidden="0" w:uiPriority="69" w:unhideWhenUsed="0"/>
+    <w:lsdException w:name="Dark List Accent 4" w:semiHidden="0" w:uiPriority="70" w:unhideWhenUsed="0"/>
+    <w:lsdException w:name="Colorful Shading Accent 4" w:semiHidden="0" w:uiPriority="71" w:unhideWhenUsed="0"/>
+    <w:lsdException w:name="Colorful List Accent 4" w:semiHidden="0" w:uiPriority="72" w:unhideWhenUsed="0"/>
+    <w:lsdException w:name="Colorful Grid Accent 4" w:semiHidden="0" w:uiPriority="73" w:unhideWhenUsed="0"/>
+    <w:lsdException w:name="Light Shading Accent 5" w:semiHidden="0" w:uiPriority="60" w:unhideWhenUsed="0"/>
+    <w:lsdException w:name="Light List Accent 5" w:semiHidden="0" w:uiPriority="61" w:unhideWhenUsed="0"/>
+    <w:lsdException w:name="Light Grid Accent 5" w:semiHidden="0" w:uiPriority="62" w:unhideWhenUsed="0"/>
+    <w:lsdException w:name="Medium Shading 1 Accent 5" w:semiHidden="0" w:uiPriority="63" w:unhideWhenUsed="0"/>
+    <w:lsdException w:name="Medium Shading 2 Accent 5" w:semiHidden="0" w:uiPriority="64" w:unhideWhenUsed="0"/>
+    <w:lsdException w:name="Medium List 1 Accent 5" w:semiHidden="0" w:uiPriority="65" w:unhideWhenUsed="0"/>
+    <w:lsdException w:name="Medium List 2 Accent 5" w:semiHidden="0" w:uiPriority="66" w:unhideWhenUsed="0"/>
+    <w:lsdException w:name="Medium Grid 1 Accent 5" w:semiHidden="0" w:uiPriority="67" w:unhideWhenUsed="0"/>
+    <w:lsdException w:name="Medium Grid 2 Accent 5" w:semiHidden="0" w:uiPriority="68" w:unhideWhenUsed="0"/>
+    <w:lsdException w:name="Medium Grid 3 Accent 5" w:semiHidden="0" w:uiPriority="69" w:unhideWhenUsed="0"/>
+    <w:lsdException w:name="Dark List Accent 5" w:semiHidden="0" w:uiPriority="70" w:unhideWhenUsed="0"/>
+    <w:lsdException w:name="Colorful Shading Accent 5" w:semiHidden="0" w:uiPriority="71" w:unhideWhenUsed="0"/>
+    <w:lsdException w:name="Colorful List Accent 5" w:semiHidden="0" w:uiPriority="72" w:unhideWhenUsed="0"/>
+    <w:lsdException w:name="Colorful Grid Accent 5" w:semiHidden="0" w:uiPriority="73" w:unhideWhenUsed="0"/>
+    <w:lsdException w:name="Light Shading Accent 6" w:semiHidden="0" w:uiPriority="60" w:unhideWhenUsed="0"/>
+    <w:lsdException w:name="Light List Accent 6" w:semiHidden="0" w:uiPriority="61" w:unhideWhenUsed="0"/>
+    <w:lsdException w:name="Light Grid Accent 6" w:semiHidden="0" w:uiPriority="62" w:unhideWhenUsed="0"/>
+    <w:lsdException w:name="Medium Shading 1 Accent 6" w:semiHidden="0" w:uiPriority="63" w:unhideWhenUsed="0"/>
+    <w:lsdException w:name="Medium Shading 2 Accent 6" w:semiHidden="0" w:uiPriority="64" w:unhideWhenUsed="0"/>
+    <w:lsdException w:name="Medium List 1 Accent 6" w:semiHidden="0" w:uiPriority="65" w:unhideWhenUsed="0"/>
+    <w:lsdException w:name="Medium List 2 Accent 6" w:semiHidden="0" w:uiPriority="66" w:unhideWhenUsed="0"/>
+    <w:lsdException w:name="Medium Grid 1 Accent 6" w:semiHidden="0" w:uiPriority="67" w:unhideWhenUsed="0"/>
+    <w:lsdException w:name="Medium Grid 2 Accent 6" w:semiHidden="0" w:uiPriority="68" w:unhideWhenUsed="0"/>
+    <w:lsdException w:name="Medium Grid 3 Accent 6" w:semiHidden="0" w:uiPriority="69" w:unhideWhenUsed="0"/>
+    <w:lsdException w:name="Dark List Accent 6" w:semiHidden="0" w:uiPriority="70" w:unhideWhenUsed="0"/>
+    <w:lsdException w:name="Colorful Shading Accent 6" w:semiHidden="0" w:uiPriority="71" w:unhideWhenUsed="0"/>
+    <w:lsdException w:name="Colorful List Accent 6" w:semiHidden="0" w:uiPriority="72" w:unhideWhenUsed="0"/>
+    <w:lsdException w:name="Colorful Grid Accent 6" w:semiHidden="0" w:uiPriority="73" w:unhideWhenUsed="0"/>
+    <w:lsdException w:name="Subtle Emphasis" w:semiHidden="0" w:uiPriority="19" w:unhideWhenUsed="0" w:qFormat="1"/>
+    <w:lsdException w:name="Intense Emphasis" w:semiHidden="0" w:uiPriority="21" w:unhideWhenUsed="0" w:qFormat="1"/>
+    <w:lsdException w:name="Subtle Reference" w:semiHidden="0" w:uiPriority="31" w:unhideWhenUsed="0" w:qFormat="1"/>
+    <w:lsdException w:name="Intense Reference" w:semiHidden="0" w:uiPriority="32" w:unhideWhenUsed="0" w:qFormat="1"/>
+    <w:lsdException w:name="Book Title" w:semiHidden="0" w:uiPriority="33" w:unhideWhenUsed="0" w:qFormat="1"/>
+    <w:lsdException w:name="Bibliography" w:uiPriority="37"/>
+    <w:lsdException w:name="TOC Heading" w:uiPriority="39" w:qFormat="1"/>
   </w:latentStyles>
   <w:style w:type="paragraph" w:default="1" w:styleId="Normal">
     <w:name w:val="Normal"/>
@@ -26396,6 +26482,7 @@
     <w:uiPriority w:val="99"/>
     <w:semiHidden/>
     <w:unhideWhenUsed/>
+    <w:qFormat/>
     <w:tblPr>
       <w:tblInd w:w="0" w:type="dxa"/>
       <w:tblCellMar>
@@ -26564,6 +26651,7 @@
       <w:spacing w:after="0" w:line="240" w:lineRule="auto"/>
     </w:pPr>
     <w:tblPr>
+      <w:tblInd w:w="0" w:type="dxa"/>
       <w:tblBorders>
         <w:top w:val="single" w:sz="4" w:space="0" w:color="auto"/>
         <w:left w:val="single" w:sz="4" w:space="0" w:color="auto"/>
@@ -26572,6 +26660,12 @@
         <w:insideH w:val="single" w:sz="4" w:space="0" w:color="auto"/>
         <w:insideV w:val="single" w:sz="4" w:space="0" w:color="auto"/>
       </w:tblBorders>
+      <w:tblCellMar>
+        <w:top w:w="0" w:type="dxa"/>
+        <w:left w:w="108" w:type="dxa"/>
+        <w:bottom w:w="0" w:type="dxa"/>
+        <w:right w:w="108" w:type="dxa"/>
+      </w:tblCellMar>
     </w:tblPr>
   </w:style>
   <w:style w:type="character" w:customStyle="1" w:styleId="Heading3Char">
@@ -27016,7 +27110,7 @@
 
 <file path=customXml/item1.xml><?xml version="1.0" encoding="utf-8"?>
 <CoverPageProperties xmlns="http://schemas.microsoft.com/office/2006/coverPageProps">
-  <PublishDate>2016-12-14T00:00:00</PublishDate>
+  <PublishDate>2016-12-30T00:00:00</PublishDate>
   <Abstract/>
   <CompanyAddress/>
   <CompanyPhone/>
@@ -27038,7 +27132,7 @@
 </file>
 
 <file path=customXml/itemProps2.xml><?xml version="1.0" encoding="utf-8"?>
-<ds:datastoreItem xmlns:ds="http://schemas.openxmlformats.org/officeDocument/2006/customXml" ds:itemID="{78D78394-8C3C-4507-9A14-93887B29FF06}">
+<ds:datastoreItem xmlns:ds="http://schemas.openxmlformats.org/officeDocument/2006/customXml" ds:itemID="{83AB3178-690A-49D7-B99A-AC72519DF0F3}">
   <ds:schemaRefs>
     <ds:schemaRef ds:uri="http://schemas.openxmlformats.org/officeDocument/2006/bibliography"/>
   </ds:schemaRefs>

</xml_diff>